<commit_message>
update and new data odd
</commit_message>
<xml_diff>
--- a/Work in Progress/ODD_Glitch.docx
+++ b/Work in Progress/ODD_Glitch.docx
@@ -38,7 +38,7 @@
                     </pic:cNvPicPr>
                   </pic:nvPicPr>
                   <pic:blipFill>
-                    <a:blip r:embed="rId7">
+                    <a:blip r:embed="rId8">
                       <a:extLst>
                         <a:ext uri="{28A0092B-C50C-407E-A947-70E740481C1C}">
                           <a14:useLocalDpi xmlns:a14="http://schemas.microsoft.com/office/drawing/2010/main" val="0"/>
@@ -611,48 +611,96 @@
     <w:p>
       <w:pPr>
         <w:ind w:left="360"/>
-      </w:pPr>
-      <w:r>
+        <w:rPr>
+          <w:sz w:val="24"/>
+          <w:szCs w:val="24"/>
+        </w:rPr>
+      </w:pPr>
+      <w:r>
+        <w:rPr>
+          <w:sz w:val="24"/>
+          <w:szCs w:val="24"/>
+        </w:rPr>
         <w:t xml:space="preserve">Con l’Object Design </w:t>
       </w:r>
       <w:proofErr w:type="spellStart"/>
       <w:r>
+        <w:rPr>
+          <w:sz w:val="24"/>
+          <w:szCs w:val="24"/>
+        </w:rPr>
         <w:t>Document</w:t>
       </w:r>
       <w:proofErr w:type="spellEnd"/>
       <w:r>
+        <w:rPr>
+          <w:sz w:val="24"/>
+          <w:szCs w:val="24"/>
+        </w:rPr>
         <w:t xml:space="preserve"> specifichiamo in modo dettagliato le decisioni prese in fase di analisi e di design riguardo Glitch; in particolare verranno specificati i principali trade-</w:t>
       </w:r>
       <w:proofErr w:type="spellStart"/>
       <w:r>
+        <w:rPr>
+          <w:sz w:val="24"/>
+          <w:szCs w:val="24"/>
+        </w:rPr>
         <w:t>offs</w:t>
       </w:r>
       <w:proofErr w:type="spellEnd"/>
       <w:r>
+        <w:rPr>
+          <w:sz w:val="24"/>
+          <w:szCs w:val="24"/>
+        </w:rPr>
         <w:t>, descritte le componenti off-the-</w:t>
       </w:r>
       <w:proofErr w:type="spellStart"/>
       <w:r>
+        <w:rPr>
+          <w:sz w:val="24"/>
+          <w:szCs w:val="24"/>
+        </w:rPr>
         <w:t>shelfs</w:t>
       </w:r>
       <w:proofErr w:type="spellEnd"/>
       <w:r>
+        <w:rPr>
+          <w:sz w:val="24"/>
+          <w:szCs w:val="24"/>
+        </w:rPr>
         <w:t xml:space="preserve"> utilizzate dal sistema, le linee guida per la documentazione delle interfacce e l’individuazione dei Design Patterns. Inoltre, verranno definiti i packages, le class </w:t>
       </w:r>
       <w:proofErr w:type="spellStart"/>
       <w:r>
+        <w:rPr>
+          <w:sz w:val="24"/>
+          <w:szCs w:val="24"/>
+        </w:rPr>
         <w:t>interfaces</w:t>
       </w:r>
       <w:proofErr w:type="spellEnd"/>
       <w:r>
+        <w:rPr>
+          <w:sz w:val="24"/>
+          <w:szCs w:val="24"/>
+        </w:rPr>
         <w:t xml:space="preserve"> e i class </w:t>
       </w:r>
       <w:proofErr w:type="spellStart"/>
       <w:r>
+        <w:rPr>
+          <w:sz w:val="24"/>
+          <w:szCs w:val="24"/>
+        </w:rPr>
         <w:t>diagram</w:t>
       </w:r>
       <w:proofErr w:type="spellEnd"/>
       <w:r>
+        <w:rPr>
+          <w:sz w:val="24"/>
+          <w:szCs w:val="24"/>
+        </w:rPr>
         <w:t>.</w:t>
       </w:r>
     </w:p>
@@ -711,6 +759,8 @@
         <w:rPr>
           <w:b/>
           <w:bCs/>
+          <w:sz w:val="24"/>
+          <w:szCs w:val="24"/>
         </w:rPr>
         <w:t>Build VS Buy</w:t>
       </w:r>
@@ -719,110 +769,254 @@
       <w:pPr>
         <w:pStyle w:val="Paragrafoelenco"/>
         <w:ind w:left="1512"/>
-      </w:pPr>
-      <w:r>
+        <w:rPr>
+          <w:sz w:val="24"/>
+          <w:szCs w:val="24"/>
+        </w:rPr>
+      </w:pPr>
+      <w:r>
+        <w:rPr>
+          <w:sz w:val="24"/>
+          <w:szCs w:val="24"/>
+        </w:rPr>
         <w:t>Questo trade-off ci mette davanti un quesito molto importante</w:t>
       </w:r>
       <w:r>
+        <w:rPr>
+          <w:sz w:val="24"/>
+          <w:szCs w:val="24"/>
+        </w:rPr>
         <w:t xml:space="preserve"> sul futuro del nostro software: </w:t>
       </w:r>
       <w:r>
+        <w:rPr>
+          <w:sz w:val="24"/>
+          <w:szCs w:val="24"/>
+        </w:rPr>
         <w:t xml:space="preserve">costruire VS comprare. Per avere un </w:t>
       </w:r>
       <w:r>
+        <w:rPr>
+          <w:sz w:val="24"/>
+          <w:szCs w:val="24"/>
+        </w:rPr>
         <w:t>sistema</w:t>
       </w:r>
       <w:r>
+        <w:rPr>
+          <w:sz w:val="24"/>
+          <w:szCs w:val="24"/>
+        </w:rPr>
         <w:t xml:space="preserve"> originale e che rispecchi</w:t>
       </w:r>
       <w:r>
+        <w:rPr>
+          <w:sz w:val="24"/>
+          <w:szCs w:val="24"/>
+        </w:rPr>
         <w:t xml:space="preserve"> al meglio</w:t>
       </w:r>
       <w:r>
+        <w:rPr>
+          <w:sz w:val="24"/>
+          <w:szCs w:val="24"/>
+        </w:rPr>
         <w:t xml:space="preserve"> i </w:t>
       </w:r>
       <w:r>
+        <w:rPr>
+          <w:sz w:val="24"/>
+          <w:szCs w:val="24"/>
+        </w:rPr>
         <w:t>nostri</w:t>
       </w:r>
       <w:r>
+        <w:rPr>
+          <w:sz w:val="24"/>
+          <w:szCs w:val="24"/>
+        </w:rPr>
         <w:t xml:space="preserve"> bisogni </w:t>
       </w:r>
       <w:r>
+        <w:rPr>
+          <w:sz w:val="24"/>
+          <w:szCs w:val="24"/>
+        </w:rPr>
         <w:t xml:space="preserve">e le </w:t>
       </w:r>
       <w:r>
+        <w:rPr>
+          <w:sz w:val="24"/>
+          <w:szCs w:val="24"/>
+        </w:rPr>
         <w:t>nostre</w:t>
       </w:r>
       <w:r>
+        <w:rPr>
+          <w:sz w:val="24"/>
+          <w:szCs w:val="24"/>
+        </w:rPr>
         <w:t xml:space="preserve"> idee, </w:t>
       </w:r>
       <w:r>
+        <w:rPr>
+          <w:sz w:val="24"/>
+          <w:szCs w:val="24"/>
+        </w:rPr>
         <w:t xml:space="preserve">si </w:t>
       </w:r>
       <w:r>
+        <w:rPr>
+          <w:sz w:val="24"/>
+          <w:szCs w:val="24"/>
+        </w:rPr>
         <w:t>preferirebbe</w:t>
       </w:r>
       <w:r>
+        <w:rPr>
+          <w:sz w:val="24"/>
+          <w:szCs w:val="24"/>
+        </w:rPr>
         <w:t xml:space="preserve"> costruire</w:t>
       </w:r>
       <w:r>
+        <w:rPr>
+          <w:sz w:val="24"/>
+          <w:szCs w:val="24"/>
+        </w:rPr>
         <w:t xml:space="preserve"> interamente</w:t>
       </w:r>
       <w:r>
+        <w:rPr>
+          <w:sz w:val="24"/>
+          <w:szCs w:val="24"/>
+        </w:rPr>
         <w:t xml:space="preserve"> il sistema; tale scelta porta ad un aumento </w:t>
       </w:r>
       <w:r>
+        <w:rPr>
+          <w:sz w:val="24"/>
+          <w:szCs w:val="24"/>
+        </w:rPr>
         <w:t>del lavoro</w:t>
       </w:r>
       <w:r>
+        <w:rPr>
+          <w:sz w:val="24"/>
+          <w:szCs w:val="24"/>
+        </w:rPr>
         <w:t xml:space="preserve"> da parte </w:t>
       </w:r>
       <w:r>
+        <w:rPr>
+          <w:sz w:val="24"/>
+          <w:szCs w:val="24"/>
+        </w:rPr>
         <w:t>del gruppo</w:t>
       </w:r>
       <w:r>
+        <w:rPr>
+          <w:sz w:val="24"/>
+          <w:szCs w:val="24"/>
+        </w:rPr>
         <w:t xml:space="preserve"> che </w:t>
       </w:r>
       <w:r>
+        <w:rPr>
+          <w:sz w:val="24"/>
+          <w:szCs w:val="24"/>
+        </w:rPr>
         <w:t>dovrebbe</w:t>
       </w:r>
       <w:r>
+        <w:rPr>
+          <w:sz w:val="24"/>
+          <w:szCs w:val="24"/>
+        </w:rPr>
         <w:t xml:space="preserve"> costruire il proprio software </w:t>
       </w:r>
       <w:r>
+        <w:rPr>
+          <w:sz w:val="24"/>
+          <w:szCs w:val="24"/>
+        </w:rPr>
         <w:t>consentendo una migliore applicazione sulla realtà di interesse</w:t>
       </w:r>
       <w:r>
+        <w:rPr>
+          <w:sz w:val="24"/>
+          <w:szCs w:val="24"/>
+        </w:rPr>
         <w:t xml:space="preserve">. Tale scelta viene presa in considerazione soprattutto quando non si dispone di un budget elevato. Quando però alcuni fattori vengono a mancare, come ad esempio tempo, tools o un </w:t>
       </w:r>
       <w:r>
+        <w:rPr>
+          <w:sz w:val="24"/>
+          <w:szCs w:val="24"/>
+        </w:rPr>
         <w:t>gruppo</w:t>
       </w:r>
       <w:r>
+        <w:rPr>
+          <w:sz w:val="24"/>
+          <w:szCs w:val="24"/>
+        </w:rPr>
         <w:t xml:space="preserve"> tecnico, si preferisce comprare il sistema; tale scelta porta ad ottenere dei risultati ottimali che </w:t>
       </w:r>
       <w:r>
+        <w:rPr>
+          <w:sz w:val="24"/>
+          <w:szCs w:val="24"/>
+        </w:rPr>
         <w:t>verrebbero</w:t>
       </w:r>
       <w:r>
+        <w:rPr>
+          <w:sz w:val="24"/>
+          <w:szCs w:val="24"/>
+        </w:rPr>
         <w:t xml:space="preserve"> consegnati in un tempo più ristretto. </w:t>
       </w:r>
       <w:r>
+        <w:rPr>
+          <w:sz w:val="24"/>
+          <w:szCs w:val="24"/>
+        </w:rPr>
         <w:t xml:space="preserve">Pertanto, </w:t>
       </w:r>
       <w:r>
+        <w:rPr>
+          <w:sz w:val="24"/>
+          <w:szCs w:val="24"/>
+        </w:rPr>
         <w:t xml:space="preserve">il nostro software verrà costruito da zero da parte dell’intero </w:t>
       </w:r>
       <w:r>
+        <w:rPr>
+          <w:sz w:val="24"/>
+          <w:szCs w:val="24"/>
+        </w:rPr>
         <w:t>gruppo</w:t>
       </w:r>
       <w:r>
+        <w:rPr>
+          <w:sz w:val="24"/>
+          <w:szCs w:val="24"/>
+        </w:rPr>
         <w:t xml:space="preserve"> al fine di ottenere un sistema </w:t>
       </w:r>
       <w:r>
+        <w:rPr>
+          <w:sz w:val="24"/>
+          <w:szCs w:val="24"/>
+        </w:rPr>
         <w:t>unico nel suo genere</w:t>
       </w:r>
       <w:r>
+        <w:rPr>
+          <w:sz w:val="24"/>
+          <w:szCs w:val="24"/>
+        </w:rPr>
         <w:t>;</w:t>
       </w:r>
     </w:p>
@@ -850,6 +1044,8 @@
         <w:rPr>
           <w:b/>
           <w:bCs/>
+          <w:sz w:val="24"/>
+          <w:szCs w:val="24"/>
         </w:rPr>
         <w:t xml:space="preserve">Security VS Performance </w:t>
       </w:r>
@@ -858,22 +1054,45 @@
       <w:pPr>
         <w:pStyle w:val="Paragrafoelenco"/>
         <w:ind w:left="1512"/>
-      </w:pPr>
-      <w:r>
-        <w:t>Ogni sistema dovrebbe offrire in egual misura sia un’ottima sicurezza che alte performance, ma queste non sono direttamente correlate, anzi, guadagnare in una vuol dire perdere nell’altra</w:t>
-      </w:r>
-      <w:r>
-        <w:t>. A tal proposito è importante raggiungere il giusto equilibrio e prendere in considerazione gli aspetti principali di entramb</w:t>
-      </w:r>
-      <w:r>
+        <w:rPr>
+          <w:sz w:val="24"/>
+          <w:szCs w:val="24"/>
+        </w:rPr>
+      </w:pPr>
+      <w:r>
+        <w:rPr>
+          <w:sz w:val="24"/>
+          <w:szCs w:val="24"/>
+        </w:rPr>
+        <w:t>Ogni sistema dovrebbe offrire in egual misura sia un’ottima sicurezza che alte performance, ma queste non sono direttamente correlate, anzi, guadagnare in una vuol dire perdere nell’altra. A tal proposito è importante raggiungere il giusto equilibrio e prendere in considerazione gli aspetti principali di entramb</w:t>
+      </w:r>
+      <w:r>
+        <w:rPr>
+          <w:sz w:val="24"/>
+          <w:szCs w:val="24"/>
+        </w:rPr>
         <w:t>e</w:t>
       </w:r>
       <w:r>
+        <w:rPr>
+          <w:sz w:val="24"/>
+          <w:szCs w:val="24"/>
+        </w:rPr>
         <w:t xml:space="preserve"> per capire quale prediligere. </w:t>
       </w:r>
       <w:r>
+        <w:rPr>
+          <w:sz w:val="24"/>
+          <w:szCs w:val="24"/>
+        </w:rPr>
         <w:t>Sebbene avere un sistema ad alte performance vuol dire avere tempi di risposta e compilazione molto bassi e un buon throughput, si è deciso di dare una maggiore importanza alla sicurezza così da garantire la protezione dei dati utente e una giusta gestione dei permessi sulle operazioni e sui servizi;</w:t>
       </w:r>
+    </w:p>
+    <w:p>
+      <w:pPr>
+        <w:pStyle w:val="Paragrafoelenco"/>
+        <w:ind w:left="1512"/>
+      </w:pPr>
     </w:p>
     <w:p>
       <w:pPr>
@@ -883,6 +1102,2908 @@
           <w:numId w:val="3"/>
         </w:numPr>
         <w:rPr>
+          <w:b/>
+          <w:bCs/>
+          <w:sz w:val="24"/>
+          <w:szCs w:val="24"/>
+        </w:rPr>
+      </w:pPr>
+      <w:proofErr w:type="spellStart"/>
+      <w:r>
+        <w:rPr>
+          <w:b/>
+          <w:bCs/>
+          <w:sz w:val="24"/>
+          <w:szCs w:val="24"/>
+        </w:rPr>
+        <w:t>Understandability</w:t>
+      </w:r>
+      <w:proofErr w:type="spellEnd"/>
+      <w:r>
+        <w:rPr>
+          <w:b/>
+          <w:bCs/>
+          <w:sz w:val="24"/>
+          <w:szCs w:val="24"/>
+        </w:rPr>
+        <w:t xml:space="preserve"> VS Costs </w:t>
+      </w:r>
+    </w:p>
+    <w:p>
+      <w:pPr>
+        <w:pStyle w:val="Paragrafoelenco"/>
+        <w:ind w:left="1512"/>
+        <w:rPr>
+          <w:b/>
+          <w:bCs/>
+          <w:sz w:val="24"/>
+          <w:szCs w:val="24"/>
+        </w:rPr>
+      </w:pPr>
+      <w:r>
+        <w:rPr>
+          <w:sz w:val="24"/>
+          <w:szCs w:val="24"/>
+        </w:rPr>
+        <w:t>Un sistema software deve garantire</w:t>
+      </w:r>
+      <w:r>
+        <w:rPr>
+          <w:sz w:val="24"/>
+          <w:szCs w:val="24"/>
+        </w:rPr>
+        <w:t xml:space="preserve"> la comprensibilità</w:t>
+      </w:r>
+      <w:r>
+        <w:rPr>
+          <w:sz w:val="24"/>
+          <w:szCs w:val="24"/>
+        </w:rPr>
+        <w:t>. È importante</w:t>
+      </w:r>
+      <w:r>
+        <w:rPr>
+          <w:sz w:val="24"/>
+          <w:szCs w:val="24"/>
+        </w:rPr>
+        <w:t>, infatti,</w:t>
+      </w:r>
+      <w:r>
+        <w:rPr>
+          <w:sz w:val="24"/>
+          <w:szCs w:val="24"/>
+        </w:rPr>
+        <w:t xml:space="preserve"> rendere i</w:t>
+      </w:r>
+      <w:r>
+        <w:rPr>
+          <w:sz w:val="24"/>
+          <w:szCs w:val="24"/>
+        </w:rPr>
+        <w:t xml:space="preserve">l codice </w:t>
+      </w:r>
+      <w:r>
+        <w:rPr>
+          <w:sz w:val="24"/>
+          <w:szCs w:val="24"/>
+        </w:rPr>
+        <w:t xml:space="preserve">semplice da leggere così da </w:t>
+      </w:r>
+      <w:r>
+        <w:rPr>
+          <w:sz w:val="24"/>
+          <w:szCs w:val="24"/>
+        </w:rPr>
+        <w:t>semplificare le modifiche successive</w:t>
+      </w:r>
+      <w:r>
+        <w:rPr>
+          <w:sz w:val="24"/>
+          <w:szCs w:val="24"/>
+        </w:rPr>
+        <w:t>,</w:t>
+      </w:r>
+      <w:r>
+        <w:rPr>
+          <w:sz w:val="24"/>
+          <w:szCs w:val="24"/>
+        </w:rPr>
+        <w:t xml:space="preserve"> non solo </w:t>
+      </w:r>
+      <w:r>
+        <w:rPr>
+          <w:sz w:val="24"/>
+          <w:szCs w:val="24"/>
+        </w:rPr>
+        <w:t>d</w:t>
+      </w:r>
+      <w:r>
+        <w:rPr>
+          <w:sz w:val="24"/>
+          <w:szCs w:val="24"/>
+        </w:rPr>
+        <w:t xml:space="preserve">a chi l’ha realizzato ma anche </w:t>
+      </w:r>
+      <w:r>
+        <w:rPr>
+          <w:sz w:val="24"/>
+          <w:szCs w:val="24"/>
+        </w:rPr>
+        <w:t>d</w:t>
+      </w:r>
+      <w:r>
+        <w:rPr>
+          <w:sz w:val="24"/>
+          <w:szCs w:val="24"/>
+        </w:rPr>
+        <w:t xml:space="preserve">a coloro che sono esterni al progetto o che magari non sono stati coinvolti in una determinata parte del codice. Per rendere il codice quanto più comprensibile verranno utilizzati dei commenti che </w:t>
+      </w:r>
+      <w:r>
+        <w:rPr>
+          <w:sz w:val="24"/>
+          <w:szCs w:val="24"/>
+        </w:rPr>
+        <w:t>permetteranno</w:t>
+      </w:r>
+      <w:r>
+        <w:rPr>
+          <w:sz w:val="24"/>
+          <w:szCs w:val="24"/>
+        </w:rPr>
+        <w:t xml:space="preserve"> una maggiore leggibilità del sistema. Quindi daremo maggiore importanza alla comprensibilità anche se ciò comporta un aumento dei costi di sviluppo e di tempo.</w:t>
+      </w:r>
+    </w:p>
+    <w:p>
+      <w:pPr>
+        <w:pStyle w:val="Paragrafoelenco"/>
+        <w:ind w:left="1512"/>
+        <w:rPr>
+          <w:b/>
+          <w:bCs/>
+          <w:sz w:val="24"/>
+          <w:szCs w:val="24"/>
+        </w:rPr>
+      </w:pPr>
+    </w:p>
+    <w:p>
+      <w:pPr>
+        <w:pStyle w:val="Paragrafoelenco"/>
+        <w:ind w:left="792"/>
+        <w:rPr>
+          <w:b/>
+          <w:bCs/>
+          <w:sz w:val="28"/>
+          <w:szCs w:val="28"/>
+        </w:rPr>
+      </w:pPr>
+    </w:p>
+    <w:p>
+      <w:pPr>
+        <w:pStyle w:val="Paragrafoelenco"/>
+        <w:ind w:left="792"/>
+        <w:rPr>
+          <w:b/>
+          <w:bCs/>
+          <w:sz w:val="28"/>
+          <w:szCs w:val="28"/>
+        </w:rPr>
+      </w:pPr>
+    </w:p>
+    <w:p>
+      <w:pPr>
+        <w:pStyle w:val="Paragrafoelenco"/>
+        <w:numPr>
+          <w:ilvl w:val="1"/>
+          <w:numId w:val="2"/>
+        </w:numPr>
+        <w:rPr>
+          <w:b/>
+          <w:bCs/>
+          <w:sz w:val="28"/>
+          <w:szCs w:val="28"/>
+        </w:rPr>
+      </w:pPr>
+      <w:r>
+        <w:rPr>
+          <w:b/>
+          <w:bCs/>
+          <w:sz w:val="28"/>
+          <w:szCs w:val="28"/>
+        </w:rPr>
+        <w:t>Componenti off-the-</w:t>
+      </w:r>
+      <w:proofErr w:type="spellStart"/>
+      <w:r>
+        <w:rPr>
+          <w:b/>
+          <w:bCs/>
+          <w:sz w:val="28"/>
+          <w:szCs w:val="28"/>
+        </w:rPr>
+        <w:t>shelf</w:t>
+      </w:r>
+      <w:proofErr w:type="spellEnd"/>
+    </w:p>
+    <w:p>
+      <w:pPr>
+        <w:pStyle w:val="Paragrafoelenco"/>
+        <w:ind w:left="792"/>
+        <w:rPr>
+          <w:b/>
+          <w:bCs/>
+          <w:sz w:val="24"/>
+          <w:szCs w:val="24"/>
+        </w:rPr>
+      </w:pPr>
+    </w:p>
+    <w:p>
+      <w:pPr>
+        <w:pStyle w:val="Paragrafoelenco"/>
+        <w:ind w:left="792"/>
+        <w:rPr>
+          <w:sz w:val="24"/>
+          <w:szCs w:val="24"/>
+        </w:rPr>
+      </w:pPr>
+      <w:r>
+        <w:rPr>
+          <w:sz w:val="24"/>
+          <w:szCs w:val="24"/>
+        </w:rPr>
+        <w:t xml:space="preserve">Nella realizzazione </w:t>
+      </w:r>
+      <w:r>
+        <w:rPr>
+          <w:sz w:val="24"/>
+          <w:szCs w:val="24"/>
+        </w:rPr>
+        <w:t>di Glitch</w:t>
+      </w:r>
+      <w:r>
+        <w:rPr>
+          <w:sz w:val="24"/>
+          <w:szCs w:val="24"/>
+        </w:rPr>
+        <w:t xml:space="preserve"> andremo ad utilizzare componenti off-the-</w:t>
+      </w:r>
+      <w:proofErr w:type="spellStart"/>
+      <w:r>
+        <w:rPr>
+          <w:sz w:val="24"/>
+          <w:szCs w:val="24"/>
+        </w:rPr>
+        <w:t>shelf</w:t>
+      </w:r>
+      <w:proofErr w:type="spellEnd"/>
+      <w:r>
+        <w:rPr>
+          <w:sz w:val="24"/>
+          <w:szCs w:val="24"/>
+        </w:rPr>
+        <w:t xml:space="preserve"> già disponibili per facilitare lo sviluppo del progetto.  </w:t>
+      </w:r>
+    </w:p>
+    <w:p>
+      <w:pPr>
+        <w:pStyle w:val="Paragrafoelenco"/>
+        <w:ind w:left="792"/>
+        <w:rPr>
+          <w:sz w:val="24"/>
+          <w:szCs w:val="24"/>
+        </w:rPr>
+      </w:pPr>
+    </w:p>
+    <w:p>
+      <w:pPr>
+        <w:pStyle w:val="Paragrafoelenco"/>
+        <w:ind w:left="792"/>
+        <w:rPr>
+          <w:sz w:val="24"/>
+          <w:szCs w:val="24"/>
+        </w:rPr>
+      </w:pPr>
+      <w:r>
+        <w:rPr>
+          <w:sz w:val="24"/>
+          <w:szCs w:val="24"/>
+        </w:rPr>
+        <w:t xml:space="preserve">Per la progettazione del lato front-end utilizzeremo Bootstrap 4, che contiene una raccolta di strumenti liberi per la creazione di siti e applicazioni per il Web. Tale framework include esempi di progettazione basati su HTML5, CSS3 e alcune estensioni di JavaScript. </w:t>
+      </w:r>
+    </w:p>
+    <w:p>
+      <w:pPr>
+        <w:pStyle w:val="Paragrafoelenco"/>
+        <w:ind w:left="792"/>
+        <w:rPr>
+          <w:sz w:val="24"/>
+          <w:szCs w:val="24"/>
+        </w:rPr>
+      </w:pPr>
+    </w:p>
+    <w:p>
+      <w:pPr>
+        <w:ind w:left="792"/>
+        <w:jc w:val="both"/>
+        <w:rPr>
+          <w:sz w:val="24"/>
+          <w:szCs w:val="24"/>
+        </w:rPr>
+      </w:pPr>
+      <w:r>
+        <w:rPr>
+          <w:sz w:val="24"/>
+          <w:szCs w:val="24"/>
+        </w:rPr>
+        <w:t>I</w:t>
+      </w:r>
+      <w:r>
+        <w:rPr>
+          <w:sz w:val="24"/>
+          <w:szCs w:val="24"/>
+        </w:rPr>
+        <w:t xml:space="preserve"> </w:t>
+      </w:r>
+      <w:r>
+        <w:rPr>
+          <w:sz w:val="24"/>
+          <w:szCs w:val="24"/>
+        </w:rPr>
+        <w:t>sit</w:t>
+      </w:r>
+      <w:r>
+        <w:rPr>
+          <w:sz w:val="24"/>
+          <w:szCs w:val="24"/>
+        </w:rPr>
+        <w:t>i</w:t>
+      </w:r>
+      <w:r>
+        <w:rPr>
+          <w:sz w:val="24"/>
+          <w:szCs w:val="24"/>
+        </w:rPr>
+        <w:t xml:space="preserve"> web a cui faremo riferimento per la definizione del nostro template </w:t>
+      </w:r>
+      <w:r>
+        <w:rPr>
+          <w:sz w:val="24"/>
+          <w:szCs w:val="24"/>
+        </w:rPr>
+        <w:t>sono</w:t>
+      </w:r>
+      <w:r>
+        <w:rPr>
+          <w:sz w:val="24"/>
+          <w:szCs w:val="24"/>
+        </w:rPr>
+        <w:t xml:space="preserve">: </w:t>
+      </w:r>
+      <w:hyperlink r:id="rId9" w:history="1">
+        <w:r>
+          <w:rPr>
+            <w:rStyle w:val="Collegamentoipertestuale"/>
+            <w:color w:val="000000" w:themeColor="text1"/>
+            <w:sz w:val="24"/>
+            <w:szCs w:val="24"/>
+          </w:rPr>
+          <w:t>www.amazon.it</w:t>
+        </w:r>
+      </w:hyperlink>
+      <w:r>
+        <w:rPr>
+          <w:color w:val="000000" w:themeColor="text1"/>
+          <w:sz w:val="24"/>
+          <w:szCs w:val="24"/>
+        </w:rPr>
+        <w:t xml:space="preserve">, esempio di sito di e-commerce generico, e </w:t>
+      </w:r>
+      <w:hyperlink r:id="rId10" w:history="1">
+        <w:r>
+          <w:rPr>
+            <w:rStyle w:val="Collegamentoipertestuale"/>
+            <w:color w:val="000000" w:themeColor="text1"/>
+            <w:sz w:val="24"/>
+            <w:szCs w:val="24"/>
+          </w:rPr>
+          <w:t>www.gamestop.it</w:t>
+        </w:r>
+      </w:hyperlink>
+      <w:r>
+        <w:rPr>
+          <w:color w:val="000000" w:themeColor="text1"/>
+          <w:sz w:val="24"/>
+          <w:szCs w:val="24"/>
+        </w:rPr>
+        <w:t xml:space="preserve"> , come sito di vendita </w:t>
+      </w:r>
+      <w:r>
+        <w:rPr>
+          <w:sz w:val="24"/>
+          <w:szCs w:val="24"/>
+        </w:rPr>
+        <w:t>console e videogiochi.</w:t>
+      </w:r>
+    </w:p>
+    <w:p>
+      <w:pPr>
+        <w:pStyle w:val="Paragrafoelenco"/>
+        <w:ind w:left="792"/>
+        <w:rPr>
+          <w:sz w:val="24"/>
+          <w:szCs w:val="24"/>
+        </w:rPr>
+      </w:pPr>
+      <w:r>
+        <w:rPr>
+          <w:sz w:val="24"/>
+          <w:szCs w:val="24"/>
+        </w:rPr>
+        <w:t xml:space="preserve"> </w:t>
+      </w:r>
+    </w:p>
+    <w:p>
+      <w:pPr>
+        <w:pStyle w:val="Paragrafoelenco"/>
+        <w:ind w:left="792"/>
+        <w:rPr>
+          <w:sz w:val="24"/>
+          <w:szCs w:val="24"/>
+        </w:rPr>
+      </w:pPr>
+      <w:r>
+        <w:rPr>
+          <w:sz w:val="24"/>
+          <w:szCs w:val="24"/>
+        </w:rPr>
+        <w:t xml:space="preserve">Il framework che utilizzeremo per implementare il codice del nostro software sarà Spring e l’interazione con esso avverrà tramite linguaggio di programmazione Java. Per lo sviluppo del codice verrà utilizzata la libreria </w:t>
+      </w:r>
+      <w:proofErr w:type="spellStart"/>
+      <w:r>
+        <w:rPr>
+          <w:sz w:val="24"/>
+          <w:szCs w:val="24"/>
+        </w:rPr>
+        <w:t>jQuery</w:t>
+      </w:r>
+      <w:proofErr w:type="spellEnd"/>
+      <w:r>
+        <w:rPr>
+          <w:sz w:val="24"/>
+          <w:szCs w:val="24"/>
+        </w:rPr>
+        <w:t xml:space="preserve"> e la tecnica di sviluppo AJAX.   </w:t>
+      </w:r>
+    </w:p>
+    <w:p>
+      <w:pPr>
+        <w:pStyle w:val="Paragrafoelenco"/>
+        <w:ind w:left="792"/>
+        <w:rPr>
+          <w:sz w:val="24"/>
+          <w:szCs w:val="24"/>
+        </w:rPr>
+      </w:pPr>
+    </w:p>
+    <w:p>
+      <w:pPr>
+        <w:pStyle w:val="Paragrafoelenco"/>
+        <w:ind w:left="792"/>
+        <w:rPr>
+          <w:sz w:val="24"/>
+          <w:szCs w:val="24"/>
+        </w:rPr>
+      </w:pPr>
+      <w:r>
+        <w:rPr>
+          <w:sz w:val="24"/>
+          <w:szCs w:val="24"/>
+        </w:rPr>
+        <w:t xml:space="preserve">Per la creazione del database ci serviremo del software MySQL che sarà connesso all’ambiente di sviluppo tramite il driver JDBC e usufruiremo del framework Java </w:t>
+      </w:r>
+      <w:proofErr w:type="spellStart"/>
+      <w:r>
+        <w:rPr>
+          <w:sz w:val="24"/>
+          <w:szCs w:val="24"/>
+        </w:rPr>
+        <w:t>Persistence</w:t>
+      </w:r>
+      <w:proofErr w:type="spellEnd"/>
+      <w:r>
+        <w:rPr>
+          <w:sz w:val="24"/>
+          <w:szCs w:val="24"/>
+        </w:rPr>
+        <w:t xml:space="preserve"> API per la gestione dei dati persistenti.</w:t>
+      </w:r>
+    </w:p>
+    <w:p>
+      <w:pPr>
+        <w:pStyle w:val="Paragrafoelenco"/>
+        <w:ind w:left="792"/>
+        <w:rPr>
+          <w:sz w:val="24"/>
+          <w:szCs w:val="24"/>
+        </w:rPr>
+      </w:pPr>
+    </w:p>
+    <w:p>
+      <w:pPr>
+        <w:pStyle w:val="Paragrafoelenco"/>
+        <w:ind w:left="792"/>
+        <w:rPr>
+          <w:sz w:val="24"/>
+          <w:szCs w:val="24"/>
+        </w:rPr>
+      </w:pPr>
+    </w:p>
+    <w:p>
+      <w:pPr>
+        <w:pStyle w:val="Paragrafoelenco"/>
+        <w:numPr>
+          <w:ilvl w:val="1"/>
+          <w:numId w:val="2"/>
+        </w:numPr>
+        <w:rPr>
+          <w:b/>
+          <w:bCs/>
+          <w:sz w:val="28"/>
+          <w:szCs w:val="28"/>
+        </w:rPr>
+      </w:pPr>
+      <w:r>
+        <w:rPr>
+          <w:b/>
+          <w:bCs/>
+          <w:sz w:val="28"/>
+          <w:szCs w:val="28"/>
+        </w:rPr>
+        <w:t>Linee guida per la documentazione dell’interfaccia</w:t>
+      </w:r>
+    </w:p>
+    <w:p>
+      <w:pPr>
+        <w:pStyle w:val="Paragrafoelenco"/>
+        <w:ind w:left="792"/>
+        <w:rPr>
+          <w:sz w:val="24"/>
+          <w:szCs w:val="24"/>
+        </w:rPr>
+      </w:pPr>
+    </w:p>
+    <w:p>
+      <w:pPr>
+        <w:pStyle w:val="Paragrafoelenco"/>
+        <w:ind w:left="792"/>
+        <w:rPr>
+          <w:b/>
+          <w:bCs/>
+          <w:sz w:val="24"/>
+          <w:szCs w:val="24"/>
+        </w:rPr>
+      </w:pPr>
+      <w:r>
+        <w:rPr>
+          <w:b/>
+          <w:bCs/>
+          <w:sz w:val="24"/>
+          <w:szCs w:val="24"/>
+        </w:rPr>
+        <w:t xml:space="preserve">Linee guida per classi e interfacce java e Spring </w:t>
+      </w:r>
+    </w:p>
+    <w:p>
+      <w:pPr>
+        <w:pStyle w:val="Paragrafoelenco"/>
+        <w:ind w:left="792"/>
+        <w:rPr>
+          <w:b/>
+          <w:bCs/>
+          <w:sz w:val="24"/>
+          <w:szCs w:val="24"/>
+        </w:rPr>
+      </w:pPr>
+    </w:p>
+    <w:p>
+      <w:pPr>
+        <w:pStyle w:val="Paragrafoelenco"/>
+        <w:ind w:left="792"/>
+        <w:rPr>
+          <w:sz w:val="24"/>
+          <w:szCs w:val="24"/>
+        </w:rPr>
+      </w:pPr>
+      <w:r>
+        <w:rPr>
+          <w:sz w:val="24"/>
+          <w:szCs w:val="24"/>
+        </w:rPr>
+        <w:t xml:space="preserve">Per ogni sorgente di classe Java implementato, dovranno essere rispettati i seguenti parametri: </w:t>
+      </w:r>
+    </w:p>
+    <w:p>
+      <w:pPr>
+        <w:pStyle w:val="Paragrafoelenco"/>
+        <w:numPr>
+          <w:ilvl w:val="0"/>
+          <w:numId w:val="3"/>
+        </w:numPr>
+        <w:rPr>
+          <w:sz w:val="24"/>
+          <w:szCs w:val="24"/>
+        </w:rPr>
+      </w:pPr>
+      <w:r>
+        <w:rPr>
+          <w:sz w:val="24"/>
+          <w:szCs w:val="24"/>
+        </w:rPr>
+        <w:t>Classi e interfacce:</w:t>
+      </w:r>
+    </w:p>
+    <w:p>
+      <w:pPr>
+        <w:pStyle w:val="Paragrafoelenco"/>
+        <w:numPr>
+          <w:ilvl w:val="1"/>
+          <w:numId w:val="3"/>
+        </w:numPr>
+        <w:rPr>
+          <w:sz w:val="24"/>
+          <w:szCs w:val="24"/>
+        </w:rPr>
+      </w:pPr>
+      <w:r>
+        <w:rPr>
+          <w:sz w:val="24"/>
+          <w:szCs w:val="24"/>
+        </w:rPr>
+        <w:t>l</w:t>
+      </w:r>
+      <w:r>
+        <w:rPr>
+          <w:sz w:val="24"/>
+          <w:szCs w:val="24"/>
+        </w:rPr>
+        <w:t xml:space="preserve">a nomenclatura delle classi dovrà rispettare la notazione </w:t>
+      </w:r>
+      <w:proofErr w:type="spellStart"/>
+      <w:r>
+        <w:rPr>
+          <w:sz w:val="24"/>
+          <w:szCs w:val="24"/>
+        </w:rPr>
+        <w:t>UpperCamelCase</w:t>
+      </w:r>
+      <w:proofErr w:type="spellEnd"/>
+      <w:r>
+        <w:rPr>
+          <w:sz w:val="24"/>
+          <w:szCs w:val="24"/>
+        </w:rPr>
+        <w:t>;</w:t>
+      </w:r>
+    </w:p>
+    <w:p>
+      <w:pPr>
+        <w:pStyle w:val="Paragrafoelenco"/>
+        <w:numPr>
+          <w:ilvl w:val="1"/>
+          <w:numId w:val="3"/>
+        </w:numPr>
+        <w:rPr>
+          <w:sz w:val="24"/>
+          <w:szCs w:val="24"/>
+        </w:rPr>
+      </w:pPr>
+      <w:r>
+        <w:rPr>
+          <w:sz w:val="24"/>
+          <w:szCs w:val="24"/>
+        </w:rPr>
+        <w:t>l</w:t>
+      </w:r>
+      <w:r>
+        <w:rPr>
+          <w:sz w:val="24"/>
+          <w:szCs w:val="24"/>
+        </w:rPr>
+        <w:t>’identificativo delle classi non dovrà essere ambiguo</w:t>
+      </w:r>
+      <w:r>
+        <w:rPr>
+          <w:sz w:val="24"/>
+          <w:szCs w:val="24"/>
+        </w:rPr>
+        <w:t xml:space="preserve">, ma </w:t>
+      </w:r>
+      <w:r>
+        <w:rPr>
+          <w:sz w:val="24"/>
+          <w:szCs w:val="24"/>
+        </w:rPr>
+        <w:t>congruo allo scopo della classe;</w:t>
+      </w:r>
+    </w:p>
+    <w:p>
+      <w:pPr>
+        <w:pStyle w:val="Paragrafoelenco"/>
+        <w:numPr>
+          <w:ilvl w:val="1"/>
+          <w:numId w:val="3"/>
+        </w:numPr>
+        <w:rPr>
+          <w:sz w:val="24"/>
+          <w:szCs w:val="24"/>
+        </w:rPr>
+      </w:pPr>
+      <w:r>
+        <w:rPr>
+          <w:sz w:val="24"/>
+          <w:szCs w:val="24"/>
+        </w:rPr>
+        <w:t>l</w:t>
+      </w:r>
+      <w:r>
+        <w:rPr>
+          <w:sz w:val="24"/>
+          <w:szCs w:val="24"/>
+        </w:rPr>
+        <w:t>’identificativo della classe dovrà essere formulato al singolare;</w:t>
+      </w:r>
+    </w:p>
+    <w:p>
+      <w:pPr>
+        <w:pStyle w:val="Paragrafoelenco"/>
+        <w:numPr>
+          <w:ilvl w:val="1"/>
+          <w:numId w:val="3"/>
+        </w:numPr>
+        <w:rPr>
+          <w:sz w:val="24"/>
+          <w:szCs w:val="24"/>
+        </w:rPr>
+      </w:pPr>
+      <w:r>
+        <w:rPr>
+          <w:sz w:val="24"/>
+          <w:szCs w:val="24"/>
+        </w:rPr>
+        <w:t>l</w:t>
+      </w:r>
+      <w:r>
+        <w:rPr>
+          <w:sz w:val="24"/>
+          <w:szCs w:val="24"/>
+        </w:rPr>
+        <w:t>’identificativo delle classi dovrà essere un nome (Es. Array) o al più un nome frasale (Es.</w:t>
+      </w:r>
+      <w:r>
+        <w:rPr>
+          <w:sz w:val="24"/>
+          <w:szCs w:val="24"/>
+        </w:rPr>
+        <w:t xml:space="preserve"> </w:t>
+      </w:r>
+      <w:proofErr w:type="spellStart"/>
+      <w:r>
+        <w:rPr>
+          <w:sz w:val="24"/>
+          <w:szCs w:val="24"/>
+        </w:rPr>
+        <w:t>ArrayList</w:t>
+      </w:r>
+      <w:proofErr w:type="spellEnd"/>
+      <w:r>
+        <w:rPr>
+          <w:sz w:val="24"/>
+          <w:szCs w:val="24"/>
+        </w:rPr>
+        <w:t>)</w:t>
+      </w:r>
+      <w:r>
+        <w:rPr>
+          <w:sz w:val="24"/>
+          <w:szCs w:val="24"/>
+        </w:rPr>
+        <w:t>;</w:t>
+      </w:r>
+    </w:p>
+    <w:p>
+      <w:pPr>
+        <w:pStyle w:val="Paragrafoelenco"/>
+        <w:ind w:left="2232"/>
+        <w:rPr>
+          <w:sz w:val="24"/>
+          <w:szCs w:val="24"/>
+        </w:rPr>
+      </w:pPr>
+    </w:p>
+    <w:p>
+      <w:pPr>
+        <w:pStyle w:val="Paragrafoelenco"/>
+        <w:numPr>
+          <w:ilvl w:val="0"/>
+          <w:numId w:val="3"/>
+        </w:numPr>
+        <w:rPr>
+          <w:sz w:val="24"/>
+          <w:szCs w:val="24"/>
+        </w:rPr>
+      </w:pPr>
+      <w:r>
+        <w:rPr>
+          <w:sz w:val="24"/>
+          <w:szCs w:val="24"/>
+        </w:rPr>
+        <w:t>Costanti:</w:t>
+      </w:r>
+    </w:p>
+    <w:p>
+      <w:pPr>
+        <w:pStyle w:val="Paragrafoelenco"/>
+        <w:numPr>
+          <w:ilvl w:val="1"/>
+          <w:numId w:val="3"/>
+        </w:numPr>
+        <w:rPr>
+          <w:sz w:val="24"/>
+          <w:szCs w:val="24"/>
+        </w:rPr>
+      </w:pPr>
+      <w:r>
+        <w:rPr>
+          <w:sz w:val="24"/>
+          <w:szCs w:val="24"/>
+        </w:rPr>
+        <w:t>i</w:t>
+      </w:r>
+      <w:r>
+        <w:rPr>
+          <w:sz w:val="24"/>
+          <w:szCs w:val="24"/>
+        </w:rPr>
+        <w:t xml:space="preserve"> valori immutabili definiti in classi java dovranno essere definiti come “</w:t>
+      </w:r>
+      <w:proofErr w:type="spellStart"/>
+      <w:r>
+        <w:rPr>
+          <w:sz w:val="24"/>
+          <w:szCs w:val="24"/>
+        </w:rPr>
+        <w:t>static</w:t>
+      </w:r>
+      <w:proofErr w:type="spellEnd"/>
+      <w:r>
+        <w:rPr>
+          <w:sz w:val="24"/>
+          <w:szCs w:val="24"/>
+        </w:rPr>
+        <w:t xml:space="preserve"> </w:t>
+      </w:r>
+      <w:proofErr w:type="spellStart"/>
+      <w:r>
+        <w:rPr>
+          <w:sz w:val="24"/>
+          <w:szCs w:val="24"/>
+        </w:rPr>
+        <w:t>final</w:t>
+      </w:r>
+      <w:proofErr w:type="spellEnd"/>
+      <w:r>
+        <w:rPr>
+          <w:sz w:val="24"/>
+          <w:szCs w:val="24"/>
+        </w:rPr>
+        <w:t>”;</w:t>
+      </w:r>
+    </w:p>
+    <w:p>
+      <w:pPr>
+        <w:pStyle w:val="Paragrafoelenco"/>
+        <w:numPr>
+          <w:ilvl w:val="1"/>
+          <w:numId w:val="3"/>
+        </w:numPr>
+        <w:rPr>
+          <w:sz w:val="24"/>
+          <w:szCs w:val="24"/>
+        </w:rPr>
+      </w:pPr>
+      <w:r>
+        <w:rPr>
+          <w:sz w:val="24"/>
+          <w:szCs w:val="24"/>
+        </w:rPr>
+        <w:t>i</w:t>
+      </w:r>
+      <w:r>
+        <w:rPr>
+          <w:sz w:val="24"/>
+          <w:szCs w:val="24"/>
+        </w:rPr>
+        <w:t xml:space="preserve"> nomi di costanti dovranno essere definiti in maiuscolo;</w:t>
+      </w:r>
+    </w:p>
+    <w:p>
+      <w:pPr>
+        <w:pStyle w:val="Paragrafoelenco"/>
+        <w:numPr>
+          <w:ilvl w:val="1"/>
+          <w:numId w:val="3"/>
+        </w:numPr>
+        <w:rPr>
+          <w:sz w:val="24"/>
+          <w:szCs w:val="24"/>
+        </w:rPr>
+      </w:pPr>
+      <w:r>
+        <w:rPr>
+          <w:sz w:val="24"/>
+          <w:szCs w:val="24"/>
+        </w:rPr>
+        <w:t>è</w:t>
+      </w:r>
+      <w:r>
+        <w:rPr>
+          <w:sz w:val="24"/>
+          <w:szCs w:val="24"/>
+        </w:rPr>
+        <w:t xml:space="preserve"> ammessa la separazione tramite _ là dove necessario.</w:t>
+      </w:r>
+    </w:p>
+    <w:p>
+      <w:pPr>
+        <w:pStyle w:val="Paragrafoelenco"/>
+        <w:ind w:left="1512"/>
+        <w:rPr>
+          <w:sz w:val="24"/>
+          <w:szCs w:val="24"/>
+        </w:rPr>
+      </w:pPr>
+    </w:p>
+    <w:p>
+      <w:pPr>
+        <w:pStyle w:val="Paragrafoelenco"/>
+        <w:numPr>
+          <w:ilvl w:val="0"/>
+          <w:numId w:val="3"/>
+        </w:numPr>
+        <w:rPr>
+          <w:sz w:val="24"/>
+          <w:szCs w:val="24"/>
+        </w:rPr>
+      </w:pPr>
+      <w:r>
+        <w:rPr>
+          <w:sz w:val="24"/>
+          <w:szCs w:val="24"/>
+        </w:rPr>
+        <w:t>Variabili d’istanza e variabili locali:</w:t>
+      </w:r>
+    </w:p>
+    <w:p>
+      <w:pPr>
+        <w:pStyle w:val="Paragrafoelenco"/>
+        <w:numPr>
+          <w:ilvl w:val="1"/>
+          <w:numId w:val="3"/>
+        </w:numPr>
+        <w:rPr>
+          <w:sz w:val="24"/>
+          <w:szCs w:val="24"/>
+        </w:rPr>
+      </w:pPr>
+      <w:r>
+        <w:rPr>
+          <w:sz w:val="24"/>
+          <w:szCs w:val="24"/>
+        </w:rPr>
+        <w:t>i</w:t>
+      </w:r>
+      <w:r>
+        <w:rPr>
+          <w:sz w:val="24"/>
+          <w:szCs w:val="24"/>
+        </w:rPr>
+        <w:t xml:space="preserve"> nomi di parametri o variabili locali dovranno essere definiti secondo la notazione </w:t>
+      </w:r>
+      <w:r>
+        <w:rPr>
+          <w:sz w:val="24"/>
+          <w:szCs w:val="24"/>
+        </w:rPr>
+        <w:t>“</w:t>
+      </w:r>
+      <w:proofErr w:type="spellStart"/>
+      <w:r>
+        <w:rPr>
+          <w:i/>
+          <w:iCs/>
+          <w:sz w:val="24"/>
+          <w:szCs w:val="24"/>
+        </w:rPr>
+        <w:t>lowerCamelCase</w:t>
+      </w:r>
+      <w:proofErr w:type="spellEnd"/>
+      <w:r>
+        <w:rPr>
+          <w:sz w:val="24"/>
+          <w:szCs w:val="24"/>
+        </w:rPr>
+        <w:t>”</w:t>
+      </w:r>
+      <w:r>
+        <w:rPr>
+          <w:sz w:val="24"/>
+          <w:szCs w:val="24"/>
+        </w:rPr>
+        <w:t>;</w:t>
+      </w:r>
+    </w:p>
+    <w:p>
+      <w:pPr>
+        <w:pStyle w:val="Paragrafoelenco"/>
+        <w:numPr>
+          <w:ilvl w:val="1"/>
+          <w:numId w:val="3"/>
+        </w:numPr>
+        <w:rPr>
+          <w:sz w:val="24"/>
+          <w:szCs w:val="24"/>
+        </w:rPr>
+      </w:pPr>
+      <w:r>
+        <w:rPr>
+          <w:sz w:val="24"/>
+          <w:szCs w:val="24"/>
+        </w:rPr>
+        <w:t>p</w:t>
+      </w:r>
+      <w:r>
+        <w:rPr>
+          <w:sz w:val="24"/>
+          <w:szCs w:val="24"/>
+        </w:rPr>
+        <w:t xml:space="preserve">er ogni parametro d’istanza definito nella classe, dovrà essere definito il livello di visibilità. </w:t>
+      </w:r>
+    </w:p>
+    <w:p>
+      <w:pPr>
+        <w:pStyle w:val="Paragrafoelenco"/>
+        <w:ind w:left="2232"/>
+        <w:rPr>
+          <w:sz w:val="24"/>
+          <w:szCs w:val="24"/>
+        </w:rPr>
+      </w:pPr>
+    </w:p>
+    <w:p>
+      <w:pPr>
+        <w:pStyle w:val="Paragrafoelenco"/>
+        <w:numPr>
+          <w:ilvl w:val="0"/>
+          <w:numId w:val="3"/>
+        </w:numPr>
+        <w:rPr>
+          <w:sz w:val="24"/>
+          <w:szCs w:val="24"/>
+        </w:rPr>
+      </w:pPr>
+      <w:r>
+        <w:rPr>
+          <w:sz w:val="24"/>
+          <w:szCs w:val="24"/>
+        </w:rPr>
+        <w:t>Metodi:</w:t>
+      </w:r>
+    </w:p>
+    <w:p>
+      <w:pPr>
+        <w:pStyle w:val="Paragrafoelenco"/>
+        <w:numPr>
+          <w:ilvl w:val="1"/>
+          <w:numId w:val="3"/>
+        </w:numPr>
+        <w:rPr>
+          <w:sz w:val="24"/>
+          <w:szCs w:val="24"/>
+        </w:rPr>
+      </w:pPr>
+      <w:r>
+        <w:rPr>
+          <w:sz w:val="24"/>
+          <w:szCs w:val="24"/>
+        </w:rPr>
+        <w:t>g</w:t>
+      </w:r>
+      <w:r>
+        <w:rPr>
+          <w:sz w:val="24"/>
+          <w:szCs w:val="24"/>
+        </w:rPr>
+        <w:t xml:space="preserve">li identificativi dei metodi dovranno seguire la notazione </w:t>
+      </w:r>
+      <w:r>
+        <w:rPr>
+          <w:sz w:val="24"/>
+          <w:szCs w:val="24"/>
+        </w:rPr>
+        <w:t>“</w:t>
+      </w:r>
+      <w:proofErr w:type="spellStart"/>
+      <w:r>
+        <w:rPr>
+          <w:i/>
+          <w:iCs/>
+          <w:sz w:val="24"/>
+          <w:szCs w:val="24"/>
+        </w:rPr>
+        <w:t>lowerCamelCase</w:t>
+      </w:r>
+      <w:proofErr w:type="spellEnd"/>
+      <w:r>
+        <w:rPr>
+          <w:sz w:val="24"/>
+          <w:szCs w:val="24"/>
+        </w:rPr>
+        <w:t>”</w:t>
+      </w:r>
+      <w:r>
+        <w:rPr>
+          <w:sz w:val="24"/>
+          <w:szCs w:val="24"/>
+        </w:rPr>
+        <w:t xml:space="preserve">; </w:t>
+      </w:r>
+    </w:p>
+    <w:p>
+      <w:pPr>
+        <w:pStyle w:val="Paragrafoelenco"/>
+        <w:numPr>
+          <w:ilvl w:val="1"/>
+          <w:numId w:val="3"/>
+        </w:numPr>
+        <w:rPr>
+          <w:sz w:val="24"/>
+          <w:szCs w:val="24"/>
+        </w:rPr>
+      </w:pPr>
+      <w:r>
+        <w:rPr>
+          <w:sz w:val="24"/>
+          <w:szCs w:val="24"/>
+        </w:rPr>
+        <w:t>g</w:t>
+      </w:r>
+      <w:r>
+        <w:rPr>
+          <w:sz w:val="24"/>
+          <w:szCs w:val="24"/>
+        </w:rPr>
+        <w:t>li identificativi dei metodi dovranno iniziare con un verbo;</w:t>
+      </w:r>
+    </w:p>
+    <w:p>
+      <w:pPr>
+        <w:pStyle w:val="Paragrafoelenco"/>
+        <w:numPr>
+          <w:ilvl w:val="1"/>
+          <w:numId w:val="3"/>
+        </w:numPr>
+        <w:rPr>
+          <w:sz w:val="24"/>
+          <w:szCs w:val="24"/>
+        </w:rPr>
+      </w:pPr>
+      <w:r>
+        <w:rPr>
+          <w:sz w:val="24"/>
+          <w:szCs w:val="24"/>
+        </w:rPr>
+        <w:t>p</w:t>
+      </w:r>
+      <w:r>
+        <w:rPr>
+          <w:sz w:val="24"/>
+          <w:szCs w:val="24"/>
+        </w:rPr>
+        <w:t>er ogni metodo di una classe sarà necessario specificare il livello di visibilità;</w:t>
+      </w:r>
+    </w:p>
+    <w:p>
+      <w:pPr>
+        <w:pStyle w:val="Paragrafoelenco"/>
+        <w:numPr>
+          <w:ilvl w:val="1"/>
+          <w:numId w:val="3"/>
+        </w:numPr>
+        <w:rPr>
+          <w:sz w:val="24"/>
+          <w:szCs w:val="24"/>
+        </w:rPr>
+      </w:pPr>
+      <w:r>
+        <w:rPr>
+          <w:sz w:val="24"/>
+          <w:szCs w:val="24"/>
+        </w:rPr>
+        <w:t>e</w:t>
+      </w:r>
+      <w:r>
+        <w:rPr>
+          <w:sz w:val="24"/>
+          <w:szCs w:val="24"/>
+        </w:rPr>
+        <w:t>ventuali parametri nella firma del metodo, dovranno seguire le convenzioni adottate per le variabili d’istanza.</w:t>
+      </w:r>
+    </w:p>
+    <w:p>
+      <w:pPr>
+        <w:pStyle w:val="Paragrafoelenco"/>
+        <w:ind w:left="2232"/>
+        <w:rPr>
+          <w:sz w:val="24"/>
+          <w:szCs w:val="24"/>
+        </w:rPr>
+      </w:pPr>
+    </w:p>
+    <w:p>
+      <w:pPr>
+        <w:pStyle w:val="Paragrafoelenco"/>
+        <w:numPr>
+          <w:ilvl w:val="0"/>
+          <w:numId w:val="3"/>
+        </w:numPr>
+        <w:rPr>
+          <w:sz w:val="24"/>
+          <w:szCs w:val="24"/>
+        </w:rPr>
+      </w:pPr>
+      <w:r>
+        <w:rPr>
+          <w:sz w:val="24"/>
+          <w:szCs w:val="24"/>
+        </w:rPr>
+        <w:t>Blocchi e indentazioni:</w:t>
+      </w:r>
+    </w:p>
+    <w:p>
+      <w:pPr>
+        <w:pStyle w:val="Paragrafoelenco"/>
+        <w:numPr>
+          <w:ilvl w:val="1"/>
+          <w:numId w:val="3"/>
+        </w:numPr>
+        <w:rPr>
+          <w:sz w:val="24"/>
+          <w:szCs w:val="24"/>
+        </w:rPr>
+      </w:pPr>
+      <w:r>
+        <w:rPr>
+          <w:sz w:val="24"/>
+          <w:szCs w:val="24"/>
+        </w:rPr>
+        <w:t>i</w:t>
+      </w:r>
+      <w:r>
+        <w:rPr>
+          <w:sz w:val="24"/>
+          <w:szCs w:val="24"/>
+        </w:rPr>
+        <w:t xml:space="preserve">l codice dovrà essere accuratamente indentato, tramite un </w:t>
+      </w:r>
+      <w:r>
+        <w:rPr>
+          <w:sz w:val="24"/>
+          <w:szCs w:val="24"/>
+        </w:rPr>
+        <w:t>“</w:t>
+      </w:r>
+      <w:proofErr w:type="spellStart"/>
+      <w:r>
+        <w:rPr>
+          <w:i/>
+          <w:iCs/>
+          <w:sz w:val="24"/>
+          <w:szCs w:val="24"/>
+        </w:rPr>
+        <w:t>Tab</w:t>
+      </w:r>
+      <w:proofErr w:type="spellEnd"/>
+      <w:r>
+        <w:rPr>
+          <w:sz w:val="24"/>
+          <w:szCs w:val="24"/>
+        </w:rPr>
+        <w:t xml:space="preserve">” </w:t>
+      </w:r>
+      <w:r>
+        <w:rPr>
+          <w:sz w:val="24"/>
+          <w:szCs w:val="24"/>
+        </w:rPr>
+        <w:t>per ogni livello d’indentazione;</w:t>
+      </w:r>
+    </w:p>
+    <w:p>
+      <w:pPr>
+        <w:pStyle w:val="Paragrafoelenco"/>
+        <w:numPr>
+          <w:ilvl w:val="1"/>
+          <w:numId w:val="3"/>
+        </w:numPr>
+        <w:rPr>
+          <w:sz w:val="24"/>
+          <w:szCs w:val="24"/>
+        </w:rPr>
+      </w:pPr>
+      <w:r>
+        <w:rPr>
+          <w:sz w:val="24"/>
+          <w:szCs w:val="24"/>
+        </w:rPr>
+        <w:t>l</w:t>
+      </w:r>
+      <w:r>
+        <w:rPr>
+          <w:sz w:val="24"/>
+          <w:szCs w:val="24"/>
+        </w:rPr>
+        <w:t>e parentesi graffe per l’inizio di un nuovo blocco di codice dovranno essere riportate sulla stessa riga della definizione del blocco;</w:t>
+      </w:r>
+    </w:p>
+    <w:p>
+      <w:pPr>
+        <w:pStyle w:val="Paragrafoelenco"/>
+        <w:numPr>
+          <w:ilvl w:val="1"/>
+          <w:numId w:val="3"/>
+        </w:numPr>
+        <w:rPr>
+          <w:sz w:val="24"/>
+          <w:szCs w:val="24"/>
+        </w:rPr>
+      </w:pPr>
+      <w:r>
+        <w:rPr>
+          <w:sz w:val="24"/>
+          <w:szCs w:val="24"/>
+        </w:rPr>
+        <w:t>l</w:t>
+      </w:r>
+      <w:r>
+        <w:rPr>
+          <w:sz w:val="24"/>
+          <w:szCs w:val="24"/>
+        </w:rPr>
+        <w:t>e parentesi graffe di fine blocco dovranno essere allineate con l’inizio della definizione del blocco.</w:t>
+      </w:r>
+    </w:p>
+    <w:p>
+      <w:pPr>
+        <w:pStyle w:val="Paragrafoelenco"/>
+        <w:ind w:left="2232"/>
+        <w:rPr>
+          <w:sz w:val="24"/>
+          <w:szCs w:val="24"/>
+        </w:rPr>
+      </w:pPr>
+      <w:r>
+        <w:rPr>
+          <w:sz w:val="24"/>
+          <w:szCs w:val="24"/>
+        </w:rPr>
+        <w:t xml:space="preserve"> </w:t>
+      </w:r>
+    </w:p>
+    <w:p>
+      <w:pPr>
+        <w:pStyle w:val="Paragrafoelenco"/>
+        <w:numPr>
+          <w:ilvl w:val="0"/>
+          <w:numId w:val="3"/>
+        </w:numPr>
+        <w:rPr>
+          <w:sz w:val="24"/>
+          <w:szCs w:val="24"/>
+        </w:rPr>
+      </w:pPr>
+      <w:r>
+        <w:rPr>
+          <w:sz w:val="24"/>
+          <w:szCs w:val="24"/>
+        </w:rPr>
+        <w:t xml:space="preserve">Blocchi eccezionali: </w:t>
+      </w:r>
+    </w:p>
+    <w:p>
+      <w:pPr>
+        <w:pStyle w:val="Paragrafoelenco"/>
+        <w:numPr>
+          <w:ilvl w:val="1"/>
+          <w:numId w:val="3"/>
+        </w:numPr>
+        <w:rPr>
+          <w:sz w:val="24"/>
+          <w:szCs w:val="24"/>
+        </w:rPr>
+      </w:pPr>
+      <w:r>
+        <w:rPr>
+          <w:sz w:val="24"/>
+          <w:szCs w:val="24"/>
+        </w:rPr>
+        <w:t>o</w:t>
+      </w:r>
+      <w:r>
+        <w:rPr>
+          <w:sz w:val="24"/>
+          <w:szCs w:val="24"/>
+        </w:rPr>
+        <w:t xml:space="preserve">gni blocco </w:t>
+      </w:r>
+      <w:r>
+        <w:rPr>
+          <w:sz w:val="24"/>
+          <w:szCs w:val="24"/>
+        </w:rPr>
+        <w:t>“</w:t>
+      </w:r>
+      <w:proofErr w:type="spellStart"/>
+      <w:r>
+        <w:rPr>
+          <w:i/>
+          <w:iCs/>
+          <w:sz w:val="24"/>
+          <w:szCs w:val="24"/>
+        </w:rPr>
+        <w:t>try</w:t>
+      </w:r>
+      <w:proofErr w:type="spellEnd"/>
+      <w:r>
+        <w:rPr>
+          <w:i/>
+          <w:iCs/>
+          <w:sz w:val="24"/>
+          <w:szCs w:val="24"/>
+        </w:rPr>
+        <w:t>/</w:t>
+      </w:r>
+      <w:r>
+        <w:rPr>
+          <w:i/>
+          <w:iCs/>
+          <w:sz w:val="24"/>
+          <w:szCs w:val="24"/>
+        </w:rPr>
+        <w:t>catch</w:t>
+      </w:r>
+      <w:r>
+        <w:rPr>
+          <w:sz w:val="24"/>
+          <w:szCs w:val="24"/>
+        </w:rPr>
+        <w:t>”</w:t>
+      </w:r>
+      <w:r>
+        <w:rPr>
+          <w:sz w:val="24"/>
+          <w:szCs w:val="24"/>
+        </w:rPr>
+        <w:t xml:space="preserve"> definito all’interno di un metodo dovrà essere indentato in maniera corretta secondo le specifiche sopra riportate;</w:t>
+      </w:r>
+    </w:p>
+    <w:p>
+      <w:pPr>
+        <w:pStyle w:val="Paragrafoelenco"/>
+        <w:numPr>
+          <w:ilvl w:val="1"/>
+          <w:numId w:val="3"/>
+        </w:numPr>
+        <w:rPr>
+          <w:sz w:val="24"/>
+          <w:szCs w:val="24"/>
+        </w:rPr>
+      </w:pPr>
+      <w:r>
+        <w:rPr>
+          <w:sz w:val="24"/>
+          <w:szCs w:val="24"/>
+        </w:rPr>
+        <w:t>l</w:t>
+      </w:r>
+      <w:r>
+        <w:rPr>
+          <w:sz w:val="24"/>
+          <w:szCs w:val="24"/>
+        </w:rPr>
+        <w:t xml:space="preserve">e clausole </w:t>
+      </w:r>
+      <w:r>
+        <w:rPr>
+          <w:sz w:val="24"/>
+          <w:szCs w:val="24"/>
+        </w:rPr>
+        <w:t>“</w:t>
+      </w:r>
+      <w:r>
+        <w:rPr>
+          <w:i/>
+          <w:iCs/>
+          <w:sz w:val="24"/>
+          <w:szCs w:val="24"/>
+        </w:rPr>
+        <w:t>catch</w:t>
+      </w:r>
+      <w:r>
+        <w:rPr>
+          <w:sz w:val="24"/>
+          <w:szCs w:val="24"/>
+        </w:rPr>
+        <w:t>”</w:t>
+      </w:r>
+      <w:r>
+        <w:rPr>
+          <w:sz w:val="24"/>
+          <w:szCs w:val="24"/>
+        </w:rPr>
+        <w:t xml:space="preserve"> dovranno essere riportate in maniera ordinata, dalla più specifica alla più generale, in caso di relazioni di estensione tra le tipologie di eccezioni coinvolte;</w:t>
+      </w:r>
+    </w:p>
+    <w:p>
+      <w:pPr>
+        <w:pStyle w:val="Paragrafoelenco"/>
+        <w:numPr>
+          <w:ilvl w:val="1"/>
+          <w:numId w:val="3"/>
+        </w:numPr>
+        <w:rPr>
+          <w:sz w:val="24"/>
+          <w:szCs w:val="24"/>
+        </w:rPr>
+      </w:pPr>
+      <w:r>
+        <w:rPr>
+          <w:sz w:val="24"/>
+          <w:szCs w:val="24"/>
+        </w:rPr>
+        <w:t>o</w:t>
+      </w:r>
+      <w:r>
+        <w:rPr>
+          <w:sz w:val="24"/>
+          <w:szCs w:val="24"/>
+        </w:rPr>
+        <w:t xml:space="preserve">gni messaggio di errore gestito da stampare a video dovrà riportare un messaggio specificato dal programmatore che ne identifichi con chiarezza il tipo di errore e la provenienza; </w:t>
+      </w:r>
+    </w:p>
+    <w:p>
+      <w:pPr>
+        <w:pStyle w:val="Paragrafoelenco"/>
+        <w:numPr>
+          <w:ilvl w:val="1"/>
+          <w:numId w:val="3"/>
+        </w:numPr>
+        <w:spacing w:line="240" w:lineRule="auto"/>
+        <w:rPr>
+          <w:sz w:val="24"/>
+          <w:szCs w:val="24"/>
+        </w:rPr>
+      </w:pPr>
+      <w:r>
+        <w:rPr>
+          <w:sz w:val="24"/>
+          <w:szCs w:val="24"/>
+        </w:rPr>
+        <w:t>i</w:t>
+      </w:r>
+      <w:r>
+        <w:rPr>
+          <w:sz w:val="24"/>
+          <w:szCs w:val="24"/>
+        </w:rPr>
+        <w:t xml:space="preserve">nsiemi di operazioni comuni tra il blocco </w:t>
+      </w:r>
+      <w:r>
+        <w:rPr>
+          <w:sz w:val="24"/>
+          <w:szCs w:val="24"/>
+        </w:rPr>
+        <w:t>“</w:t>
+      </w:r>
+      <w:proofErr w:type="spellStart"/>
+      <w:r>
+        <w:rPr>
+          <w:i/>
+          <w:iCs/>
+          <w:sz w:val="24"/>
+          <w:szCs w:val="24"/>
+        </w:rPr>
+        <w:t>try</w:t>
+      </w:r>
+      <w:proofErr w:type="spellEnd"/>
+      <w:r>
+        <w:rPr>
+          <w:i/>
+          <w:iCs/>
+          <w:sz w:val="24"/>
+          <w:szCs w:val="24"/>
+        </w:rPr>
+        <w:t>”</w:t>
+      </w:r>
+      <w:r>
+        <w:rPr>
+          <w:sz w:val="24"/>
+          <w:szCs w:val="24"/>
+        </w:rPr>
+        <w:t xml:space="preserve"> e seguenti blocchi </w:t>
+      </w:r>
+      <w:r>
+        <w:rPr>
+          <w:sz w:val="24"/>
+          <w:szCs w:val="24"/>
+        </w:rPr>
+        <w:t>“</w:t>
+      </w:r>
+      <w:r>
+        <w:rPr>
+          <w:i/>
+          <w:iCs/>
+          <w:sz w:val="24"/>
+          <w:szCs w:val="24"/>
+        </w:rPr>
+        <w:t>catch</w:t>
+      </w:r>
+      <w:r>
+        <w:rPr>
+          <w:sz w:val="24"/>
+          <w:szCs w:val="24"/>
+        </w:rPr>
+        <w:t>” d</w:t>
+      </w:r>
+      <w:r>
+        <w:rPr>
+          <w:sz w:val="24"/>
+          <w:szCs w:val="24"/>
+        </w:rPr>
+        <w:t xml:space="preserve">ovranno essere riportate nel blocco di chiusura </w:t>
+      </w:r>
+      <w:r>
+        <w:rPr>
+          <w:sz w:val="24"/>
+          <w:szCs w:val="24"/>
+        </w:rPr>
+        <w:t>“</w:t>
+      </w:r>
+      <w:proofErr w:type="spellStart"/>
+      <w:r>
+        <w:rPr>
+          <w:i/>
+          <w:iCs/>
+          <w:sz w:val="24"/>
+          <w:szCs w:val="24"/>
+        </w:rPr>
+        <w:t>finally</w:t>
+      </w:r>
+      <w:proofErr w:type="spellEnd"/>
+      <w:r>
+        <w:rPr>
+          <w:sz w:val="24"/>
+          <w:szCs w:val="24"/>
+        </w:rPr>
+        <w:t>”</w:t>
+      </w:r>
+      <w:r>
+        <w:rPr>
+          <w:sz w:val="24"/>
+          <w:szCs w:val="24"/>
+        </w:rPr>
+        <w:t>.</w:t>
+      </w:r>
+    </w:p>
+    <w:p>
+      <w:pPr>
+        <w:pStyle w:val="Paragrafoelenco"/>
+        <w:spacing w:line="240" w:lineRule="auto"/>
+        <w:ind w:left="2232"/>
+        <w:rPr>
+          <w:sz w:val="24"/>
+          <w:szCs w:val="24"/>
+        </w:rPr>
+      </w:pPr>
+    </w:p>
+    <w:p>
+      <w:pPr>
+        <w:pStyle w:val="Paragrafoelenco"/>
+        <w:numPr>
+          <w:ilvl w:val="0"/>
+          <w:numId w:val="3"/>
+        </w:numPr>
+        <w:spacing w:line="240" w:lineRule="auto"/>
+        <w:rPr>
+          <w:sz w:val="24"/>
+          <w:szCs w:val="24"/>
+        </w:rPr>
+      </w:pPr>
+      <w:r>
+        <w:rPr>
+          <w:sz w:val="24"/>
+          <w:szCs w:val="24"/>
+        </w:rPr>
+        <w:t>Annotazioni:</w:t>
+      </w:r>
+    </w:p>
+    <w:p>
+      <w:pPr>
+        <w:pStyle w:val="Paragrafoelenco"/>
+        <w:numPr>
+          <w:ilvl w:val="1"/>
+          <w:numId w:val="3"/>
+        </w:numPr>
+        <w:spacing w:line="240" w:lineRule="auto"/>
+        <w:rPr>
+          <w:sz w:val="24"/>
+          <w:szCs w:val="24"/>
+        </w:rPr>
+      </w:pPr>
+      <w:r>
+        <w:rPr>
+          <w:sz w:val="24"/>
+          <w:szCs w:val="24"/>
+        </w:rPr>
+        <w:t>l</w:t>
+      </w:r>
+      <w:r>
+        <w:rPr>
+          <w:sz w:val="24"/>
+          <w:szCs w:val="24"/>
+        </w:rPr>
+        <w:t xml:space="preserve">e annotazioni previste per una classe o per un metodo dovranno apparire una per riga, subito dopo il blocco di documentazione; </w:t>
+      </w:r>
+    </w:p>
+    <w:p>
+      <w:pPr>
+        <w:pStyle w:val="Paragrafoelenco"/>
+        <w:numPr>
+          <w:ilvl w:val="1"/>
+          <w:numId w:val="3"/>
+        </w:numPr>
+        <w:spacing w:line="240" w:lineRule="auto"/>
+        <w:rPr>
+          <w:sz w:val="24"/>
+          <w:szCs w:val="24"/>
+        </w:rPr>
+      </w:pPr>
+      <w:r>
+        <w:rPr>
+          <w:sz w:val="24"/>
+          <w:szCs w:val="24"/>
+        </w:rPr>
+        <w:t>e</w:t>
+      </w:r>
+      <w:r>
+        <w:rPr>
+          <w:sz w:val="24"/>
+          <w:szCs w:val="24"/>
+        </w:rPr>
+        <w:t>ventuali annotazioni prima di un parametro della classe dovranno essere definite una per linea, al disopra del parametro stesso, senza lasciare linee vuote</w:t>
+      </w:r>
+      <w:r>
+        <w:rPr>
+          <w:sz w:val="24"/>
+          <w:szCs w:val="24"/>
+        </w:rPr>
+        <w:t>.</w:t>
+      </w:r>
+    </w:p>
+    <w:p>
+      <w:pPr>
+        <w:pStyle w:val="Paragrafoelenco"/>
+        <w:spacing w:line="240" w:lineRule="auto"/>
+        <w:ind w:left="2232"/>
+        <w:rPr>
+          <w:sz w:val="24"/>
+          <w:szCs w:val="24"/>
+        </w:rPr>
+      </w:pPr>
+    </w:p>
+    <w:p>
+      <w:pPr>
+        <w:pStyle w:val="Paragrafoelenco"/>
+        <w:spacing w:line="240" w:lineRule="auto"/>
+        <w:ind w:left="2232"/>
+        <w:rPr>
+          <w:sz w:val="24"/>
+          <w:szCs w:val="24"/>
+        </w:rPr>
+      </w:pPr>
+    </w:p>
+    <w:p>
+      <w:pPr>
+        <w:pStyle w:val="Paragrafoelenco"/>
+        <w:spacing w:line="240" w:lineRule="auto"/>
+        <w:ind w:left="2232"/>
+        <w:rPr>
+          <w:sz w:val="24"/>
+          <w:szCs w:val="24"/>
+        </w:rPr>
+      </w:pPr>
+    </w:p>
+    <w:p>
+      <w:pPr>
+        <w:pStyle w:val="Paragrafoelenco"/>
+        <w:numPr>
+          <w:ilvl w:val="0"/>
+          <w:numId w:val="3"/>
+        </w:numPr>
+        <w:spacing w:line="240" w:lineRule="auto"/>
+        <w:rPr>
+          <w:sz w:val="24"/>
+          <w:szCs w:val="24"/>
+        </w:rPr>
+      </w:pPr>
+      <w:r>
+        <w:rPr>
+          <w:sz w:val="24"/>
+          <w:szCs w:val="24"/>
+        </w:rPr>
+        <w:lastRenderedPageBreak/>
+        <w:t>Commen</w:t>
+      </w:r>
+      <w:r>
+        <w:rPr>
+          <w:sz w:val="24"/>
+          <w:szCs w:val="24"/>
+        </w:rPr>
+        <w:t>ti:</w:t>
+      </w:r>
+    </w:p>
+    <w:p>
+      <w:pPr>
+        <w:pStyle w:val="Paragrafoelenco"/>
+        <w:numPr>
+          <w:ilvl w:val="1"/>
+          <w:numId w:val="3"/>
+        </w:numPr>
+        <w:spacing w:line="240" w:lineRule="auto"/>
+        <w:rPr>
+          <w:sz w:val="24"/>
+          <w:szCs w:val="24"/>
+        </w:rPr>
+      </w:pPr>
+      <w:r>
+        <w:rPr>
+          <w:sz w:val="24"/>
+          <w:szCs w:val="24"/>
+        </w:rPr>
+        <w:t>p</w:t>
+      </w:r>
+      <w:r>
+        <w:rPr>
+          <w:sz w:val="24"/>
+          <w:szCs w:val="24"/>
+        </w:rPr>
+        <w:t>er ogni metodo della classe dovranno essere riportati blocchi di commenti che aiutino a capire il corretto flusso di operazioni del metodo;</w:t>
+      </w:r>
+    </w:p>
+    <w:p>
+      <w:pPr>
+        <w:pStyle w:val="Paragrafoelenco"/>
+        <w:numPr>
+          <w:ilvl w:val="1"/>
+          <w:numId w:val="3"/>
+        </w:numPr>
+        <w:spacing w:line="240" w:lineRule="auto"/>
+        <w:rPr>
+          <w:sz w:val="24"/>
+          <w:szCs w:val="24"/>
+        </w:rPr>
+      </w:pPr>
+      <w:r>
+        <w:rPr>
+          <w:sz w:val="24"/>
+          <w:szCs w:val="24"/>
+        </w:rPr>
+        <w:t>s</w:t>
+      </w:r>
+      <w:r>
+        <w:rPr>
+          <w:sz w:val="24"/>
+          <w:szCs w:val="24"/>
+        </w:rPr>
+        <w:t>arà necessario chiarire</w:t>
+      </w:r>
+      <w:r>
+        <w:rPr>
+          <w:sz w:val="24"/>
+          <w:szCs w:val="24"/>
+        </w:rPr>
+        <w:t xml:space="preserve">, </w:t>
+      </w:r>
+      <w:r>
+        <w:rPr>
+          <w:sz w:val="24"/>
+          <w:szCs w:val="24"/>
+        </w:rPr>
+        <w:t>tramite commenti</w:t>
+      </w:r>
+      <w:r>
+        <w:rPr>
+          <w:sz w:val="24"/>
+          <w:szCs w:val="24"/>
+        </w:rPr>
+        <w:t>,</w:t>
+      </w:r>
+      <w:r>
+        <w:rPr>
+          <w:sz w:val="24"/>
+          <w:szCs w:val="24"/>
+        </w:rPr>
+        <w:t xml:space="preserve"> operazioni innestate o eventuali blocchi poco chiari in prima lettura;</w:t>
+      </w:r>
+    </w:p>
+    <w:p>
+      <w:pPr>
+        <w:pStyle w:val="Paragrafoelenco"/>
+        <w:numPr>
+          <w:ilvl w:val="1"/>
+          <w:numId w:val="3"/>
+        </w:numPr>
+        <w:spacing w:line="240" w:lineRule="auto"/>
+        <w:rPr>
+          <w:sz w:val="24"/>
+          <w:szCs w:val="24"/>
+        </w:rPr>
+      </w:pPr>
+      <w:r>
+        <w:rPr>
+          <w:sz w:val="24"/>
+          <w:szCs w:val="24"/>
+        </w:rPr>
+        <w:t>i commenti devono essere conformi ai seguenti esempi:</w:t>
+      </w:r>
+    </w:p>
+    <w:p>
+      <w:pPr>
+        <w:pStyle w:val="Paragrafoelenco"/>
+        <w:spacing w:line="240" w:lineRule="auto"/>
+        <w:ind w:left="2232"/>
+        <w:rPr>
+          <w:sz w:val="24"/>
+          <w:szCs w:val="24"/>
+        </w:rPr>
+      </w:pPr>
+    </w:p>
+    <w:p>
+      <w:pPr>
+        <w:pStyle w:val="Paragrafoelenco"/>
+        <w:spacing w:line="240" w:lineRule="auto"/>
+        <w:ind w:left="1416"/>
+        <w:rPr>
+          <w:sz w:val="24"/>
+          <w:szCs w:val="24"/>
+        </w:rPr>
+      </w:pPr>
+      <w:r>
+        <w:rPr>
+          <w:sz w:val="24"/>
+          <w:szCs w:val="24"/>
+        </w:rPr>
+        <w:t>/*</w:t>
+      </w:r>
+      <w:r>
+        <w:rPr>
+          <w:sz w:val="24"/>
+          <w:szCs w:val="24"/>
+        </w:rPr>
+        <w:tab/>
+      </w:r>
+      <w:r>
+        <w:rPr>
+          <w:sz w:val="24"/>
+          <w:szCs w:val="24"/>
+        </w:rPr>
+        <w:tab/>
+      </w:r>
+      <w:r>
+        <w:rPr>
+          <w:sz w:val="24"/>
+          <w:szCs w:val="24"/>
+        </w:rPr>
+        <w:tab/>
+        <w:t xml:space="preserve">//Secondo </w:t>
+      </w:r>
+      <w:r>
+        <w:rPr>
+          <w:sz w:val="24"/>
+          <w:szCs w:val="24"/>
+        </w:rPr>
+        <w:tab/>
+      </w:r>
+      <w:r>
+        <w:rPr>
+          <w:sz w:val="24"/>
+          <w:szCs w:val="24"/>
+        </w:rPr>
+        <w:tab/>
+      </w:r>
+      <w:r>
+        <w:rPr>
+          <w:sz w:val="24"/>
+          <w:szCs w:val="24"/>
+        </w:rPr>
+        <w:tab/>
+        <w:t>/*</w:t>
+      </w:r>
+    </w:p>
+    <w:p>
+      <w:pPr>
+        <w:pStyle w:val="Paragrafoelenco"/>
+        <w:spacing w:line="240" w:lineRule="auto"/>
+        <w:ind w:left="1416"/>
+        <w:rPr>
+          <w:sz w:val="24"/>
+          <w:szCs w:val="24"/>
+          <w:u w:val="single"/>
+        </w:rPr>
+      </w:pPr>
+      <w:r>
+        <w:rPr>
+          <w:sz w:val="24"/>
+          <w:szCs w:val="24"/>
+        </w:rPr>
+        <w:t>*   Primo</w:t>
+      </w:r>
+      <w:r>
+        <w:rPr>
+          <w:sz w:val="24"/>
+          <w:szCs w:val="24"/>
+        </w:rPr>
+        <w:tab/>
+      </w:r>
+      <w:r>
+        <w:rPr>
+          <w:sz w:val="24"/>
+          <w:szCs w:val="24"/>
+        </w:rPr>
+        <w:tab/>
+        <w:t>//</w:t>
+      </w:r>
+      <w:r>
+        <w:rPr>
+          <w:sz w:val="24"/>
+          <w:szCs w:val="24"/>
+        </w:rPr>
+        <w:t xml:space="preserve"> </w:t>
+      </w:r>
+      <w:r>
+        <w:rPr>
+          <w:sz w:val="24"/>
+          <w:szCs w:val="24"/>
+        </w:rPr>
+        <w:t>esempio</w:t>
+      </w:r>
+      <w:r>
+        <w:rPr>
+          <w:sz w:val="24"/>
+          <w:szCs w:val="24"/>
+        </w:rPr>
+        <w:tab/>
+      </w:r>
+      <w:r>
+        <w:rPr>
+          <w:sz w:val="24"/>
+          <w:szCs w:val="24"/>
+        </w:rPr>
+        <w:tab/>
+      </w:r>
+      <w:r>
+        <w:rPr>
+          <w:sz w:val="24"/>
+          <w:szCs w:val="24"/>
+        </w:rPr>
+        <w:tab/>
+      </w:r>
+      <w:proofErr w:type="gramStart"/>
+      <w:r>
+        <w:rPr>
+          <w:sz w:val="24"/>
+          <w:szCs w:val="24"/>
+        </w:rPr>
+        <w:t>*  Terzo</w:t>
+      </w:r>
+      <w:proofErr w:type="gramEnd"/>
+      <w:r>
+        <w:rPr>
+          <w:sz w:val="24"/>
+          <w:szCs w:val="24"/>
+        </w:rPr>
+        <w:t xml:space="preserve"> esempio */</w:t>
+      </w:r>
+    </w:p>
+    <w:p>
+      <w:pPr>
+        <w:pStyle w:val="Paragrafoelenco"/>
+        <w:spacing w:line="240" w:lineRule="auto"/>
+        <w:ind w:left="1416"/>
+        <w:rPr>
+          <w:sz w:val="24"/>
+          <w:szCs w:val="24"/>
+        </w:rPr>
+      </w:pPr>
+      <w:r>
+        <w:rPr>
+          <w:sz w:val="24"/>
+          <w:szCs w:val="24"/>
+        </w:rPr>
+        <w:t>*   esempio</w:t>
+      </w:r>
+    </w:p>
+    <w:p>
+      <w:pPr>
+        <w:pStyle w:val="Paragrafoelenco"/>
+        <w:spacing w:line="240" w:lineRule="auto"/>
+        <w:ind w:left="1416"/>
+        <w:rPr>
+          <w:sz w:val="24"/>
+          <w:szCs w:val="24"/>
+        </w:rPr>
+      </w:pPr>
+      <w:r>
+        <w:rPr>
+          <w:sz w:val="24"/>
+          <w:szCs w:val="24"/>
+        </w:rPr>
+        <w:t>*/</w:t>
+      </w:r>
+    </w:p>
+    <w:p>
+      <w:pPr>
+        <w:pStyle w:val="Paragrafoelenco"/>
+        <w:spacing w:line="240" w:lineRule="auto"/>
+        <w:ind w:left="1416"/>
+        <w:rPr>
+          <w:sz w:val="24"/>
+          <w:szCs w:val="24"/>
+        </w:rPr>
+      </w:pPr>
+    </w:p>
+    <w:p>
+      <w:pPr>
+        <w:pStyle w:val="Paragrafoelenco"/>
+        <w:spacing w:line="240" w:lineRule="auto"/>
+        <w:ind w:left="708"/>
+        <w:rPr>
+          <w:b/>
+          <w:bCs/>
+          <w:sz w:val="24"/>
+          <w:szCs w:val="24"/>
+        </w:rPr>
+      </w:pPr>
+      <w:r>
+        <w:rPr>
+          <w:b/>
+          <w:bCs/>
+          <w:sz w:val="24"/>
+          <w:szCs w:val="24"/>
+        </w:rPr>
+        <w:t xml:space="preserve">Linee guida per pagine HTML 5 </w:t>
+      </w:r>
+    </w:p>
+    <w:p>
+      <w:pPr>
+        <w:pStyle w:val="Paragrafoelenco"/>
+        <w:spacing w:line="240" w:lineRule="auto"/>
+        <w:ind w:left="708"/>
+        <w:rPr>
+          <w:b/>
+          <w:bCs/>
+          <w:sz w:val="24"/>
+          <w:szCs w:val="24"/>
+        </w:rPr>
+      </w:pPr>
+    </w:p>
+    <w:p>
+      <w:pPr>
+        <w:pStyle w:val="Paragrafoelenco"/>
+        <w:spacing w:line="240" w:lineRule="auto"/>
+        <w:ind w:left="708"/>
+        <w:rPr>
+          <w:sz w:val="24"/>
+          <w:szCs w:val="24"/>
+        </w:rPr>
+      </w:pPr>
+      <w:r>
+        <w:rPr>
+          <w:sz w:val="24"/>
+          <w:szCs w:val="24"/>
+        </w:rPr>
+        <w:t>Per ogni documento HTML 5 creato, dovranno essere rispettati i seguenti parametri:</w:t>
+      </w:r>
+    </w:p>
+    <w:p>
+      <w:pPr>
+        <w:pStyle w:val="Paragrafoelenco"/>
+        <w:numPr>
+          <w:ilvl w:val="0"/>
+          <w:numId w:val="7"/>
+        </w:numPr>
+        <w:spacing w:line="240" w:lineRule="auto"/>
+        <w:rPr>
+          <w:sz w:val="24"/>
+          <w:szCs w:val="24"/>
+        </w:rPr>
+      </w:pPr>
+      <w:r>
+        <w:rPr>
+          <w:sz w:val="24"/>
+          <w:szCs w:val="24"/>
+        </w:rPr>
+        <w:t>o</w:t>
+      </w:r>
+      <w:r>
+        <w:rPr>
+          <w:sz w:val="24"/>
+          <w:szCs w:val="24"/>
+        </w:rPr>
+        <w:t xml:space="preserve">gni documento creato dovrà riportare il tag </w:t>
+      </w:r>
+      <w:r>
+        <w:rPr>
+          <w:sz w:val="24"/>
+          <w:szCs w:val="24"/>
+        </w:rPr>
+        <w:t>“</w:t>
+      </w:r>
+      <w:r>
+        <w:rPr>
+          <w:sz w:val="24"/>
+          <w:szCs w:val="24"/>
+        </w:rPr>
+        <w:t>&lt;!</w:t>
+      </w:r>
+      <w:proofErr w:type="spellStart"/>
+      <w:r>
+        <w:rPr>
+          <w:sz w:val="24"/>
+          <w:szCs w:val="24"/>
+        </w:rPr>
+        <w:t>doctype</w:t>
+      </w:r>
+      <w:proofErr w:type="spellEnd"/>
+      <w:r>
+        <w:rPr>
+          <w:sz w:val="24"/>
+          <w:szCs w:val="24"/>
+        </w:rPr>
+        <w:t xml:space="preserve"> html&gt;</w:t>
+      </w:r>
+      <w:r>
+        <w:rPr>
+          <w:sz w:val="24"/>
+          <w:szCs w:val="24"/>
+        </w:rPr>
+        <w:t>”</w:t>
+      </w:r>
+      <w:r>
+        <w:rPr>
+          <w:sz w:val="24"/>
+          <w:szCs w:val="24"/>
+        </w:rPr>
+        <w:t xml:space="preserve"> per identificare la tecnologia HTML 5 utilizzata;</w:t>
+      </w:r>
+    </w:p>
+    <w:p>
+      <w:pPr>
+        <w:pStyle w:val="Paragrafoelenco"/>
+        <w:numPr>
+          <w:ilvl w:val="0"/>
+          <w:numId w:val="7"/>
+        </w:numPr>
+        <w:spacing w:line="240" w:lineRule="auto"/>
+        <w:rPr>
+          <w:sz w:val="24"/>
+          <w:szCs w:val="24"/>
+        </w:rPr>
+      </w:pPr>
+      <w:r>
+        <w:rPr>
+          <w:sz w:val="24"/>
+          <w:szCs w:val="24"/>
+        </w:rPr>
+        <w:t>o</w:t>
+      </w:r>
+      <w:r>
+        <w:rPr>
+          <w:sz w:val="24"/>
+          <w:szCs w:val="24"/>
+        </w:rPr>
+        <w:t>gni tag aperto nel corpo del documento HTML, a meno di tag singoli, dovrà riportare il rispettivo tag di chiusura;</w:t>
+      </w:r>
+    </w:p>
+    <w:p>
+      <w:pPr>
+        <w:pStyle w:val="Paragrafoelenco"/>
+        <w:numPr>
+          <w:ilvl w:val="0"/>
+          <w:numId w:val="7"/>
+        </w:numPr>
+        <w:spacing w:line="240" w:lineRule="auto"/>
+        <w:rPr>
+          <w:sz w:val="24"/>
+          <w:szCs w:val="24"/>
+        </w:rPr>
+      </w:pPr>
+      <w:r>
+        <w:rPr>
+          <w:sz w:val="24"/>
+          <w:szCs w:val="24"/>
+        </w:rPr>
+        <w:t>l</w:t>
+      </w:r>
+      <w:r>
+        <w:rPr>
+          <w:sz w:val="24"/>
+          <w:szCs w:val="24"/>
+        </w:rPr>
+        <w:t xml:space="preserve">a struttura base di una pagina html (head, body), a meno </w:t>
+      </w:r>
+      <w:r>
+        <w:rPr>
+          <w:sz w:val="24"/>
+          <w:szCs w:val="24"/>
+        </w:rPr>
+        <w:t xml:space="preserve">che non siano incluse in una </w:t>
+      </w:r>
+      <w:r>
+        <w:rPr>
+          <w:sz w:val="24"/>
+          <w:szCs w:val="24"/>
+        </w:rPr>
+        <w:t>JSP, dovrà essere rispettata;</w:t>
+      </w:r>
+    </w:p>
+    <w:p>
+      <w:pPr>
+        <w:pStyle w:val="Paragrafoelenco"/>
+        <w:numPr>
+          <w:ilvl w:val="0"/>
+          <w:numId w:val="7"/>
+        </w:numPr>
+        <w:spacing w:line="240" w:lineRule="auto"/>
+        <w:rPr>
+          <w:sz w:val="24"/>
+          <w:szCs w:val="24"/>
+        </w:rPr>
+      </w:pPr>
+      <w:r>
+        <w:rPr>
+          <w:sz w:val="24"/>
+          <w:szCs w:val="24"/>
+        </w:rPr>
+        <w:t>og</w:t>
+      </w:r>
+      <w:r>
+        <w:rPr>
+          <w:sz w:val="24"/>
+          <w:szCs w:val="24"/>
+        </w:rPr>
+        <w:t xml:space="preserve">ni documento html, in particolare nel corpo del documento, dovrà essere indentato (preferibilmente tramite </w:t>
+      </w:r>
+      <w:r>
+        <w:rPr>
+          <w:sz w:val="24"/>
+          <w:szCs w:val="24"/>
+        </w:rPr>
+        <w:t>una</w:t>
+      </w:r>
+      <w:r>
+        <w:rPr>
+          <w:sz w:val="24"/>
+          <w:szCs w:val="24"/>
+        </w:rPr>
+        <w:t xml:space="preserve"> tabulazione per livello) ad ogni definizione di un nuovo tag;</w:t>
+      </w:r>
+    </w:p>
+    <w:p>
+      <w:pPr>
+        <w:pStyle w:val="Paragrafoelenco"/>
+        <w:numPr>
+          <w:ilvl w:val="0"/>
+          <w:numId w:val="7"/>
+        </w:numPr>
+        <w:spacing w:line="240" w:lineRule="auto"/>
+        <w:rPr>
+          <w:sz w:val="24"/>
+          <w:szCs w:val="24"/>
+        </w:rPr>
+      </w:pPr>
+      <w:r>
+        <w:rPr>
+          <w:sz w:val="24"/>
+          <w:szCs w:val="24"/>
+        </w:rPr>
+        <w:t>n</w:t>
+      </w:r>
+      <w:r>
+        <w:rPr>
+          <w:sz w:val="24"/>
+          <w:szCs w:val="24"/>
+        </w:rPr>
+        <w:t>on potranno essere definiti più tag HTML sulla stessa riga;</w:t>
+      </w:r>
+    </w:p>
+    <w:p>
+      <w:pPr>
+        <w:pStyle w:val="Paragrafoelenco"/>
+        <w:numPr>
+          <w:ilvl w:val="0"/>
+          <w:numId w:val="7"/>
+        </w:numPr>
+        <w:spacing w:line="240" w:lineRule="auto"/>
+        <w:rPr>
+          <w:sz w:val="24"/>
+          <w:szCs w:val="24"/>
+        </w:rPr>
+      </w:pPr>
+      <w:r>
+        <w:rPr>
+          <w:sz w:val="24"/>
+          <w:szCs w:val="24"/>
+        </w:rPr>
+        <w:t>è</w:t>
+      </w:r>
+      <w:r>
+        <w:rPr>
+          <w:sz w:val="24"/>
+          <w:szCs w:val="24"/>
+        </w:rPr>
+        <w:t xml:space="preserve"> preferibile definire tag in minuscolo.</w:t>
+      </w:r>
+    </w:p>
+    <w:p>
+      <w:pPr>
+        <w:pStyle w:val="Paragrafoelenco"/>
+        <w:spacing w:line="240" w:lineRule="auto"/>
+        <w:ind w:left="1428"/>
+        <w:rPr>
+          <w:sz w:val="24"/>
+          <w:szCs w:val="24"/>
+        </w:rPr>
+      </w:pPr>
+    </w:p>
+    <w:p>
+      <w:pPr>
+        <w:ind w:left="708"/>
+        <w:rPr>
+          <w:b/>
+          <w:bCs/>
+          <w:sz w:val="24"/>
+          <w:szCs w:val="24"/>
+        </w:rPr>
+      </w:pPr>
+      <w:r>
+        <w:rPr>
+          <w:b/>
+          <w:bCs/>
+          <w:sz w:val="24"/>
+          <w:szCs w:val="24"/>
+        </w:rPr>
+        <w:t xml:space="preserve">Linee guida per script JavaScript </w:t>
+      </w:r>
+    </w:p>
+    <w:p>
+      <w:pPr>
+        <w:pStyle w:val="Paragrafoelenco"/>
+        <w:numPr>
+          <w:ilvl w:val="0"/>
+          <w:numId w:val="8"/>
+        </w:numPr>
+        <w:rPr>
+          <w:sz w:val="24"/>
+          <w:szCs w:val="24"/>
+        </w:rPr>
+      </w:pPr>
+      <w:r>
+        <w:rPr>
+          <w:sz w:val="24"/>
+          <w:szCs w:val="24"/>
+        </w:rPr>
+        <w:t>o</w:t>
+      </w:r>
+      <w:r>
+        <w:rPr>
+          <w:sz w:val="24"/>
+          <w:szCs w:val="24"/>
+        </w:rPr>
+        <w:t xml:space="preserve">gni funzione </w:t>
+      </w:r>
+      <w:proofErr w:type="spellStart"/>
+      <w:r>
+        <w:rPr>
+          <w:sz w:val="24"/>
+          <w:szCs w:val="24"/>
+        </w:rPr>
+        <w:t>Javascript</w:t>
+      </w:r>
+      <w:proofErr w:type="spellEnd"/>
+      <w:r>
+        <w:rPr>
+          <w:sz w:val="24"/>
+          <w:szCs w:val="24"/>
+        </w:rPr>
+        <w:t xml:space="preserve"> dovrà essere riportata in un documento diverso dalla pagina html inclusa;</w:t>
+      </w:r>
+    </w:p>
+    <w:p>
+      <w:pPr>
+        <w:pStyle w:val="Paragrafoelenco"/>
+        <w:numPr>
+          <w:ilvl w:val="0"/>
+          <w:numId w:val="8"/>
+        </w:numPr>
+        <w:rPr>
+          <w:sz w:val="24"/>
+          <w:szCs w:val="24"/>
+        </w:rPr>
+      </w:pPr>
+      <w:r>
+        <w:rPr>
+          <w:sz w:val="24"/>
+          <w:szCs w:val="24"/>
+        </w:rPr>
+        <w:t>i</w:t>
+      </w:r>
+      <w:r>
+        <w:rPr>
+          <w:sz w:val="24"/>
+          <w:szCs w:val="24"/>
+        </w:rPr>
+        <w:t xml:space="preserve"> nomi di funzioni, variabili e costanti dovranno seguire le stesse specifiche definite per i documenti Java;</w:t>
+      </w:r>
+    </w:p>
+    <w:p>
+      <w:pPr>
+        <w:pStyle w:val="Paragrafoelenco"/>
+        <w:numPr>
+          <w:ilvl w:val="0"/>
+          <w:numId w:val="8"/>
+        </w:numPr>
+        <w:rPr>
+          <w:sz w:val="24"/>
+          <w:szCs w:val="24"/>
+        </w:rPr>
+      </w:pPr>
+      <w:r>
+        <w:rPr>
+          <w:sz w:val="24"/>
+          <w:szCs w:val="24"/>
+        </w:rPr>
+        <w:t>o</w:t>
+      </w:r>
+      <w:r>
+        <w:rPr>
+          <w:sz w:val="24"/>
+          <w:szCs w:val="24"/>
+        </w:rPr>
+        <w:t xml:space="preserve">gni script dovrà essere incluso alla fine del body del relativo documento HTML. </w:t>
+      </w:r>
+    </w:p>
+    <w:p>
+      <w:pPr>
+        <w:ind w:left="708"/>
+        <w:rPr>
+          <w:b/>
+          <w:bCs/>
+          <w:sz w:val="24"/>
+          <w:szCs w:val="24"/>
+        </w:rPr>
+      </w:pPr>
+      <w:r>
+        <w:rPr>
+          <w:b/>
+          <w:bCs/>
+          <w:sz w:val="24"/>
+          <w:szCs w:val="24"/>
+        </w:rPr>
+        <w:t>Linee guida per Fogli di stile CSS 3</w:t>
+      </w:r>
+    </w:p>
+    <w:p>
+      <w:pPr>
+        <w:pStyle w:val="Paragrafoelenco"/>
+        <w:numPr>
+          <w:ilvl w:val="0"/>
+          <w:numId w:val="9"/>
+        </w:numPr>
+        <w:rPr>
+          <w:sz w:val="24"/>
+          <w:szCs w:val="24"/>
+        </w:rPr>
+      </w:pPr>
+      <w:r>
+        <w:rPr>
+          <w:sz w:val="24"/>
+          <w:szCs w:val="24"/>
+        </w:rPr>
+        <w:t>o</w:t>
+      </w:r>
+      <w:r>
+        <w:rPr>
+          <w:sz w:val="24"/>
+          <w:szCs w:val="24"/>
+        </w:rPr>
+        <w:t>gni regola CSS non in</w:t>
+      </w:r>
+      <w:r>
+        <w:rPr>
+          <w:sz w:val="24"/>
+          <w:szCs w:val="24"/>
+        </w:rPr>
+        <w:t>c</w:t>
+      </w:r>
+      <w:r>
+        <w:rPr>
+          <w:sz w:val="24"/>
+          <w:szCs w:val="24"/>
+        </w:rPr>
+        <w:t>line dovrà essere riportata su un documento differente rispetto a quello della pagina html di riferimento, in modo da garantire un più facile riuso senza duplicazione;</w:t>
+      </w:r>
+    </w:p>
+    <w:p>
+      <w:pPr>
+        <w:pStyle w:val="Paragrafoelenco"/>
+        <w:numPr>
+          <w:ilvl w:val="0"/>
+          <w:numId w:val="9"/>
+        </w:numPr>
+        <w:rPr>
+          <w:sz w:val="24"/>
+          <w:szCs w:val="24"/>
+        </w:rPr>
+      </w:pPr>
+      <w:r>
+        <w:rPr>
+          <w:sz w:val="24"/>
+          <w:szCs w:val="24"/>
+        </w:rPr>
+        <w:t>o</w:t>
+      </w:r>
+      <w:r>
+        <w:rPr>
+          <w:sz w:val="24"/>
+          <w:szCs w:val="24"/>
+        </w:rPr>
+        <w:t>gni regola CSS dovrà iniziare all’inizio di una nuova linea, con la specifica dei selettori della regola;</w:t>
+      </w:r>
+    </w:p>
+    <w:p>
+      <w:pPr>
+        <w:pStyle w:val="Paragrafoelenco"/>
+        <w:numPr>
+          <w:ilvl w:val="0"/>
+          <w:numId w:val="9"/>
+        </w:numPr>
+        <w:rPr>
+          <w:sz w:val="24"/>
+          <w:szCs w:val="24"/>
+        </w:rPr>
+      </w:pPr>
+      <w:r>
+        <w:rPr>
+          <w:sz w:val="24"/>
+          <w:szCs w:val="24"/>
+        </w:rPr>
+        <w:t>l</w:t>
+      </w:r>
+      <w:r>
+        <w:rPr>
+          <w:sz w:val="24"/>
+          <w:szCs w:val="24"/>
+        </w:rPr>
+        <w:t xml:space="preserve">’ultimo selettore di una regola CSS dovrà essere seguito dall’apertura del blocco con </w:t>
+      </w:r>
+      <w:proofErr w:type="gramStart"/>
+      <w:r>
+        <w:rPr>
+          <w:sz w:val="24"/>
+          <w:szCs w:val="24"/>
+        </w:rPr>
+        <w:t>{</w:t>
+      </w:r>
+      <w:r>
+        <w:rPr>
+          <w:sz w:val="24"/>
+          <w:szCs w:val="24"/>
+        </w:rPr>
+        <w:t xml:space="preserve"> ;</w:t>
+      </w:r>
+      <w:proofErr w:type="gramEnd"/>
+    </w:p>
+    <w:p>
+      <w:pPr>
+        <w:pStyle w:val="Paragrafoelenco"/>
+        <w:numPr>
+          <w:ilvl w:val="0"/>
+          <w:numId w:val="9"/>
+        </w:numPr>
+        <w:rPr>
+          <w:sz w:val="24"/>
+          <w:szCs w:val="24"/>
+        </w:rPr>
+      </w:pPr>
+      <w:r>
+        <w:rPr>
+          <w:sz w:val="24"/>
+          <w:szCs w:val="24"/>
+        </w:rPr>
+        <w:t>l</w:t>
+      </w:r>
+      <w:r>
+        <w:rPr>
+          <w:sz w:val="24"/>
+          <w:szCs w:val="24"/>
+        </w:rPr>
+        <w:t>’indentazione dovrà seguire i seguenti criteri:</w:t>
+      </w:r>
+    </w:p>
+    <w:p>
+      <w:pPr>
+        <w:pStyle w:val="Paragrafoelenco"/>
+        <w:numPr>
+          <w:ilvl w:val="1"/>
+          <w:numId w:val="9"/>
+        </w:numPr>
+        <w:rPr>
+          <w:sz w:val="24"/>
+          <w:szCs w:val="24"/>
+        </w:rPr>
+      </w:pPr>
+      <w:r>
+        <w:rPr>
+          <w:sz w:val="24"/>
+          <w:szCs w:val="24"/>
+        </w:rPr>
+        <w:t>i</w:t>
+      </w:r>
+      <w:r>
+        <w:rPr>
+          <w:sz w:val="24"/>
+          <w:szCs w:val="24"/>
+        </w:rPr>
+        <w:t>nizio di una nuova regola (</w:t>
+      </w:r>
+      <w:proofErr w:type="gramStart"/>
+      <w:r>
+        <w:rPr>
+          <w:sz w:val="24"/>
+          <w:szCs w:val="24"/>
+        </w:rPr>
+        <w:t>#....</w:t>
+      </w:r>
+      <w:proofErr w:type="gramEnd"/>
+      <w:r>
+        <w:rPr>
+          <w:sz w:val="24"/>
+          <w:szCs w:val="24"/>
+        </w:rPr>
+        <w:t xml:space="preserve">{) e fine del blocco della regola (}) livello di indentazione 0; </w:t>
+      </w:r>
+    </w:p>
+    <w:p>
+      <w:pPr>
+        <w:pStyle w:val="Paragrafoelenco"/>
+        <w:numPr>
+          <w:ilvl w:val="1"/>
+          <w:numId w:val="9"/>
+        </w:numPr>
+        <w:rPr>
+          <w:sz w:val="24"/>
+          <w:szCs w:val="24"/>
+        </w:rPr>
+      </w:pPr>
+      <w:r>
+        <w:rPr>
+          <w:sz w:val="24"/>
+          <w:szCs w:val="24"/>
+        </w:rPr>
+        <w:lastRenderedPageBreak/>
+        <w:t>l</w:t>
+      </w:r>
+      <w:r>
+        <w:rPr>
+          <w:sz w:val="24"/>
+          <w:szCs w:val="24"/>
+        </w:rPr>
+        <w:t xml:space="preserve">e proprietà di ogni regola CSS dovranno essere indentate di un </w:t>
+      </w:r>
+      <w:r>
+        <w:rPr>
+          <w:sz w:val="24"/>
+          <w:szCs w:val="24"/>
+        </w:rPr>
+        <w:t>“</w:t>
+      </w:r>
+      <w:proofErr w:type="spellStart"/>
+      <w:r>
+        <w:rPr>
+          <w:i/>
+          <w:iCs/>
+          <w:sz w:val="24"/>
+          <w:szCs w:val="24"/>
+        </w:rPr>
+        <w:t>Tab</w:t>
+      </w:r>
+      <w:proofErr w:type="spellEnd"/>
+      <w:r>
+        <w:rPr>
+          <w:sz w:val="24"/>
+          <w:szCs w:val="24"/>
+        </w:rPr>
+        <w:t xml:space="preserve">” </w:t>
+      </w:r>
+      <w:r>
+        <w:rPr>
+          <w:sz w:val="24"/>
+          <w:szCs w:val="24"/>
+        </w:rPr>
+        <w:t>rispetto all’inizio del blocco, e dovranno essere riportate 1 per riga.</w:t>
+      </w:r>
+    </w:p>
+    <w:p>
+      <w:pPr>
+        <w:pStyle w:val="Paragrafoelenco"/>
+        <w:ind w:left="2208"/>
+        <w:rPr>
+          <w:sz w:val="24"/>
+          <w:szCs w:val="24"/>
+        </w:rPr>
+      </w:pPr>
+    </w:p>
+    <w:p>
+      <w:pPr>
+        <w:pStyle w:val="Paragrafoelenco"/>
+        <w:numPr>
+          <w:ilvl w:val="1"/>
+          <w:numId w:val="2"/>
+        </w:numPr>
+        <w:rPr>
+          <w:b/>
+          <w:bCs/>
+          <w:sz w:val="28"/>
+          <w:szCs w:val="28"/>
+        </w:rPr>
+      </w:pPr>
+      <w:r>
+        <w:rPr>
+          <w:b/>
+          <w:bCs/>
+          <w:sz w:val="28"/>
+          <w:szCs w:val="28"/>
+        </w:rPr>
+        <w:t>Design pattern</w:t>
+      </w:r>
+    </w:p>
+    <w:p>
+      <w:pPr>
+        <w:pStyle w:val="Paragrafoelenco"/>
+        <w:ind w:left="792"/>
+        <w:rPr>
+          <w:b/>
+          <w:bCs/>
+          <w:sz w:val="28"/>
+          <w:szCs w:val="28"/>
+        </w:rPr>
+      </w:pPr>
+    </w:p>
+    <w:p>
+      <w:pPr>
+        <w:pStyle w:val="Paragrafoelenco"/>
+        <w:spacing w:line="240" w:lineRule="auto"/>
+        <w:ind w:left="708"/>
+        <w:rPr>
           <w:sz w:val="24"/>
           <w:szCs w:val="24"/>
         </w:rPr>
@@ -891,7 +4012,7 @@
       <w:bookmarkEnd w:id="1"/>
     </w:p>
     <w:sectPr>
-      <w:footerReference w:type="default" r:id="rId8"/>
+      <w:footerReference w:type="default" r:id="rId11"/>
       <w:pgSz w:w="11906" w:h="16838"/>
       <w:pgMar w:top="1417" w:right="1134" w:bottom="1134" w:left="1134" w:header="708" w:footer="708" w:gutter="0"/>
       <w:cols w:space="708"/>
@@ -936,6 +4057,7 @@
         <w:docPartUnique/>
       </w:docPartObj>
     </w:sdtPr>
+    <w:sdtEndPr/>
     <w:sdtContent>
       <w:p>
         <w:pPr>
@@ -1001,7 +4123,7 @@
   <w:abstractNum w:abstractNumId="0" w15:restartNumberingAfterBreak="0">
     <w:nsid w:val="15E80DB4"/>
     <w:multiLevelType w:val="hybridMultilevel"/>
-    <w:tmpl w:val="59E062A0"/>
+    <w:tmpl w:val="ED3A582E"/>
     <w:lvl w:ilvl="0" w:tplc="04100001">
       <w:start w:val="1"/>
       <w:numFmt w:val="bullet"/>
@@ -1014,7 +4136,7 @@
         <w:rFonts w:ascii="Symbol" w:hAnsi="Symbol" w:hint="default"/>
       </w:rPr>
     </w:lvl>
-    <w:lvl w:ilvl="1" w:tplc="04100003" w:tentative="1">
+    <w:lvl w:ilvl="1" w:tplc="04100003">
       <w:start w:val="1"/>
       <w:numFmt w:val="bullet"/>
       <w:lvlText w:val="o"/>
@@ -1112,6 +4234,232 @@
     </w:lvl>
   </w:abstractNum>
   <w:abstractNum w:abstractNumId="1" w15:restartNumberingAfterBreak="0">
+    <w:nsid w:val="35BA629F"/>
+    <w:multiLevelType w:val="hybridMultilevel"/>
+    <w:tmpl w:val="51C0B258"/>
+    <w:lvl w:ilvl="0" w:tplc="04100001">
+      <w:start w:val="1"/>
+      <w:numFmt w:val="bullet"/>
+      <w:lvlText w:val=""/>
+      <w:lvlJc w:val="left"/>
+      <w:pPr>
+        <w:ind w:left="1428" w:hanging="360"/>
+      </w:pPr>
+      <w:rPr>
+        <w:rFonts w:ascii="Symbol" w:hAnsi="Symbol" w:hint="default"/>
+      </w:rPr>
+    </w:lvl>
+    <w:lvl w:ilvl="1" w:tplc="04100003" w:tentative="1">
+      <w:start w:val="1"/>
+      <w:numFmt w:val="bullet"/>
+      <w:lvlText w:val="o"/>
+      <w:lvlJc w:val="left"/>
+      <w:pPr>
+        <w:ind w:left="2148" w:hanging="360"/>
+      </w:pPr>
+      <w:rPr>
+        <w:rFonts w:ascii="Courier New" w:hAnsi="Courier New" w:cs="Courier New" w:hint="default"/>
+      </w:rPr>
+    </w:lvl>
+    <w:lvl w:ilvl="2" w:tplc="04100005" w:tentative="1">
+      <w:start w:val="1"/>
+      <w:numFmt w:val="bullet"/>
+      <w:lvlText w:val=""/>
+      <w:lvlJc w:val="left"/>
+      <w:pPr>
+        <w:ind w:left="2868" w:hanging="360"/>
+      </w:pPr>
+      <w:rPr>
+        <w:rFonts w:ascii="Wingdings" w:hAnsi="Wingdings" w:hint="default"/>
+      </w:rPr>
+    </w:lvl>
+    <w:lvl w:ilvl="3" w:tplc="04100001" w:tentative="1">
+      <w:start w:val="1"/>
+      <w:numFmt w:val="bullet"/>
+      <w:lvlText w:val=""/>
+      <w:lvlJc w:val="left"/>
+      <w:pPr>
+        <w:ind w:left="3588" w:hanging="360"/>
+      </w:pPr>
+      <w:rPr>
+        <w:rFonts w:ascii="Symbol" w:hAnsi="Symbol" w:hint="default"/>
+      </w:rPr>
+    </w:lvl>
+    <w:lvl w:ilvl="4" w:tplc="04100003" w:tentative="1">
+      <w:start w:val="1"/>
+      <w:numFmt w:val="bullet"/>
+      <w:lvlText w:val="o"/>
+      <w:lvlJc w:val="left"/>
+      <w:pPr>
+        <w:ind w:left="4308" w:hanging="360"/>
+      </w:pPr>
+      <w:rPr>
+        <w:rFonts w:ascii="Courier New" w:hAnsi="Courier New" w:cs="Courier New" w:hint="default"/>
+      </w:rPr>
+    </w:lvl>
+    <w:lvl w:ilvl="5" w:tplc="04100005" w:tentative="1">
+      <w:start w:val="1"/>
+      <w:numFmt w:val="bullet"/>
+      <w:lvlText w:val=""/>
+      <w:lvlJc w:val="left"/>
+      <w:pPr>
+        <w:ind w:left="5028" w:hanging="360"/>
+      </w:pPr>
+      <w:rPr>
+        <w:rFonts w:ascii="Wingdings" w:hAnsi="Wingdings" w:hint="default"/>
+      </w:rPr>
+    </w:lvl>
+    <w:lvl w:ilvl="6" w:tplc="04100001" w:tentative="1">
+      <w:start w:val="1"/>
+      <w:numFmt w:val="bullet"/>
+      <w:lvlText w:val=""/>
+      <w:lvlJc w:val="left"/>
+      <w:pPr>
+        <w:ind w:left="5748" w:hanging="360"/>
+      </w:pPr>
+      <w:rPr>
+        <w:rFonts w:ascii="Symbol" w:hAnsi="Symbol" w:hint="default"/>
+      </w:rPr>
+    </w:lvl>
+    <w:lvl w:ilvl="7" w:tplc="04100003" w:tentative="1">
+      <w:start w:val="1"/>
+      <w:numFmt w:val="bullet"/>
+      <w:lvlText w:val="o"/>
+      <w:lvlJc w:val="left"/>
+      <w:pPr>
+        <w:ind w:left="6468" w:hanging="360"/>
+      </w:pPr>
+      <w:rPr>
+        <w:rFonts w:ascii="Courier New" w:hAnsi="Courier New" w:cs="Courier New" w:hint="default"/>
+      </w:rPr>
+    </w:lvl>
+    <w:lvl w:ilvl="8" w:tplc="04100005" w:tentative="1">
+      <w:start w:val="1"/>
+      <w:numFmt w:val="bullet"/>
+      <w:lvlText w:val=""/>
+      <w:lvlJc w:val="left"/>
+      <w:pPr>
+        <w:ind w:left="7188" w:hanging="360"/>
+      </w:pPr>
+      <w:rPr>
+        <w:rFonts w:ascii="Wingdings" w:hAnsi="Wingdings" w:hint="default"/>
+      </w:rPr>
+    </w:lvl>
+  </w:abstractNum>
+  <w:abstractNum w:abstractNumId="2" w15:restartNumberingAfterBreak="0">
+    <w:nsid w:val="45477B3E"/>
+    <w:multiLevelType w:val="hybridMultilevel"/>
+    <w:tmpl w:val="48507CFE"/>
+    <w:lvl w:ilvl="0" w:tplc="04100001">
+      <w:start w:val="1"/>
+      <w:numFmt w:val="bullet"/>
+      <w:lvlText w:val=""/>
+      <w:lvlJc w:val="left"/>
+      <w:pPr>
+        <w:ind w:left="1428" w:hanging="360"/>
+      </w:pPr>
+      <w:rPr>
+        <w:rFonts w:ascii="Symbol" w:hAnsi="Symbol" w:hint="default"/>
+      </w:rPr>
+    </w:lvl>
+    <w:lvl w:ilvl="1" w:tplc="04100003" w:tentative="1">
+      <w:start w:val="1"/>
+      <w:numFmt w:val="bullet"/>
+      <w:lvlText w:val="o"/>
+      <w:lvlJc w:val="left"/>
+      <w:pPr>
+        <w:ind w:left="2148" w:hanging="360"/>
+      </w:pPr>
+      <w:rPr>
+        <w:rFonts w:ascii="Courier New" w:hAnsi="Courier New" w:cs="Courier New" w:hint="default"/>
+      </w:rPr>
+    </w:lvl>
+    <w:lvl w:ilvl="2" w:tplc="04100005" w:tentative="1">
+      <w:start w:val="1"/>
+      <w:numFmt w:val="bullet"/>
+      <w:lvlText w:val=""/>
+      <w:lvlJc w:val="left"/>
+      <w:pPr>
+        <w:ind w:left="2868" w:hanging="360"/>
+      </w:pPr>
+      <w:rPr>
+        <w:rFonts w:ascii="Wingdings" w:hAnsi="Wingdings" w:hint="default"/>
+      </w:rPr>
+    </w:lvl>
+    <w:lvl w:ilvl="3" w:tplc="04100001" w:tentative="1">
+      <w:start w:val="1"/>
+      <w:numFmt w:val="bullet"/>
+      <w:lvlText w:val=""/>
+      <w:lvlJc w:val="left"/>
+      <w:pPr>
+        <w:ind w:left="3588" w:hanging="360"/>
+      </w:pPr>
+      <w:rPr>
+        <w:rFonts w:ascii="Symbol" w:hAnsi="Symbol" w:hint="default"/>
+      </w:rPr>
+    </w:lvl>
+    <w:lvl w:ilvl="4" w:tplc="04100003" w:tentative="1">
+      <w:start w:val="1"/>
+      <w:numFmt w:val="bullet"/>
+      <w:lvlText w:val="o"/>
+      <w:lvlJc w:val="left"/>
+      <w:pPr>
+        <w:ind w:left="4308" w:hanging="360"/>
+      </w:pPr>
+      <w:rPr>
+        <w:rFonts w:ascii="Courier New" w:hAnsi="Courier New" w:cs="Courier New" w:hint="default"/>
+      </w:rPr>
+    </w:lvl>
+    <w:lvl w:ilvl="5" w:tplc="04100005" w:tentative="1">
+      <w:start w:val="1"/>
+      <w:numFmt w:val="bullet"/>
+      <w:lvlText w:val=""/>
+      <w:lvlJc w:val="left"/>
+      <w:pPr>
+        <w:ind w:left="5028" w:hanging="360"/>
+      </w:pPr>
+      <w:rPr>
+        <w:rFonts w:ascii="Wingdings" w:hAnsi="Wingdings" w:hint="default"/>
+      </w:rPr>
+    </w:lvl>
+    <w:lvl w:ilvl="6" w:tplc="04100001" w:tentative="1">
+      <w:start w:val="1"/>
+      <w:numFmt w:val="bullet"/>
+      <w:lvlText w:val=""/>
+      <w:lvlJc w:val="left"/>
+      <w:pPr>
+        <w:ind w:left="5748" w:hanging="360"/>
+      </w:pPr>
+      <w:rPr>
+        <w:rFonts w:ascii="Symbol" w:hAnsi="Symbol" w:hint="default"/>
+      </w:rPr>
+    </w:lvl>
+    <w:lvl w:ilvl="7" w:tplc="04100003" w:tentative="1">
+      <w:start w:val="1"/>
+      <w:numFmt w:val="bullet"/>
+      <w:lvlText w:val="o"/>
+      <w:lvlJc w:val="left"/>
+      <w:pPr>
+        <w:ind w:left="6468" w:hanging="360"/>
+      </w:pPr>
+      <w:rPr>
+        <w:rFonts w:ascii="Courier New" w:hAnsi="Courier New" w:cs="Courier New" w:hint="default"/>
+      </w:rPr>
+    </w:lvl>
+    <w:lvl w:ilvl="8" w:tplc="04100005" w:tentative="1">
+      <w:start w:val="1"/>
+      <w:numFmt w:val="bullet"/>
+      <w:lvlText w:val=""/>
+      <w:lvlJc w:val="left"/>
+      <w:pPr>
+        <w:ind w:left="7188" w:hanging="360"/>
+      </w:pPr>
+      <w:rPr>
+        <w:rFonts w:ascii="Wingdings" w:hAnsi="Wingdings" w:hint="default"/>
+      </w:rPr>
+    </w:lvl>
+  </w:abstractNum>
+  <w:abstractNum w:abstractNumId="3" w15:restartNumberingAfterBreak="0">
     <w:nsid w:val="49AE6F8A"/>
     <w:multiLevelType w:val="multilevel"/>
     <w:tmpl w:val="0410001F"/>
@@ -1197,7 +4545,120 @@
       </w:pPr>
     </w:lvl>
   </w:abstractNum>
-  <w:abstractNum w:abstractNumId="2" w15:restartNumberingAfterBreak="0">
+  <w:abstractNum w:abstractNumId="4" w15:restartNumberingAfterBreak="0">
+    <w:nsid w:val="58EE7A21"/>
+    <w:multiLevelType w:val="hybridMultilevel"/>
+    <w:tmpl w:val="4F2EF282"/>
+    <w:lvl w:ilvl="0" w:tplc="04100001">
+      <w:start w:val="1"/>
+      <w:numFmt w:val="bullet"/>
+      <w:lvlText w:val=""/>
+      <w:lvlJc w:val="left"/>
+      <w:pPr>
+        <w:ind w:left="1488" w:hanging="360"/>
+      </w:pPr>
+      <w:rPr>
+        <w:rFonts w:ascii="Symbol" w:hAnsi="Symbol" w:hint="default"/>
+      </w:rPr>
+    </w:lvl>
+    <w:lvl w:ilvl="1" w:tplc="04100003">
+      <w:start w:val="1"/>
+      <w:numFmt w:val="bullet"/>
+      <w:lvlText w:val="o"/>
+      <w:lvlJc w:val="left"/>
+      <w:pPr>
+        <w:ind w:left="2208" w:hanging="360"/>
+      </w:pPr>
+      <w:rPr>
+        <w:rFonts w:ascii="Courier New" w:hAnsi="Courier New" w:cs="Courier New" w:hint="default"/>
+      </w:rPr>
+    </w:lvl>
+    <w:lvl w:ilvl="2" w:tplc="04100005" w:tentative="1">
+      <w:start w:val="1"/>
+      <w:numFmt w:val="bullet"/>
+      <w:lvlText w:val=""/>
+      <w:lvlJc w:val="left"/>
+      <w:pPr>
+        <w:ind w:left="2928" w:hanging="360"/>
+      </w:pPr>
+      <w:rPr>
+        <w:rFonts w:ascii="Wingdings" w:hAnsi="Wingdings" w:hint="default"/>
+      </w:rPr>
+    </w:lvl>
+    <w:lvl w:ilvl="3" w:tplc="04100001" w:tentative="1">
+      <w:start w:val="1"/>
+      <w:numFmt w:val="bullet"/>
+      <w:lvlText w:val=""/>
+      <w:lvlJc w:val="left"/>
+      <w:pPr>
+        <w:ind w:left="3648" w:hanging="360"/>
+      </w:pPr>
+      <w:rPr>
+        <w:rFonts w:ascii="Symbol" w:hAnsi="Symbol" w:hint="default"/>
+      </w:rPr>
+    </w:lvl>
+    <w:lvl w:ilvl="4" w:tplc="04100003" w:tentative="1">
+      <w:start w:val="1"/>
+      <w:numFmt w:val="bullet"/>
+      <w:lvlText w:val="o"/>
+      <w:lvlJc w:val="left"/>
+      <w:pPr>
+        <w:ind w:left="4368" w:hanging="360"/>
+      </w:pPr>
+      <w:rPr>
+        <w:rFonts w:ascii="Courier New" w:hAnsi="Courier New" w:cs="Courier New" w:hint="default"/>
+      </w:rPr>
+    </w:lvl>
+    <w:lvl w:ilvl="5" w:tplc="04100005" w:tentative="1">
+      <w:start w:val="1"/>
+      <w:numFmt w:val="bullet"/>
+      <w:lvlText w:val=""/>
+      <w:lvlJc w:val="left"/>
+      <w:pPr>
+        <w:ind w:left="5088" w:hanging="360"/>
+      </w:pPr>
+      <w:rPr>
+        <w:rFonts w:ascii="Wingdings" w:hAnsi="Wingdings" w:hint="default"/>
+      </w:rPr>
+    </w:lvl>
+    <w:lvl w:ilvl="6" w:tplc="04100001" w:tentative="1">
+      <w:start w:val="1"/>
+      <w:numFmt w:val="bullet"/>
+      <w:lvlText w:val=""/>
+      <w:lvlJc w:val="left"/>
+      <w:pPr>
+        <w:ind w:left="5808" w:hanging="360"/>
+      </w:pPr>
+      <w:rPr>
+        <w:rFonts w:ascii="Symbol" w:hAnsi="Symbol" w:hint="default"/>
+      </w:rPr>
+    </w:lvl>
+    <w:lvl w:ilvl="7" w:tplc="04100003" w:tentative="1">
+      <w:start w:val="1"/>
+      <w:numFmt w:val="bullet"/>
+      <w:lvlText w:val="o"/>
+      <w:lvlJc w:val="left"/>
+      <w:pPr>
+        <w:ind w:left="6528" w:hanging="360"/>
+      </w:pPr>
+      <w:rPr>
+        <w:rFonts w:ascii="Courier New" w:hAnsi="Courier New" w:cs="Courier New" w:hint="default"/>
+      </w:rPr>
+    </w:lvl>
+    <w:lvl w:ilvl="8" w:tplc="04100005" w:tentative="1">
+      <w:start w:val="1"/>
+      <w:numFmt w:val="bullet"/>
+      <w:lvlText w:val=""/>
+      <w:lvlJc w:val="left"/>
+      <w:pPr>
+        <w:ind w:left="7248" w:hanging="360"/>
+      </w:pPr>
+      <w:rPr>
+        <w:rFonts w:ascii="Wingdings" w:hAnsi="Wingdings" w:hint="default"/>
+      </w:rPr>
+    </w:lvl>
+  </w:abstractNum>
+  <w:abstractNum w:abstractNumId="5" w15:restartNumberingAfterBreak="0">
     <w:nsid w:val="668F5A8A"/>
     <w:multiLevelType w:val="multilevel"/>
     <w:tmpl w:val="864EDB9E"/>
@@ -1289,14 +4750,290 @@
       </w:pPr>
     </w:lvl>
   </w:abstractNum>
+  <w:abstractNum w:abstractNumId="6" w15:restartNumberingAfterBreak="0">
+    <w:nsid w:val="71731EC4"/>
+    <w:multiLevelType w:val="multilevel"/>
+    <w:tmpl w:val="0410001F"/>
+    <w:lvl w:ilvl="0">
+      <w:start w:val="1"/>
+      <w:numFmt w:val="decimal"/>
+      <w:lvlText w:val="%1."/>
+      <w:lvlJc w:val="left"/>
+      <w:pPr>
+        <w:ind w:left="360" w:hanging="360"/>
+      </w:pPr>
+    </w:lvl>
+    <w:lvl w:ilvl="1">
+      <w:start w:val="1"/>
+      <w:numFmt w:val="decimal"/>
+      <w:lvlText w:val="%1.%2."/>
+      <w:lvlJc w:val="left"/>
+      <w:pPr>
+        <w:ind w:left="792" w:hanging="432"/>
+      </w:pPr>
+    </w:lvl>
+    <w:lvl w:ilvl="2">
+      <w:start w:val="1"/>
+      <w:numFmt w:val="decimal"/>
+      <w:lvlText w:val="%1.%2.%3."/>
+      <w:lvlJc w:val="left"/>
+      <w:pPr>
+        <w:ind w:left="1224" w:hanging="504"/>
+      </w:pPr>
+    </w:lvl>
+    <w:lvl w:ilvl="3">
+      <w:start w:val="1"/>
+      <w:numFmt w:val="decimal"/>
+      <w:lvlText w:val="%1.%2.%3.%4."/>
+      <w:lvlJc w:val="left"/>
+      <w:pPr>
+        <w:ind w:left="1728" w:hanging="648"/>
+      </w:pPr>
+    </w:lvl>
+    <w:lvl w:ilvl="4">
+      <w:start w:val="1"/>
+      <w:numFmt w:val="decimal"/>
+      <w:lvlText w:val="%1.%2.%3.%4.%5."/>
+      <w:lvlJc w:val="left"/>
+      <w:pPr>
+        <w:ind w:left="2232" w:hanging="792"/>
+      </w:pPr>
+    </w:lvl>
+    <w:lvl w:ilvl="5">
+      <w:start w:val="1"/>
+      <w:numFmt w:val="decimal"/>
+      <w:lvlText w:val="%1.%2.%3.%4.%5.%6."/>
+      <w:lvlJc w:val="left"/>
+      <w:pPr>
+        <w:ind w:left="2736" w:hanging="936"/>
+      </w:pPr>
+    </w:lvl>
+    <w:lvl w:ilvl="6">
+      <w:start w:val="1"/>
+      <w:numFmt w:val="decimal"/>
+      <w:lvlText w:val="%1.%2.%3.%4.%5.%6.%7."/>
+      <w:lvlJc w:val="left"/>
+      <w:pPr>
+        <w:ind w:left="3240" w:hanging="1080"/>
+      </w:pPr>
+    </w:lvl>
+    <w:lvl w:ilvl="7">
+      <w:start w:val="1"/>
+      <w:numFmt w:val="decimal"/>
+      <w:lvlText w:val="%1.%2.%3.%4.%5.%6.%7.%8."/>
+      <w:lvlJc w:val="left"/>
+      <w:pPr>
+        <w:ind w:left="3744" w:hanging="1224"/>
+      </w:pPr>
+    </w:lvl>
+    <w:lvl w:ilvl="8">
+      <w:start w:val="1"/>
+      <w:numFmt w:val="decimal"/>
+      <w:lvlText w:val="%1.%2.%3.%4.%5.%6.%7.%8.%9."/>
+      <w:lvlJc w:val="left"/>
+      <w:pPr>
+        <w:ind w:left="4320" w:hanging="1440"/>
+      </w:pPr>
+    </w:lvl>
+  </w:abstractNum>
+  <w:abstractNum w:abstractNumId="7" w15:restartNumberingAfterBreak="0">
+    <w:nsid w:val="74E54E74"/>
+    <w:multiLevelType w:val="multilevel"/>
+    <w:tmpl w:val="0410001F"/>
+    <w:lvl w:ilvl="0">
+      <w:start w:val="1"/>
+      <w:numFmt w:val="decimal"/>
+      <w:lvlText w:val="%1."/>
+      <w:lvlJc w:val="left"/>
+      <w:pPr>
+        <w:ind w:left="1068" w:hanging="360"/>
+      </w:pPr>
+    </w:lvl>
+    <w:lvl w:ilvl="1">
+      <w:start w:val="1"/>
+      <w:numFmt w:val="decimal"/>
+      <w:lvlText w:val="%1.%2."/>
+      <w:lvlJc w:val="left"/>
+      <w:pPr>
+        <w:ind w:left="1500" w:hanging="432"/>
+      </w:pPr>
+    </w:lvl>
+    <w:lvl w:ilvl="2">
+      <w:start w:val="1"/>
+      <w:numFmt w:val="decimal"/>
+      <w:lvlText w:val="%1.%2.%3."/>
+      <w:lvlJc w:val="left"/>
+      <w:pPr>
+        <w:ind w:left="1932" w:hanging="504"/>
+      </w:pPr>
+    </w:lvl>
+    <w:lvl w:ilvl="3">
+      <w:start w:val="1"/>
+      <w:numFmt w:val="decimal"/>
+      <w:lvlText w:val="%1.%2.%3.%4."/>
+      <w:lvlJc w:val="left"/>
+      <w:pPr>
+        <w:ind w:left="2436" w:hanging="648"/>
+      </w:pPr>
+    </w:lvl>
+    <w:lvl w:ilvl="4">
+      <w:start w:val="1"/>
+      <w:numFmt w:val="decimal"/>
+      <w:lvlText w:val="%1.%2.%3.%4.%5."/>
+      <w:lvlJc w:val="left"/>
+      <w:pPr>
+        <w:ind w:left="2940" w:hanging="792"/>
+      </w:pPr>
+    </w:lvl>
+    <w:lvl w:ilvl="5">
+      <w:start w:val="1"/>
+      <w:numFmt w:val="decimal"/>
+      <w:lvlText w:val="%1.%2.%3.%4.%5.%6."/>
+      <w:lvlJc w:val="left"/>
+      <w:pPr>
+        <w:ind w:left="3444" w:hanging="936"/>
+      </w:pPr>
+    </w:lvl>
+    <w:lvl w:ilvl="6">
+      <w:start w:val="1"/>
+      <w:numFmt w:val="decimal"/>
+      <w:lvlText w:val="%1.%2.%3.%4.%5.%6.%7."/>
+      <w:lvlJc w:val="left"/>
+      <w:pPr>
+        <w:ind w:left="3948" w:hanging="1080"/>
+      </w:pPr>
+    </w:lvl>
+    <w:lvl w:ilvl="7">
+      <w:start w:val="1"/>
+      <w:numFmt w:val="decimal"/>
+      <w:lvlText w:val="%1.%2.%3.%4.%5.%6.%7.%8."/>
+      <w:lvlJc w:val="left"/>
+      <w:pPr>
+        <w:ind w:left="4452" w:hanging="1224"/>
+      </w:pPr>
+    </w:lvl>
+    <w:lvl w:ilvl="8">
+      <w:start w:val="1"/>
+      <w:numFmt w:val="decimal"/>
+      <w:lvlText w:val="%1.%2.%3.%4.%5.%6.%7.%8.%9."/>
+      <w:lvlJc w:val="left"/>
+      <w:pPr>
+        <w:ind w:left="5028" w:hanging="1440"/>
+      </w:pPr>
+    </w:lvl>
+  </w:abstractNum>
+  <w:abstractNum w:abstractNumId="8" w15:restartNumberingAfterBreak="0">
+    <w:nsid w:val="768104AD"/>
+    <w:multiLevelType w:val="multilevel"/>
+    <w:tmpl w:val="0410001F"/>
+    <w:lvl w:ilvl="0">
+      <w:start w:val="1"/>
+      <w:numFmt w:val="decimal"/>
+      <w:lvlText w:val="%1."/>
+      <w:lvlJc w:val="left"/>
+      <w:pPr>
+        <w:ind w:left="1068" w:hanging="360"/>
+      </w:pPr>
+    </w:lvl>
+    <w:lvl w:ilvl="1">
+      <w:start w:val="1"/>
+      <w:numFmt w:val="decimal"/>
+      <w:lvlText w:val="%1.%2."/>
+      <w:lvlJc w:val="left"/>
+      <w:pPr>
+        <w:ind w:left="1500" w:hanging="432"/>
+      </w:pPr>
+    </w:lvl>
+    <w:lvl w:ilvl="2">
+      <w:start w:val="1"/>
+      <w:numFmt w:val="decimal"/>
+      <w:lvlText w:val="%1.%2.%3."/>
+      <w:lvlJc w:val="left"/>
+      <w:pPr>
+        <w:ind w:left="1932" w:hanging="504"/>
+      </w:pPr>
+    </w:lvl>
+    <w:lvl w:ilvl="3">
+      <w:start w:val="1"/>
+      <w:numFmt w:val="decimal"/>
+      <w:lvlText w:val="%1.%2.%3.%4."/>
+      <w:lvlJc w:val="left"/>
+      <w:pPr>
+        <w:ind w:left="2436" w:hanging="648"/>
+      </w:pPr>
+    </w:lvl>
+    <w:lvl w:ilvl="4">
+      <w:start w:val="1"/>
+      <w:numFmt w:val="decimal"/>
+      <w:lvlText w:val="%1.%2.%3.%4.%5."/>
+      <w:lvlJc w:val="left"/>
+      <w:pPr>
+        <w:ind w:left="2940" w:hanging="792"/>
+      </w:pPr>
+    </w:lvl>
+    <w:lvl w:ilvl="5">
+      <w:start w:val="1"/>
+      <w:numFmt w:val="decimal"/>
+      <w:lvlText w:val="%1.%2.%3.%4.%5.%6."/>
+      <w:lvlJc w:val="left"/>
+      <w:pPr>
+        <w:ind w:left="3444" w:hanging="936"/>
+      </w:pPr>
+    </w:lvl>
+    <w:lvl w:ilvl="6">
+      <w:start w:val="1"/>
+      <w:numFmt w:val="decimal"/>
+      <w:lvlText w:val="%1.%2.%3.%4.%5.%6.%7."/>
+      <w:lvlJc w:val="left"/>
+      <w:pPr>
+        <w:ind w:left="3948" w:hanging="1080"/>
+      </w:pPr>
+    </w:lvl>
+    <w:lvl w:ilvl="7">
+      <w:start w:val="1"/>
+      <w:numFmt w:val="decimal"/>
+      <w:lvlText w:val="%1.%2.%3.%4.%5.%6.%7.%8."/>
+      <w:lvlJc w:val="left"/>
+      <w:pPr>
+        <w:ind w:left="4452" w:hanging="1224"/>
+      </w:pPr>
+    </w:lvl>
+    <w:lvl w:ilvl="8">
+      <w:start w:val="1"/>
+      <w:numFmt w:val="decimal"/>
+      <w:lvlText w:val="%1.%2.%3.%4.%5.%6.%7.%8.%9."/>
+      <w:lvlJc w:val="left"/>
+      <w:pPr>
+        <w:ind w:left="5028" w:hanging="1440"/>
+      </w:pPr>
+    </w:lvl>
+  </w:abstractNum>
   <w:num w:numId="1">
-    <w:abstractNumId w:val="1"/>
+    <w:abstractNumId w:val="3"/>
   </w:num>
   <w:num w:numId="2">
-    <w:abstractNumId w:val="2"/>
+    <w:abstractNumId w:val="5"/>
   </w:num>
   <w:num w:numId="3">
     <w:abstractNumId w:val="0"/>
+  </w:num>
+  <w:num w:numId="4">
+    <w:abstractNumId w:val="6"/>
+  </w:num>
+  <w:num w:numId="5">
+    <w:abstractNumId w:val="8"/>
+  </w:num>
+  <w:num w:numId="6">
+    <w:abstractNumId w:val="7"/>
+  </w:num>
+  <w:num w:numId="7">
+    <w:abstractNumId w:val="2"/>
+  </w:num>
+  <w:num w:numId="8">
+    <w:abstractNumId w:val="1"/>
+  </w:num>
+  <w:num w:numId="9">
+    <w:abstractNumId w:val="4"/>
   </w:num>
 </w:numbering>
 </file>
@@ -1707,6 +5444,7 @@
   <w:style w:type="character" w:default="1" w:styleId="Carpredefinitoparagrafo">
     <w:name w:val="Default Paragraph Font"/>
     <w:uiPriority w:val="1"/>
+    <w:semiHidden/>
     <w:unhideWhenUsed/>
   </w:style>
   <w:style w:type="table" w:default="1" w:styleId="Tabellanormale">
@@ -1785,6 +5523,37 @@
       <w:ind w:left="720"/>
       <w:contextualSpacing/>
     </w:pPr>
+  </w:style>
+  <w:style w:type="character" w:styleId="Collegamentoipertestuale">
+    <w:name w:val="Hyperlink"/>
+    <w:basedOn w:val="Carpredefinitoparagrafo"/>
+    <w:uiPriority w:val="99"/>
+    <w:unhideWhenUsed/>
+    <w:rsid w:val="00071653"/>
+    <w:rPr>
+      <w:color w:val="0563C1" w:themeColor="hyperlink"/>
+      <w:u w:val="single"/>
+    </w:rPr>
+  </w:style>
+  <w:style w:type="character" w:styleId="Menzionenonrisolta">
+    <w:name w:val="Unresolved Mention"/>
+    <w:basedOn w:val="Carpredefinitoparagrafo"/>
+    <w:uiPriority w:val="99"/>
+    <w:semiHidden/>
+    <w:unhideWhenUsed/>
+    <w:rsid w:val="00071653"/>
+    <w:rPr>
+      <w:color w:val="605E5C"/>
+      <w:shd w:val="clear" w:color="auto" w:fill="E1DFDD"/>
+    </w:rPr>
+  </w:style>
+  <w:style w:type="character" w:styleId="Numeroriga">
+    <w:name w:val="line number"/>
+    <w:basedOn w:val="Carpredefinitoparagrafo"/>
+    <w:uiPriority w:val="99"/>
+    <w:semiHidden/>
+    <w:unhideWhenUsed/>
+    <w:rsid w:val="009A4851"/>
   </w:style>
 </w:styles>
 </file>
@@ -2082,4 +5851,16 @@
     </a:ext>
   </a:extLst>
 </a:theme>
+</file>
+
+<file path=customXml/item1.xml><?xml version="1.0" encoding="utf-8"?>
+<b:Sources xmlns:b="http://schemas.openxmlformats.org/officeDocument/2006/bibliography" xmlns="http://schemas.openxmlformats.org/officeDocument/2006/bibliography" SelectedStyle="\APASixthEditionOfficeOnline.xsl" StyleName="APA" Version="6"/>
+</file>
+
+<file path=customXml/itemProps1.xml><?xml version="1.0" encoding="utf-8"?>
+<ds:datastoreItem xmlns:ds="http://schemas.openxmlformats.org/officeDocument/2006/customXml" ds:itemID="{E61D0BD5-E56C-41E4-9633-B6EFE3C60B91}">
+  <ds:schemaRefs>
+    <ds:schemaRef ds:uri="http://schemas.openxmlformats.org/officeDocument/2006/bibliography"/>
+  </ds:schemaRefs>
+</ds:datastoreItem>
 </file>
</xml_diff>

<commit_message>
registrazione, base ed exception servlet
</commit_message>
<xml_diff>
--- a/Work in Progress/ODD_Glitch.docx
+++ b/Work in Progress/ODD_Glitch.docx
@@ -5581,16 +5581,7 @@
                 <w:sz w:val="24"/>
                 <w:szCs w:val="24"/>
               </w:rPr>
-              <w:t>Gestisce l’inizializzazione della home</w:t>
-            </w:r>
-            <w:bookmarkStart w:id="1" w:name="_GoBack"/>
-            <w:bookmarkEnd w:id="1"/>
-            <w:r>
-              <w:rPr>
-                <w:sz w:val="24"/>
-                <w:szCs w:val="24"/>
-              </w:rPr>
-              <w:t xml:space="preserve"> del sito</w:t>
+              <w:t>Gestisce l’inizializzazione della home del sito</w:t>
             </w:r>
           </w:p>
         </w:tc>
@@ -11027,7 +11018,14 @@
                 <w:sz w:val="24"/>
                 <w:szCs w:val="24"/>
               </w:rPr>
-              <w:t>Mostra la pagina dove l’Utente può compilare un form per l’invio di un</w:t>
+              <w:t xml:space="preserve">Mostra la pagina dove l’Utente può compilare un form per l’invio di </w:t>
+            </w:r>
+            <w:r>
+              <w:rPr>
+                <w:sz w:val="24"/>
+                <w:szCs w:val="24"/>
+              </w:rPr>
+              <w:t>un</w:t>
             </w:r>
             <w:r>
               <w:rPr>
@@ -11036,19 +11034,21 @@
               </w:rPr>
               <w:t>’</w:t>
             </w:r>
-            <w:r>
-              <w:rPr>
-                <w:sz w:val="24"/>
-                <w:szCs w:val="24"/>
-              </w:rPr>
-              <w:t xml:space="preserve"> </w:t>
-            </w:r>
-            <w:r>
-              <w:rPr>
-                <w:sz w:val="24"/>
-                <w:szCs w:val="24"/>
-              </w:rPr>
-              <w:t>e-</w:t>
+            <w:bookmarkStart w:id="1" w:name="_GoBack"/>
+            <w:bookmarkEnd w:id="1"/>
+            <w:r>
+              <w:rPr>
+                <w:sz w:val="24"/>
+                <w:szCs w:val="24"/>
+              </w:rPr>
+              <w:t>e</w:t>
+            </w:r>
+            <w:r>
+              <w:rPr>
+                <w:sz w:val="24"/>
+                <w:szCs w:val="24"/>
+              </w:rPr>
+              <w:t>-</w:t>
             </w:r>
             <w:r>
               <w:rPr>
@@ -36805,7 +36805,7 @@
 </file>
 
 <file path=customXml/itemProps1.xml><?xml version="1.0" encoding="utf-8"?>
-<ds:datastoreItem xmlns:ds="http://schemas.openxmlformats.org/officeDocument/2006/customXml" ds:itemID="{FD2FB6B4-0F5A-4F14-97C4-8AF8D30B6B53}">
+<ds:datastoreItem xmlns:ds="http://schemas.openxmlformats.org/officeDocument/2006/customXml" ds:itemID="{0D2066A4-7E92-4E4B-A99A-E8B82BD5F117}">
   <ds:schemaRefs>
     <ds:schemaRef ds:uri="http://schemas.openxmlformats.org/officeDocument/2006/bibliography"/>
   </ds:schemaRefs>

</xml_diff>

<commit_message>
Update bean e DAO
</commit_message>
<xml_diff>
--- a/Work in Progress/ODD_Glitch.docx
+++ b/Work in Progress/ODD_Glitch.docx
@@ -1,6 +1,6 @@
 
 <file path=word/document.xml><?xml version="1.0" encoding="utf-8"?>
-<w:document xmlns:wpc="http://schemas.microsoft.com/office/word/2010/wordprocessingCanvas" xmlns:cx="http://schemas.microsoft.com/office/drawing/2014/chartex" xmlns:cx1="http://schemas.microsoft.com/office/drawing/2015/9/8/chartex" xmlns:cx2="http://schemas.microsoft.com/office/drawing/2015/10/21/chartex" xmlns:cx3="http://schemas.microsoft.com/office/drawing/2016/5/9/chartex" xmlns:cx4="http://schemas.microsoft.com/office/drawing/2016/5/10/chartex" xmlns:cx5="http://schemas.microsoft.com/office/drawing/2016/5/11/chartex" xmlns:cx6="http://schemas.microsoft.com/office/drawing/2016/5/12/chartex" xmlns:cx7="http://schemas.microsoft.com/office/drawing/2016/5/13/chartex" xmlns:cx8="http://schemas.microsoft.com/office/drawing/2016/5/14/chartex" xmlns:mc="http://schemas.openxmlformats.org/markup-compatibility/2006" xmlns:aink="http://schemas.microsoft.com/office/drawing/2016/ink" xmlns:am3d="http://schemas.microsoft.com/office/drawing/2017/model3d" xmlns:o="urn:schemas-microsoft-com:office:office" xmlns:r="http://schemas.openxmlformats.org/officeDocument/2006/relationships" xmlns:m="http://schemas.openxmlformats.org/officeDocument/2006/math" xmlns:v="urn:schemas-microsoft-com:vml" xmlns:wp14="http://schemas.microsoft.com/office/word/2010/wordprocessingDrawing" xmlns:wp="http://schemas.openxmlformats.org/drawingml/2006/wordprocessingDrawing" xmlns:w10="urn:schemas-microsoft-com:office:word" xmlns:w="http://schemas.openxmlformats.org/wordprocessingml/2006/main" xmlns:w14="http://schemas.microsoft.com/office/word/2010/wordml" xmlns:w15="http://schemas.microsoft.com/office/word/2012/wordml" xmlns:w16cid="http://schemas.microsoft.com/office/word/2016/wordml/cid" xmlns:w16se="http://schemas.microsoft.com/office/word/2015/wordml/symex" xmlns:wpg="http://schemas.microsoft.com/office/word/2010/wordprocessingGroup" xmlns:wpi="http://schemas.microsoft.com/office/word/2010/wordprocessingInk" xmlns:wne="http://schemas.microsoft.com/office/word/2006/wordml" xmlns:wps="http://schemas.microsoft.com/office/word/2010/wordprocessingShape" mc:Ignorable="w14 w15 w16se w16cid wp14">
+<w:document xmlns:wpc="http://schemas.microsoft.com/office/word/2010/wordprocessingCanvas" xmlns:cx="http://schemas.microsoft.com/office/drawing/2014/chartex" xmlns:cx1="http://schemas.microsoft.com/office/drawing/2015/9/8/chartex" xmlns:cx2="http://schemas.microsoft.com/office/drawing/2015/10/21/chartex" xmlns:cx3="http://schemas.microsoft.com/office/drawing/2016/5/9/chartex" xmlns:cx4="http://schemas.microsoft.com/office/drawing/2016/5/10/chartex" xmlns:cx5="http://schemas.microsoft.com/office/drawing/2016/5/11/chartex" xmlns:cx6="http://schemas.microsoft.com/office/drawing/2016/5/12/chartex" xmlns:cx7="http://schemas.microsoft.com/office/drawing/2016/5/13/chartex" xmlns:cx8="http://schemas.microsoft.com/office/drawing/2016/5/14/chartex" xmlns:mc="http://schemas.openxmlformats.org/markup-compatibility/2006" xmlns:aink="http://schemas.microsoft.com/office/drawing/2016/ink" xmlns:am3d="http://schemas.microsoft.com/office/drawing/2017/model3d" xmlns:o="urn:schemas-microsoft-com:office:office" xmlns:r="http://schemas.openxmlformats.org/officeDocument/2006/relationships" xmlns:m="http://schemas.openxmlformats.org/officeDocument/2006/math" xmlns:v="urn:schemas-microsoft-com:vml" xmlns:wp14="http://schemas.microsoft.com/office/word/2010/wordprocessingDrawing" xmlns:wp="http://schemas.openxmlformats.org/drawingml/2006/wordprocessingDrawing" xmlns:w10="urn:schemas-microsoft-com:office:word" xmlns:w="http://schemas.openxmlformats.org/wordprocessingml/2006/main" xmlns:w14="http://schemas.microsoft.com/office/word/2010/wordml" xmlns:w15="http://schemas.microsoft.com/office/word/2012/wordml" xmlns:w16cex="http://schemas.microsoft.com/office/word/2018/wordml/cex" xmlns:w16cid="http://schemas.microsoft.com/office/word/2016/wordml/cid" xmlns:w16="http://schemas.microsoft.com/office/word/2018/wordml" xmlns:w16se="http://schemas.microsoft.com/office/word/2015/wordml/symex" xmlns:wpg="http://schemas.microsoft.com/office/word/2010/wordprocessingGroup" xmlns:wpi="http://schemas.microsoft.com/office/word/2010/wordprocessingInk" xmlns:wne="http://schemas.microsoft.com/office/word/2006/wordml" xmlns:wps="http://schemas.microsoft.com/office/word/2010/wordprocessingShape" mc:Ignorable="w14 w15 w16se w16cid w16 w16cex wp14">
   <w:body>
     <w:p>
       <w:pPr>
@@ -11032,16 +11032,7 @@
                 <w:sz w:val="24"/>
                 <w:szCs w:val="24"/>
               </w:rPr>
-              <w:t>’</w:t>
-            </w:r>
-            <w:bookmarkStart w:id="1" w:name="_GoBack"/>
-            <w:bookmarkEnd w:id="1"/>
-            <w:r>
-              <w:rPr>
-                <w:sz w:val="24"/>
-                <w:szCs w:val="24"/>
-              </w:rPr>
-              <w:t>e</w:t>
+              <w:t>’e</w:t>
             </w:r>
             <w:r>
               <w:rPr>
@@ -18970,7 +18961,21 @@
                 <w:sz w:val="24"/>
                 <w:szCs w:val="24"/>
               </w:rPr>
-              <w:t xml:space="preserve"> UtenteDAO::createUtente(u: Utente) : boolean </w:t>
+              <w:t xml:space="preserve"> UtenteDAO::createUtente(u: Utente) : </w:t>
+            </w:r>
+            <w:r>
+              <w:rPr>
+                <w:sz w:val="24"/>
+                <w:szCs w:val="24"/>
+              </w:rPr>
+              <w:t>void</w:t>
+            </w:r>
+            <w:r>
+              <w:rPr>
+                <w:sz w:val="24"/>
+                <w:szCs w:val="24"/>
+              </w:rPr>
+              <w:t xml:space="preserve"> </w:t>
             </w:r>
             <w:r>
               <w:rPr>
@@ -19949,7 +19954,21 @@
                 <w:sz w:val="24"/>
                 <w:szCs w:val="24"/>
               </w:rPr>
-              <w:t xml:space="preserve"> RichiestaDAO::createRichiesta(email: Richiesta) : boolean </w:t>
+              <w:t xml:space="preserve"> RichiestaDAO::createRichiesta(email: Richiesta) : </w:t>
+            </w:r>
+            <w:r>
+              <w:rPr>
+                <w:sz w:val="24"/>
+                <w:szCs w:val="24"/>
+              </w:rPr>
+              <w:t>void</w:t>
+            </w:r>
+            <w:r>
+              <w:rPr>
+                <w:sz w:val="24"/>
+                <w:szCs w:val="24"/>
+              </w:rPr>
+              <w:t xml:space="preserve"> </w:t>
             </w:r>
           </w:p>
           <w:p>
@@ -20258,6 +20277,119 @@
                 <w:szCs w:val="24"/>
               </w:rPr>
               <w:t>emailMittente != null</w:t>
+            </w:r>
+          </w:p>
+          <w:p>
+            <w:pPr>
+              <w:rPr>
+                <w:sz w:val="24"/>
+                <w:szCs w:val="24"/>
+              </w:rPr>
+            </w:pPr>
+          </w:p>
+          <w:p>
+            <w:pPr>
+              <w:rPr>
+                <w:sz w:val="24"/>
+                <w:szCs w:val="24"/>
+              </w:rPr>
+            </w:pPr>
+            <w:r>
+              <w:rPr>
+                <w:b/>
+                <w:bCs/>
+                <w:sz w:val="24"/>
+                <w:szCs w:val="24"/>
+              </w:rPr>
+              <w:t xml:space="preserve">context: </w:t>
+            </w:r>
+            <w:r>
+              <w:rPr>
+                <w:sz w:val="24"/>
+                <w:szCs w:val="24"/>
+              </w:rPr>
+              <w:t>RichiestaDAO::retriveBy</w:t>
+            </w:r>
+            <w:r>
+              <w:rPr>
+                <w:sz w:val="24"/>
+                <w:szCs w:val="24"/>
+              </w:rPr>
+              <w:t>Id</w:t>
+            </w:r>
+          </w:p>
+          <w:p>
+            <w:pPr>
+              <w:rPr>
+                <w:sz w:val="24"/>
+                <w:szCs w:val="24"/>
+              </w:rPr>
+            </w:pPr>
+            <w:r>
+              <w:rPr>
+                <w:sz w:val="24"/>
+                <w:szCs w:val="24"/>
+              </w:rPr>
+              <w:t>(</w:t>
+            </w:r>
+            <w:r>
+              <w:rPr>
+                <w:sz w:val="24"/>
+                <w:szCs w:val="24"/>
+              </w:rPr>
+              <w:t>id</w:t>
+            </w:r>
+            <w:r>
+              <w:rPr>
+                <w:sz w:val="24"/>
+                <w:szCs w:val="24"/>
+              </w:rPr>
+              <w:t xml:space="preserve">: </w:t>
+            </w:r>
+            <w:r>
+              <w:rPr>
+                <w:sz w:val="24"/>
+                <w:szCs w:val="24"/>
+              </w:rPr>
+              <w:t>int</w:t>
+            </w:r>
+            <w:r>
+              <w:rPr>
+                <w:sz w:val="24"/>
+                <w:szCs w:val="24"/>
+              </w:rPr>
+              <w:t>): Richiesta</w:t>
+            </w:r>
+          </w:p>
+          <w:p>
+            <w:pPr>
+              <w:rPr>
+                <w:sz w:val="24"/>
+                <w:szCs w:val="24"/>
+              </w:rPr>
+            </w:pPr>
+            <w:r>
+              <w:rPr>
+                <w:b/>
+                <w:bCs/>
+                <w:sz w:val="24"/>
+                <w:szCs w:val="24"/>
+              </w:rPr>
+              <w:t xml:space="preserve">pre: </w:t>
+            </w:r>
+            <w:r>
+              <w:rPr>
+                <w:sz w:val="24"/>
+                <w:szCs w:val="24"/>
+              </w:rPr>
+              <w:t>id</w:t>
+            </w:r>
+            <w:r>
+              <w:rPr>
+                <w:sz w:val="24"/>
+                <w:szCs w:val="24"/>
+              </w:rPr>
+              <w:t xml:space="preserve"> != null</w:t>
             </w:r>
           </w:p>
           <w:p>
@@ -20634,7 +20766,14 @@
                 <w:sz w:val="24"/>
                 <w:szCs w:val="24"/>
               </w:rPr>
-              <w:t xml:space="preserve"> CartaDiCreditoDAO::createCarta(carta: CartaDiCredito): boolean</w:t>
+              <w:t xml:space="preserve"> CartaDiCreditoDAO::createCarta(carta: CartaDiCredito): </w:t>
+            </w:r>
+            <w:r>
+              <w:rPr>
+                <w:sz w:val="24"/>
+                <w:szCs w:val="24"/>
+              </w:rPr>
+              <w:t>void</w:t>
             </w:r>
           </w:p>
           <w:p>
@@ -20925,7 +21064,8 @@
                 <w:sz w:val="24"/>
                 <w:szCs w:val="24"/>
               </w:rPr>
-              <w:t xml:space="preserve">(username: String, password : String): List&lt;CartaDiCredito&gt; </w:t>
+              <w:lastRenderedPageBreak/>
+              <w:t xml:space="preserve">(username: String): List&lt;CartaDiCredito&gt; </w:t>
             </w:r>
           </w:p>
           <w:p>
@@ -20950,7 +21090,7 @@
                 <w:sz w:val="24"/>
                 <w:szCs w:val="24"/>
               </w:rPr>
-              <w:t>username != null &amp;&amp; password != null</w:t>
+              <w:t>username != null</w:t>
             </w:r>
           </w:p>
           <w:p>
@@ -20987,6 +21127,7 @@
                 <w:sz w:val="24"/>
                 <w:szCs w:val="24"/>
               </w:rPr>
+              <w:lastRenderedPageBreak/>
               <w:t>Post-Condizione</w:t>
             </w:r>
           </w:p>
@@ -21327,7 +21468,14 @@
                 <w:sz w:val="24"/>
                 <w:szCs w:val="24"/>
               </w:rPr>
-              <w:t xml:space="preserve"> ProdottoDAO::createProdotto(prodotto: Prodotto): boolean</w:t>
+              <w:t xml:space="preserve"> ProdottoDAO::createProdotto(prodotto: Prodotto): </w:t>
+            </w:r>
+            <w:r>
+              <w:rPr>
+                <w:sz w:val="24"/>
+                <w:szCs w:val="24"/>
+              </w:rPr>
+              <w:t>void</w:t>
             </w:r>
           </w:p>
           <w:p>
@@ -21455,6 +21603,185 @@
                 <w:szCs w:val="24"/>
               </w:rPr>
               <w:t xml:space="preserve">Prodotto </w:t>
+            </w:r>
+            <w:r>
+              <w:rPr>
+                <w:sz w:val="24"/>
+                <w:szCs w:val="24"/>
+              </w:rPr>
+              <w:t>(</w:t>
+            </w:r>
+            <w:r>
+              <w:rPr>
+                <w:sz w:val="24"/>
+                <w:szCs w:val="24"/>
+              </w:rPr>
+              <w:t>ID</w:t>
+            </w:r>
+            <w:r>
+              <w:rPr>
+                <w:sz w:val="24"/>
+                <w:szCs w:val="24"/>
+              </w:rPr>
+              <w:t xml:space="preserve">: </w:t>
+            </w:r>
+            <w:r>
+              <w:rPr>
+                <w:sz w:val="24"/>
+                <w:szCs w:val="24"/>
+              </w:rPr>
+              <w:t xml:space="preserve">int </w:t>
+            </w:r>
+            <w:r>
+              <w:rPr>
+                <w:sz w:val="24"/>
+                <w:szCs w:val="24"/>
+              </w:rPr>
+              <w:t xml:space="preserve">): </w:t>
+            </w:r>
+            <w:r>
+              <w:rPr>
+                <w:sz w:val="24"/>
+                <w:szCs w:val="24"/>
+              </w:rPr>
+              <w:t>Void</w:t>
+            </w:r>
+            <w:r>
+              <w:rPr>
+                <w:sz w:val="24"/>
+                <w:szCs w:val="24"/>
+              </w:rPr>
+              <w:t xml:space="preserve"> </w:t>
+            </w:r>
+          </w:p>
+          <w:p>
+            <w:pPr>
+              <w:rPr>
+                <w:sz w:val="24"/>
+                <w:szCs w:val="24"/>
+              </w:rPr>
+            </w:pPr>
+            <w:r>
+              <w:rPr>
+                <w:b/>
+                <w:bCs/>
+                <w:sz w:val="24"/>
+                <w:szCs w:val="24"/>
+              </w:rPr>
+              <w:t>pre:</w:t>
+            </w:r>
+            <w:r>
+              <w:rPr>
+                <w:sz w:val="24"/>
+                <w:szCs w:val="24"/>
+              </w:rPr>
+              <w:t xml:space="preserve"> </w:t>
+            </w:r>
+            <w:r>
+              <w:rPr>
+                <w:sz w:val="24"/>
+                <w:szCs w:val="24"/>
+              </w:rPr>
+              <w:t xml:space="preserve">ID </w:t>
+            </w:r>
+            <w:r>
+              <w:rPr>
+                <w:sz w:val="24"/>
+                <w:szCs w:val="24"/>
+              </w:rPr>
+              <w:t>!=</w:t>
+            </w:r>
+            <w:r>
+              <w:rPr>
+                <w:sz w:val="24"/>
+                <w:szCs w:val="24"/>
+              </w:rPr>
+              <w:t xml:space="preserve"> </w:t>
+            </w:r>
+            <w:r>
+              <w:rPr>
+                <w:sz w:val="24"/>
+                <w:szCs w:val="24"/>
+              </w:rPr>
+              <w:t>null</w:t>
+            </w:r>
+          </w:p>
+          <w:p>
+            <w:pPr>
+              <w:rPr>
+                <w:sz w:val="24"/>
+                <w:szCs w:val="24"/>
+              </w:rPr>
+            </w:pPr>
+          </w:p>
+          <w:p>
+            <w:pPr>
+              <w:rPr>
+                <w:sz w:val="24"/>
+                <w:szCs w:val="24"/>
+              </w:rPr>
+            </w:pPr>
+            <w:r>
+              <w:rPr>
+                <w:b/>
+                <w:bCs/>
+                <w:sz w:val="24"/>
+                <w:szCs w:val="24"/>
+              </w:rPr>
+              <w:t>c</w:t>
+            </w:r>
+            <w:r>
+              <w:rPr>
+                <w:b/>
+                <w:bCs/>
+                <w:sz w:val="24"/>
+                <w:szCs w:val="24"/>
+              </w:rPr>
+              <w:t>ontext</w:t>
+            </w:r>
+            <w:r>
+              <w:rPr>
+                <w:b/>
+                <w:bCs/>
+                <w:sz w:val="24"/>
+                <w:szCs w:val="24"/>
+              </w:rPr>
+              <w:t>:</w:t>
+            </w:r>
+            <w:r>
+              <w:rPr>
+                <w:sz w:val="24"/>
+                <w:szCs w:val="24"/>
+              </w:rPr>
+              <w:t xml:space="preserve"> </w:t>
+            </w:r>
+            <w:r>
+              <w:rPr>
+                <w:sz w:val="24"/>
+                <w:szCs w:val="24"/>
+              </w:rPr>
+              <w:t>ProdottoDAO</w:t>
+            </w:r>
+            <w:r>
+              <w:rPr>
+                <w:sz w:val="24"/>
+                <w:szCs w:val="24"/>
+              </w:rPr>
+              <w:t>::</w:t>
+            </w:r>
+            <w:r>
+              <w:rPr>
+                <w:sz w:val="24"/>
+                <w:szCs w:val="24"/>
+              </w:rPr>
+              <w:t>findProdottoById</w:t>
+            </w:r>
+            <w:r>
+              <w:rPr>
+                <w:sz w:val="24"/>
+                <w:szCs w:val="24"/>
+              </w:rPr>
+              <w:t xml:space="preserve"> </w:t>
             </w:r>
             <w:r>
               <w:rPr>
@@ -21937,8 +22264,17 @@
                 <w:sz w:val="24"/>
                 <w:szCs w:val="24"/>
               </w:rPr>
-              <w:t>(prodotto: Prodotto): boolean</w:t>
-            </w:r>
+              <w:t xml:space="preserve">(prodotto: Prodotto): </w:t>
+            </w:r>
+            <w:r>
+              <w:rPr>
+                <w:sz w:val="24"/>
+                <w:szCs w:val="24"/>
+              </w:rPr>
+              <w:t>void</w:t>
+            </w:r>
+            <w:bookmarkStart w:id="1" w:name="_GoBack"/>
+            <w:bookmarkEnd w:id="1"/>
           </w:p>
           <w:p>
             <w:pPr>
@@ -22035,7 +22371,21 @@
                 <w:sz w:val="24"/>
                 <w:szCs w:val="24"/>
               </w:rPr>
-              <w:t xml:space="preserve">(nome: String): List&lt;Prodotto&gt; </w:t>
+              <w:t>(nome: String): List&lt;</w:t>
+            </w:r>
+            <w:r>
+              <w:rPr>
+                <w:sz w:val="24"/>
+                <w:szCs w:val="24"/>
+              </w:rPr>
+              <w:t>Videogioco</w:t>
+            </w:r>
+            <w:r>
+              <w:rPr>
+                <w:sz w:val="24"/>
+                <w:szCs w:val="24"/>
+              </w:rPr>
+              <w:t xml:space="preserve">&gt; </w:t>
             </w:r>
           </w:p>
           <w:p>
@@ -22093,6 +22443,7 @@
                 <w:sz w:val="24"/>
                 <w:szCs w:val="24"/>
               </w:rPr>
+              <w:lastRenderedPageBreak/>
               <w:t>c</w:t>
             </w:r>
             <w:r>
@@ -22124,7 +22475,21 @@
                 <w:sz w:val="24"/>
                 <w:szCs w:val="24"/>
               </w:rPr>
-              <w:t xml:space="preserve">(genere: String): List&lt;Prodotto&gt; </w:t>
+              <w:t>(genere: String): List&lt;</w:t>
+            </w:r>
+            <w:r>
+              <w:rPr>
+                <w:sz w:val="24"/>
+                <w:szCs w:val="24"/>
+              </w:rPr>
+              <w:t>Videogioco</w:t>
+            </w:r>
+            <w:r>
+              <w:rPr>
+                <w:sz w:val="24"/>
+                <w:szCs w:val="24"/>
+              </w:rPr>
+              <w:t xml:space="preserve">&gt; </w:t>
             </w:r>
           </w:p>
           <w:p>
@@ -22204,7 +22569,21 @@
                 <w:sz w:val="24"/>
                 <w:szCs w:val="24"/>
               </w:rPr>
-              <w:t xml:space="preserve">(piattaforma: String): List&lt;Prodotto&gt; </w:t>
+              <w:t>(piattaforma: String): List&lt;</w:t>
+            </w:r>
+            <w:r>
+              <w:rPr>
+                <w:sz w:val="24"/>
+                <w:szCs w:val="24"/>
+              </w:rPr>
+              <w:t>Videogioco</w:t>
+            </w:r>
+            <w:r>
+              <w:rPr>
+                <w:sz w:val="24"/>
+                <w:szCs w:val="24"/>
+              </w:rPr>
+              <w:t xml:space="preserve">&gt; </w:t>
             </w:r>
           </w:p>
           <w:p>
@@ -22230,6 +22609,142 @@
               </w:rPr>
               <w:t>piattaforma != null</w:t>
             </w:r>
+          </w:p>
+          <w:p>
+            <w:pPr>
+              <w:rPr>
+                <w:sz w:val="24"/>
+                <w:szCs w:val="24"/>
+              </w:rPr>
+            </w:pPr>
+          </w:p>
+          <w:p>
+            <w:pPr>
+              <w:rPr>
+                <w:sz w:val="24"/>
+                <w:szCs w:val="24"/>
+              </w:rPr>
+            </w:pPr>
+            <w:r>
+              <w:rPr>
+                <w:b/>
+                <w:bCs/>
+                <w:sz w:val="24"/>
+                <w:szCs w:val="24"/>
+              </w:rPr>
+              <w:t xml:space="preserve">context: </w:t>
+            </w:r>
+            <w:r>
+              <w:rPr>
+                <w:sz w:val="24"/>
+                <w:szCs w:val="24"/>
+              </w:rPr>
+              <w:t>VideogiocoDAO::</w:t>
+            </w:r>
+            <w:r>
+              <w:rPr>
+                <w:sz w:val="24"/>
+                <w:szCs w:val="24"/>
+              </w:rPr>
+              <w:t>doRetriveVideogiocoAllRange</w:t>
+            </w:r>
+          </w:p>
+          <w:p>
+            <w:pPr>
+              <w:rPr>
+                <w:sz w:val="24"/>
+                <w:szCs w:val="24"/>
+              </w:rPr>
+            </w:pPr>
+            <w:r>
+              <w:rPr>
+                <w:sz w:val="24"/>
+                <w:szCs w:val="24"/>
+              </w:rPr>
+              <w:t>(</w:t>
+            </w:r>
+            <w:r>
+              <w:rPr>
+                <w:sz w:val="24"/>
+                <w:szCs w:val="24"/>
+              </w:rPr>
+              <w:t>min : int , max : int</w:t>
+            </w:r>
+            <w:r>
+              <w:rPr>
+                <w:sz w:val="24"/>
+                <w:szCs w:val="24"/>
+              </w:rPr>
+              <w:t>): List&lt;</w:t>
+            </w:r>
+            <w:r>
+              <w:rPr>
+                <w:sz w:val="24"/>
+                <w:szCs w:val="24"/>
+              </w:rPr>
+              <w:t>Videogioco</w:t>
+            </w:r>
+            <w:r>
+              <w:rPr>
+                <w:sz w:val="24"/>
+                <w:szCs w:val="24"/>
+              </w:rPr>
+              <w:t xml:space="preserve">&gt; </w:t>
+            </w:r>
+          </w:p>
+          <w:p>
+            <w:pPr>
+              <w:rPr>
+                <w:sz w:val="24"/>
+                <w:szCs w:val="24"/>
+              </w:rPr>
+            </w:pPr>
+            <w:r>
+              <w:rPr>
+                <w:b/>
+                <w:bCs/>
+                <w:sz w:val="24"/>
+                <w:szCs w:val="24"/>
+              </w:rPr>
+              <w:t xml:space="preserve">pre: </w:t>
+            </w:r>
+            <w:r>
+              <w:rPr>
+                <w:sz w:val="24"/>
+                <w:szCs w:val="24"/>
+              </w:rPr>
+              <w:t>min</w:t>
+            </w:r>
+            <w:r>
+              <w:rPr>
+                <w:sz w:val="24"/>
+                <w:szCs w:val="24"/>
+              </w:rPr>
+              <w:t xml:space="preserve"> != null</w:t>
+            </w:r>
+            <w:r>
+              <w:rPr>
+                <w:sz w:val="24"/>
+                <w:szCs w:val="24"/>
+              </w:rPr>
+              <w:t xml:space="preserve"> &amp;&amp; max != null</w:t>
+            </w:r>
+          </w:p>
+          <w:p>
+            <w:pPr>
+              <w:rPr>
+                <w:sz w:val="24"/>
+                <w:szCs w:val="24"/>
+              </w:rPr>
+            </w:pPr>
+          </w:p>
+          <w:p>
+            <w:pPr>
+              <w:rPr>
+                <w:sz w:val="24"/>
+                <w:szCs w:val="24"/>
+              </w:rPr>
+            </w:pPr>
           </w:p>
           <w:p>
             <w:pPr>
@@ -22621,7 +23136,14 @@
                 <w:sz w:val="24"/>
                 <w:szCs w:val="24"/>
               </w:rPr>
-              <w:t>(prodotto: Prodotto): boolean</w:t>
+              <w:t xml:space="preserve">(prodotto: Prodotto): </w:t>
+            </w:r>
+            <w:r>
+              <w:rPr>
+                <w:sz w:val="24"/>
+                <w:szCs w:val="24"/>
+              </w:rPr>
+              <w:t>void</w:t>
             </w:r>
           </w:p>
           <w:p>
@@ -22795,7 +23317,14 @@
                 <w:sz w:val="24"/>
                 <w:szCs w:val="24"/>
               </w:rPr>
-              <w:t>VideogiocoDAO::retriveByCasaProduttrice</w:t>
+              <w:t>Console</w:t>
+            </w:r>
+            <w:r>
+              <w:rPr>
+                <w:sz w:val="24"/>
+                <w:szCs w:val="24"/>
+              </w:rPr>
+              <w:t>DAO::retriveByCasaProduttrice</w:t>
             </w:r>
           </w:p>
           <w:p>
@@ -22836,6 +23365,92 @@
               </w:rPr>
               <w:t>genere != null</w:t>
             </w:r>
+          </w:p>
+          <w:p>
+            <w:pPr>
+              <w:rPr>
+                <w:sz w:val="24"/>
+                <w:szCs w:val="24"/>
+              </w:rPr>
+            </w:pPr>
+          </w:p>
+          <w:p>
+            <w:pPr>
+              <w:rPr>
+                <w:sz w:val="24"/>
+                <w:szCs w:val="24"/>
+              </w:rPr>
+            </w:pPr>
+            <w:r>
+              <w:rPr>
+                <w:b/>
+                <w:bCs/>
+                <w:sz w:val="24"/>
+                <w:szCs w:val="24"/>
+              </w:rPr>
+              <w:t xml:space="preserve">context: </w:t>
+            </w:r>
+            <w:r>
+              <w:rPr>
+                <w:sz w:val="24"/>
+                <w:szCs w:val="24"/>
+              </w:rPr>
+              <w:t>ConsoleDAO::</w:t>
+            </w:r>
+            <w:r>
+              <w:rPr>
+                <w:sz w:val="24"/>
+                <w:szCs w:val="24"/>
+              </w:rPr>
+              <w:t>doRetriveVideogiocoAllRange</w:t>
+            </w:r>
+          </w:p>
+          <w:p>
+            <w:pPr>
+              <w:rPr>
+                <w:sz w:val="24"/>
+                <w:szCs w:val="24"/>
+              </w:rPr>
+            </w:pPr>
+            <w:r>
+              <w:rPr>
+                <w:sz w:val="24"/>
+                <w:szCs w:val="24"/>
+              </w:rPr>
+              <w:t xml:space="preserve">(min : int , max : int): List&lt;Videogioco&gt; </w:t>
+            </w:r>
+          </w:p>
+          <w:p>
+            <w:pPr>
+              <w:rPr>
+                <w:sz w:val="24"/>
+                <w:szCs w:val="24"/>
+              </w:rPr>
+            </w:pPr>
+            <w:r>
+              <w:rPr>
+                <w:b/>
+                <w:bCs/>
+                <w:sz w:val="24"/>
+                <w:szCs w:val="24"/>
+              </w:rPr>
+              <w:t xml:space="preserve">pre: </w:t>
+            </w:r>
+            <w:r>
+              <w:rPr>
+                <w:sz w:val="24"/>
+                <w:szCs w:val="24"/>
+              </w:rPr>
+              <w:t>min != null &amp;&amp; max != null</w:t>
+            </w:r>
+          </w:p>
+          <w:p>
+            <w:pPr>
+              <w:rPr>
+                <w:sz w:val="24"/>
+                <w:szCs w:val="24"/>
+              </w:rPr>
+            </w:pPr>
           </w:p>
           <w:p>
             <w:pPr>
@@ -22921,6 +23536,7 @@
                 <w:sz w:val="24"/>
                 <w:szCs w:val="24"/>
               </w:rPr>
+              <w:lastRenderedPageBreak/>
               <w:t>I</w:t>
             </w:r>
             <w:r>
@@ -23210,7 +23826,14 @@
                 <w:sz w:val="24"/>
                 <w:szCs w:val="24"/>
               </w:rPr>
-              <w:t xml:space="preserve"> CarrelloDAO::createCarrello (carrello: Carrello): boolean</w:t>
+              <w:t xml:space="preserve"> CarrelloDAO::createCarrello (carrello: Carrello): </w:t>
+            </w:r>
+            <w:r>
+              <w:rPr>
+                <w:sz w:val="24"/>
+                <w:szCs w:val="24"/>
+              </w:rPr>
+              <w:t>void</w:t>
             </w:r>
           </w:p>
           <w:p>
@@ -23502,7 +24125,6 @@
                 <w:sz w:val="24"/>
                 <w:szCs w:val="24"/>
               </w:rPr>
-              <w:lastRenderedPageBreak/>
               <w:t xml:space="preserve">(username: String, password : String): Carrello </w:t>
             </w:r>
             <w:r>
@@ -23556,7 +24178,6 @@
                 <w:sz w:val="24"/>
                 <w:szCs w:val="24"/>
               </w:rPr>
-              <w:lastRenderedPageBreak/>
               <w:t>Post-Condizione</w:t>
             </w:r>
           </w:p>
@@ -23895,7 +24516,14 @@
                 <w:sz w:val="24"/>
                 <w:szCs w:val="24"/>
               </w:rPr>
-              <w:t>OffertaDAO::createOfferta (offerta: Offerta): boolean</w:t>
+              <w:t xml:space="preserve">OffertaDAO::createOfferta (offerta: Offerta): </w:t>
+            </w:r>
+            <w:r>
+              <w:rPr>
+                <w:sz w:val="24"/>
+                <w:szCs w:val="24"/>
+              </w:rPr>
+              <w:t>void</w:t>
             </w:r>
           </w:p>
           <w:p>
@@ -24299,6 +24927,7 @@
                 <w:sz w:val="24"/>
                 <w:szCs w:val="24"/>
               </w:rPr>
+              <w:lastRenderedPageBreak/>
               <w:t>I</w:t>
             </w:r>
             <w:r>
@@ -24588,7 +25217,14 @@
                 <w:sz w:val="24"/>
                 <w:szCs w:val="24"/>
               </w:rPr>
-              <w:t xml:space="preserve"> OrdineDAO::createOrdine (ordine: Ordine): boolean</w:t>
+              <w:t xml:space="preserve"> OrdineDAO::createOrdine (ordine: Ordine): </w:t>
+            </w:r>
+            <w:r>
+              <w:rPr>
+                <w:sz w:val="24"/>
+                <w:szCs w:val="24"/>
+              </w:rPr>
+              <w:t>void</w:t>
             </w:r>
           </w:p>
           <w:p>
@@ -24848,7 +25484,6 @@
                 <w:sz w:val="24"/>
                 <w:szCs w:val="24"/>
               </w:rPr>
-              <w:lastRenderedPageBreak/>
               <w:t>c</w:t>
             </w:r>
             <w:r>
@@ -24949,7 +25584,6 @@
                 <w:sz w:val="24"/>
                 <w:szCs w:val="24"/>
               </w:rPr>
-              <w:lastRenderedPageBreak/>
               <w:t>Post-Condizione</w:t>
             </w:r>
           </w:p>
@@ -25542,6 +26176,7 @@
                 <w:sz w:val="24"/>
                 <w:szCs w:val="24"/>
               </w:rPr>
+              <w:lastRenderedPageBreak/>
               <w:t>Nome Classe</w:t>
             </w:r>
           </w:p>
@@ -25590,6 +26225,7 @@
                 <w:sz w:val="24"/>
                 <w:szCs w:val="24"/>
               </w:rPr>
+              <w:lastRenderedPageBreak/>
               <w:t>Richiesta</w:t>
             </w:r>
           </w:p>
@@ -25618,6 +26254,7 @@
                 <w:sz w:val="24"/>
                 <w:szCs w:val="24"/>
               </w:rPr>
+              <w:lastRenderedPageBreak/>
               <w:t>Descrizione</w:t>
             </w:r>
           </w:p>
@@ -25948,7 +26585,6 @@
                 <w:sz w:val="24"/>
                 <w:szCs w:val="24"/>
               </w:rPr>
-              <w:lastRenderedPageBreak/>
               <w:t>Nome Classe</w:t>
             </w:r>
           </w:p>
@@ -25997,7 +26633,6 @@
                 <w:sz w:val="24"/>
                 <w:szCs w:val="24"/>
               </w:rPr>
-              <w:lastRenderedPageBreak/>
               <w:t>CaratDiCredito</w:t>
             </w:r>
           </w:p>
@@ -26026,7 +26661,6 @@
                 <w:sz w:val="24"/>
                 <w:szCs w:val="24"/>
               </w:rPr>
-              <w:lastRenderedPageBreak/>
               <w:t>Descrizione</w:t>
             </w:r>
           </w:p>
@@ -26778,6 +27412,7 @@
                 <w:sz w:val="24"/>
                 <w:szCs w:val="24"/>
               </w:rPr>
+              <w:lastRenderedPageBreak/>
               <w:t>Nome Classe</w:t>
             </w:r>
           </w:p>
@@ -26826,6 +27461,7 @@
                 <w:sz w:val="24"/>
                 <w:szCs w:val="24"/>
               </w:rPr>
+              <w:lastRenderedPageBreak/>
               <w:t>Videogioco</w:t>
             </w:r>
           </w:p>
@@ -26854,6 +27490,7 @@
                 <w:sz w:val="24"/>
                 <w:szCs w:val="24"/>
               </w:rPr>
+              <w:lastRenderedPageBreak/>
               <w:t>Descrizione</w:t>
             </w:r>
           </w:p>
@@ -29204,6 +29841,7 @@
                 <w:sz w:val="24"/>
                 <w:szCs w:val="24"/>
               </w:rPr>
+              <w:lastRenderedPageBreak/>
               <w:t>pre</w:t>
             </w:r>
             <w:r>
@@ -29484,7 +30122,6 @@
                 <w:sz w:val="24"/>
                 <w:szCs w:val="24"/>
               </w:rPr>
-              <w:lastRenderedPageBreak/>
               <w:t>pre</w:t>
             </w:r>
             <w:r>
@@ -30220,6 +30857,7 @@
           <w:sz w:val="24"/>
           <w:szCs w:val="24"/>
         </w:rPr>
+        <w:lastRenderedPageBreak/>
         <w:t xml:space="preserve"> </w:t>
       </w:r>
     </w:p>
@@ -30764,7 +31402,6 @@
                 <w:sz w:val="24"/>
                 <w:szCs w:val="24"/>
               </w:rPr>
-              <w:lastRenderedPageBreak/>
               <w:t>Post-condizione</w:t>
             </w:r>
           </w:p>
@@ -31282,6 +31919,7 @@
                 <w:sz w:val="24"/>
                 <w:szCs w:val="24"/>
               </w:rPr>
+              <w:lastRenderedPageBreak/>
               <w:t>Post-condizione</w:t>
             </w:r>
           </w:p>
@@ -31469,7 +32107,6 @@
                 <w:sz w:val="24"/>
                 <w:szCs w:val="24"/>
               </w:rPr>
-              <w:lastRenderedPageBreak/>
               <w:t>Nome Classe</w:t>
             </w:r>
           </w:p>
@@ -31518,7 +32155,6 @@
                 <w:sz w:val="24"/>
                 <w:szCs w:val="24"/>
               </w:rPr>
-              <w:lastRenderedPageBreak/>
               <w:t>ValidazioneConsole</w:t>
             </w:r>
           </w:p>
@@ -31547,7 +32183,6 @@
                 <w:sz w:val="24"/>
                 <w:szCs w:val="24"/>
               </w:rPr>
-              <w:lastRenderedPageBreak/>
               <w:t>Descrizione</w:t>
             </w:r>
           </w:p>
@@ -32115,6 +32750,7 @@
                 <w:sz w:val="24"/>
                 <w:szCs w:val="24"/>
               </w:rPr>
+              <w:lastRenderedPageBreak/>
               <w:t>-</w:t>
             </w:r>
           </w:p>
@@ -32443,7 +33079,6 @@
                 <w:sz w:val="24"/>
                 <w:szCs w:val="24"/>
               </w:rPr>
-              <w:lastRenderedPageBreak/>
               <w:t xml:space="preserve">context </w:t>
             </w:r>
             <w:r>
@@ -32750,7 +33385,6 @@
                 <w:sz w:val="24"/>
                 <w:szCs w:val="24"/>
               </w:rPr>
-              <w:lastRenderedPageBreak/>
               <w:t>Post-condizione</w:t>
             </w:r>
           </w:p>
@@ -32992,6 +33626,7 @@
                 <w:sz w:val="24"/>
                 <w:szCs w:val="24"/>
               </w:rPr>
+              <w:lastRenderedPageBreak/>
               <w:t>Descrizione</w:t>
             </w:r>
           </w:p>
@@ -33335,7 +33970,6 @@
                 <w:sz w:val="24"/>
                 <w:szCs w:val="24"/>
               </w:rPr>
-              <w:lastRenderedPageBreak/>
               <w:t>Invarianti</w:t>
             </w:r>
           </w:p>
@@ -33505,6 +34139,7 @@
           <w:sz w:val="28"/>
           <w:szCs w:val="28"/>
         </w:rPr>
+        <w:lastRenderedPageBreak/>
         <w:drawing>
           <wp:inline distT="0" distB="0" distL="0" distR="0" wp14:anchorId="3D75FCBB" wp14:editId="300894D8">
             <wp:extent cx="6306820" cy="3771900"/>
@@ -33560,7 +34195,7 @@
 </file>
 
 <file path=word/endnotes.xml><?xml version="1.0" encoding="utf-8"?>
-<w:endnotes xmlns:wpc="http://schemas.microsoft.com/office/word/2010/wordprocessingCanvas" xmlns:cx="http://schemas.microsoft.com/office/drawing/2014/chartex" xmlns:cx1="http://schemas.microsoft.com/office/drawing/2015/9/8/chartex" xmlns:cx2="http://schemas.microsoft.com/office/drawing/2015/10/21/chartex" xmlns:cx3="http://schemas.microsoft.com/office/drawing/2016/5/9/chartex" xmlns:cx4="http://schemas.microsoft.com/office/drawing/2016/5/10/chartex" xmlns:cx5="http://schemas.microsoft.com/office/drawing/2016/5/11/chartex" xmlns:cx6="http://schemas.microsoft.com/office/drawing/2016/5/12/chartex" xmlns:cx7="http://schemas.microsoft.com/office/drawing/2016/5/13/chartex" xmlns:cx8="http://schemas.microsoft.com/office/drawing/2016/5/14/chartex" xmlns:mc="http://schemas.openxmlformats.org/markup-compatibility/2006" xmlns:aink="http://schemas.microsoft.com/office/drawing/2016/ink" xmlns:am3d="http://schemas.microsoft.com/office/drawing/2017/model3d" xmlns:o="urn:schemas-microsoft-com:office:office" xmlns:r="http://schemas.openxmlformats.org/officeDocument/2006/relationships" xmlns:m="http://schemas.openxmlformats.org/officeDocument/2006/math" xmlns:v="urn:schemas-microsoft-com:vml" xmlns:wp14="http://schemas.microsoft.com/office/word/2010/wordprocessingDrawing" xmlns:wp="http://schemas.openxmlformats.org/drawingml/2006/wordprocessingDrawing" xmlns:w10="urn:schemas-microsoft-com:office:word" xmlns:w="http://schemas.openxmlformats.org/wordprocessingml/2006/main" xmlns:w14="http://schemas.microsoft.com/office/word/2010/wordml" xmlns:w15="http://schemas.microsoft.com/office/word/2012/wordml" xmlns:w16cid="http://schemas.microsoft.com/office/word/2016/wordml/cid" xmlns:w16se="http://schemas.microsoft.com/office/word/2015/wordml/symex" xmlns:wpg="http://schemas.microsoft.com/office/word/2010/wordprocessingGroup" xmlns:wpi="http://schemas.microsoft.com/office/word/2010/wordprocessingInk" xmlns:wne="http://schemas.microsoft.com/office/word/2006/wordml" xmlns:wps="http://schemas.microsoft.com/office/word/2010/wordprocessingShape" mc:Ignorable="w14 w15 w16se w16cid wp14">
+<w:endnotes xmlns:wpc="http://schemas.microsoft.com/office/word/2010/wordprocessingCanvas" xmlns:cx="http://schemas.microsoft.com/office/drawing/2014/chartex" xmlns:cx1="http://schemas.microsoft.com/office/drawing/2015/9/8/chartex" xmlns:cx2="http://schemas.microsoft.com/office/drawing/2015/10/21/chartex" xmlns:cx3="http://schemas.microsoft.com/office/drawing/2016/5/9/chartex" xmlns:cx4="http://schemas.microsoft.com/office/drawing/2016/5/10/chartex" xmlns:cx5="http://schemas.microsoft.com/office/drawing/2016/5/11/chartex" xmlns:cx6="http://schemas.microsoft.com/office/drawing/2016/5/12/chartex" xmlns:cx7="http://schemas.microsoft.com/office/drawing/2016/5/13/chartex" xmlns:cx8="http://schemas.microsoft.com/office/drawing/2016/5/14/chartex" xmlns:mc="http://schemas.openxmlformats.org/markup-compatibility/2006" xmlns:aink="http://schemas.microsoft.com/office/drawing/2016/ink" xmlns:am3d="http://schemas.microsoft.com/office/drawing/2017/model3d" xmlns:o="urn:schemas-microsoft-com:office:office" xmlns:r="http://schemas.openxmlformats.org/officeDocument/2006/relationships" xmlns:m="http://schemas.openxmlformats.org/officeDocument/2006/math" xmlns:v="urn:schemas-microsoft-com:vml" xmlns:wp14="http://schemas.microsoft.com/office/word/2010/wordprocessingDrawing" xmlns:wp="http://schemas.openxmlformats.org/drawingml/2006/wordprocessingDrawing" xmlns:w10="urn:schemas-microsoft-com:office:word" xmlns:w="http://schemas.openxmlformats.org/wordprocessingml/2006/main" xmlns:w14="http://schemas.microsoft.com/office/word/2010/wordml" xmlns:w15="http://schemas.microsoft.com/office/word/2012/wordml" xmlns:w16cex="http://schemas.microsoft.com/office/word/2018/wordml/cex" xmlns:w16cid="http://schemas.microsoft.com/office/word/2016/wordml/cid" xmlns:w16="http://schemas.microsoft.com/office/word/2018/wordml" xmlns:w16se="http://schemas.microsoft.com/office/word/2015/wordml/symex" xmlns:wpg="http://schemas.microsoft.com/office/word/2010/wordprocessingGroup" xmlns:wpi="http://schemas.microsoft.com/office/word/2010/wordprocessingInk" xmlns:wne="http://schemas.microsoft.com/office/word/2006/wordml" xmlns:wps="http://schemas.microsoft.com/office/word/2010/wordprocessingShape" mc:Ignorable="w14 w15 w16se w16cid w16 w16cex wp14">
   <w:endnote w:type="separator" w:id="-1">
     <w:p>
       <w:pPr>
@@ -33585,7 +34220,7 @@
 </file>
 
 <file path=word/footer1.xml><?xml version="1.0" encoding="utf-8"?>
-<w:ftr xmlns:wpc="http://schemas.microsoft.com/office/word/2010/wordprocessingCanvas" xmlns:cx="http://schemas.microsoft.com/office/drawing/2014/chartex" xmlns:cx1="http://schemas.microsoft.com/office/drawing/2015/9/8/chartex" xmlns:cx2="http://schemas.microsoft.com/office/drawing/2015/10/21/chartex" xmlns:cx3="http://schemas.microsoft.com/office/drawing/2016/5/9/chartex" xmlns:cx4="http://schemas.microsoft.com/office/drawing/2016/5/10/chartex" xmlns:cx5="http://schemas.microsoft.com/office/drawing/2016/5/11/chartex" xmlns:cx6="http://schemas.microsoft.com/office/drawing/2016/5/12/chartex" xmlns:cx7="http://schemas.microsoft.com/office/drawing/2016/5/13/chartex" xmlns:cx8="http://schemas.microsoft.com/office/drawing/2016/5/14/chartex" xmlns:mc="http://schemas.openxmlformats.org/markup-compatibility/2006" xmlns:aink="http://schemas.microsoft.com/office/drawing/2016/ink" xmlns:am3d="http://schemas.microsoft.com/office/drawing/2017/model3d" xmlns:o="urn:schemas-microsoft-com:office:office" xmlns:r="http://schemas.openxmlformats.org/officeDocument/2006/relationships" xmlns:m="http://schemas.openxmlformats.org/officeDocument/2006/math" xmlns:v="urn:schemas-microsoft-com:vml" xmlns:wp14="http://schemas.microsoft.com/office/word/2010/wordprocessingDrawing" xmlns:wp="http://schemas.openxmlformats.org/drawingml/2006/wordprocessingDrawing" xmlns:w10="urn:schemas-microsoft-com:office:word" xmlns:w="http://schemas.openxmlformats.org/wordprocessingml/2006/main" xmlns:w14="http://schemas.microsoft.com/office/word/2010/wordml" xmlns:w15="http://schemas.microsoft.com/office/word/2012/wordml" xmlns:w16cid="http://schemas.microsoft.com/office/word/2016/wordml/cid" xmlns:w16se="http://schemas.microsoft.com/office/word/2015/wordml/symex" xmlns:wpg="http://schemas.microsoft.com/office/word/2010/wordprocessingGroup" xmlns:wpi="http://schemas.microsoft.com/office/word/2010/wordprocessingInk" xmlns:wne="http://schemas.microsoft.com/office/word/2006/wordml" xmlns:wps="http://schemas.microsoft.com/office/word/2010/wordprocessingShape" mc:Ignorable="w14 w15 w16se w16cid wp14">
+<w:ftr xmlns:wpc="http://schemas.microsoft.com/office/word/2010/wordprocessingCanvas" xmlns:cx="http://schemas.microsoft.com/office/drawing/2014/chartex" xmlns:cx1="http://schemas.microsoft.com/office/drawing/2015/9/8/chartex" xmlns:cx2="http://schemas.microsoft.com/office/drawing/2015/10/21/chartex" xmlns:cx3="http://schemas.microsoft.com/office/drawing/2016/5/9/chartex" xmlns:cx4="http://schemas.microsoft.com/office/drawing/2016/5/10/chartex" xmlns:cx5="http://schemas.microsoft.com/office/drawing/2016/5/11/chartex" xmlns:cx6="http://schemas.microsoft.com/office/drawing/2016/5/12/chartex" xmlns:cx7="http://schemas.microsoft.com/office/drawing/2016/5/13/chartex" xmlns:cx8="http://schemas.microsoft.com/office/drawing/2016/5/14/chartex" xmlns:mc="http://schemas.openxmlformats.org/markup-compatibility/2006" xmlns:aink="http://schemas.microsoft.com/office/drawing/2016/ink" xmlns:am3d="http://schemas.microsoft.com/office/drawing/2017/model3d" xmlns:o="urn:schemas-microsoft-com:office:office" xmlns:r="http://schemas.openxmlformats.org/officeDocument/2006/relationships" xmlns:m="http://schemas.openxmlformats.org/officeDocument/2006/math" xmlns:v="urn:schemas-microsoft-com:vml" xmlns:wp14="http://schemas.microsoft.com/office/word/2010/wordprocessingDrawing" xmlns:wp="http://schemas.openxmlformats.org/drawingml/2006/wordprocessingDrawing" xmlns:w10="urn:schemas-microsoft-com:office:word" xmlns:w="http://schemas.openxmlformats.org/wordprocessingml/2006/main" xmlns:w14="http://schemas.microsoft.com/office/word/2010/wordml" xmlns:w15="http://schemas.microsoft.com/office/word/2012/wordml" xmlns:w16cex="http://schemas.microsoft.com/office/word/2018/wordml/cex" xmlns:w16cid="http://schemas.microsoft.com/office/word/2016/wordml/cid" xmlns:w16="http://schemas.microsoft.com/office/word/2018/wordml" xmlns:w16se="http://schemas.microsoft.com/office/word/2015/wordml/symex" xmlns:wpg="http://schemas.microsoft.com/office/word/2010/wordprocessingGroup" xmlns:wpi="http://schemas.microsoft.com/office/word/2010/wordprocessingInk" xmlns:wne="http://schemas.microsoft.com/office/word/2006/wordml" xmlns:wps="http://schemas.microsoft.com/office/word/2010/wordprocessingShape" mc:Ignorable="w14 w15 w16se w16cid w16 w16cex wp14">
   <w:sdt>
     <w:sdtPr>
       <w:id w:val="-91548873"/>
@@ -33594,7 +34229,6 @@
         <w:docPartUnique/>
       </w:docPartObj>
     </w:sdtPr>
-    <w:sdtEndPr/>
     <w:sdtContent>
       <w:p>
         <w:pPr>
@@ -33631,7 +34265,7 @@
 </file>
 
 <file path=word/footnotes.xml><?xml version="1.0" encoding="utf-8"?>
-<w:footnotes xmlns:wpc="http://schemas.microsoft.com/office/word/2010/wordprocessingCanvas" xmlns:cx="http://schemas.microsoft.com/office/drawing/2014/chartex" xmlns:cx1="http://schemas.microsoft.com/office/drawing/2015/9/8/chartex" xmlns:cx2="http://schemas.microsoft.com/office/drawing/2015/10/21/chartex" xmlns:cx3="http://schemas.microsoft.com/office/drawing/2016/5/9/chartex" xmlns:cx4="http://schemas.microsoft.com/office/drawing/2016/5/10/chartex" xmlns:cx5="http://schemas.microsoft.com/office/drawing/2016/5/11/chartex" xmlns:cx6="http://schemas.microsoft.com/office/drawing/2016/5/12/chartex" xmlns:cx7="http://schemas.microsoft.com/office/drawing/2016/5/13/chartex" xmlns:cx8="http://schemas.microsoft.com/office/drawing/2016/5/14/chartex" xmlns:mc="http://schemas.openxmlformats.org/markup-compatibility/2006" xmlns:aink="http://schemas.microsoft.com/office/drawing/2016/ink" xmlns:am3d="http://schemas.microsoft.com/office/drawing/2017/model3d" xmlns:o="urn:schemas-microsoft-com:office:office" xmlns:r="http://schemas.openxmlformats.org/officeDocument/2006/relationships" xmlns:m="http://schemas.openxmlformats.org/officeDocument/2006/math" xmlns:v="urn:schemas-microsoft-com:vml" xmlns:wp14="http://schemas.microsoft.com/office/word/2010/wordprocessingDrawing" xmlns:wp="http://schemas.openxmlformats.org/drawingml/2006/wordprocessingDrawing" xmlns:w10="urn:schemas-microsoft-com:office:word" xmlns:w="http://schemas.openxmlformats.org/wordprocessingml/2006/main" xmlns:w14="http://schemas.microsoft.com/office/word/2010/wordml" xmlns:w15="http://schemas.microsoft.com/office/word/2012/wordml" xmlns:w16cid="http://schemas.microsoft.com/office/word/2016/wordml/cid" xmlns:w16se="http://schemas.microsoft.com/office/word/2015/wordml/symex" xmlns:wpg="http://schemas.microsoft.com/office/word/2010/wordprocessingGroup" xmlns:wpi="http://schemas.microsoft.com/office/word/2010/wordprocessingInk" xmlns:wne="http://schemas.microsoft.com/office/word/2006/wordml" xmlns:wps="http://schemas.microsoft.com/office/word/2010/wordprocessingShape" mc:Ignorable="w14 w15 w16se w16cid wp14">
+<w:footnotes xmlns:wpc="http://schemas.microsoft.com/office/word/2010/wordprocessingCanvas" xmlns:cx="http://schemas.microsoft.com/office/drawing/2014/chartex" xmlns:cx1="http://schemas.microsoft.com/office/drawing/2015/9/8/chartex" xmlns:cx2="http://schemas.microsoft.com/office/drawing/2015/10/21/chartex" xmlns:cx3="http://schemas.microsoft.com/office/drawing/2016/5/9/chartex" xmlns:cx4="http://schemas.microsoft.com/office/drawing/2016/5/10/chartex" xmlns:cx5="http://schemas.microsoft.com/office/drawing/2016/5/11/chartex" xmlns:cx6="http://schemas.microsoft.com/office/drawing/2016/5/12/chartex" xmlns:cx7="http://schemas.microsoft.com/office/drawing/2016/5/13/chartex" xmlns:cx8="http://schemas.microsoft.com/office/drawing/2016/5/14/chartex" xmlns:mc="http://schemas.openxmlformats.org/markup-compatibility/2006" xmlns:aink="http://schemas.microsoft.com/office/drawing/2016/ink" xmlns:am3d="http://schemas.microsoft.com/office/drawing/2017/model3d" xmlns:o="urn:schemas-microsoft-com:office:office" xmlns:r="http://schemas.openxmlformats.org/officeDocument/2006/relationships" xmlns:m="http://schemas.openxmlformats.org/officeDocument/2006/math" xmlns:v="urn:schemas-microsoft-com:vml" xmlns:wp14="http://schemas.microsoft.com/office/word/2010/wordprocessingDrawing" xmlns:wp="http://schemas.openxmlformats.org/drawingml/2006/wordprocessingDrawing" xmlns:w10="urn:schemas-microsoft-com:office:word" xmlns:w="http://schemas.openxmlformats.org/wordprocessingml/2006/main" xmlns:w14="http://schemas.microsoft.com/office/word/2010/wordml" xmlns:w15="http://schemas.microsoft.com/office/word/2012/wordml" xmlns:w16cex="http://schemas.microsoft.com/office/word/2018/wordml/cex" xmlns:w16cid="http://schemas.microsoft.com/office/word/2016/wordml/cid" xmlns:w16="http://schemas.microsoft.com/office/word/2018/wordml" xmlns:w16se="http://schemas.microsoft.com/office/word/2015/wordml/symex" xmlns:wpg="http://schemas.microsoft.com/office/word/2010/wordprocessingGroup" xmlns:wpi="http://schemas.microsoft.com/office/word/2010/wordprocessingInk" xmlns:wne="http://schemas.microsoft.com/office/word/2006/wordml" xmlns:wps="http://schemas.microsoft.com/office/word/2010/wordprocessingShape" mc:Ignorable="w14 w15 w16se w16cid w16 w16cex wp14">
   <w:footnote w:type="separator" w:id="-1">
     <w:p>
       <w:pPr>
@@ -33656,7 +34290,7 @@
 </file>
 
 <file path=word/numbering.xml><?xml version="1.0" encoding="utf-8"?>
-<w:numbering xmlns:wpc="http://schemas.microsoft.com/office/word/2010/wordprocessingCanvas" xmlns:cx="http://schemas.microsoft.com/office/drawing/2014/chartex" xmlns:cx1="http://schemas.microsoft.com/office/drawing/2015/9/8/chartex" xmlns:cx2="http://schemas.microsoft.com/office/drawing/2015/10/21/chartex" xmlns:cx3="http://schemas.microsoft.com/office/drawing/2016/5/9/chartex" xmlns:cx4="http://schemas.microsoft.com/office/drawing/2016/5/10/chartex" xmlns:cx5="http://schemas.microsoft.com/office/drawing/2016/5/11/chartex" xmlns:cx6="http://schemas.microsoft.com/office/drawing/2016/5/12/chartex" xmlns:cx7="http://schemas.microsoft.com/office/drawing/2016/5/13/chartex" xmlns:cx8="http://schemas.microsoft.com/office/drawing/2016/5/14/chartex" xmlns:mc="http://schemas.openxmlformats.org/markup-compatibility/2006" xmlns:aink="http://schemas.microsoft.com/office/drawing/2016/ink" xmlns:am3d="http://schemas.microsoft.com/office/drawing/2017/model3d" xmlns:o="urn:schemas-microsoft-com:office:office" xmlns:r="http://schemas.openxmlformats.org/officeDocument/2006/relationships" xmlns:m="http://schemas.openxmlformats.org/officeDocument/2006/math" xmlns:v="urn:schemas-microsoft-com:vml" xmlns:wp14="http://schemas.microsoft.com/office/word/2010/wordprocessingDrawing" xmlns:wp="http://schemas.openxmlformats.org/drawingml/2006/wordprocessingDrawing" xmlns:w10="urn:schemas-microsoft-com:office:word" xmlns:w="http://schemas.openxmlformats.org/wordprocessingml/2006/main" xmlns:w14="http://schemas.microsoft.com/office/word/2010/wordml" xmlns:w15="http://schemas.microsoft.com/office/word/2012/wordml" xmlns:w16cid="http://schemas.microsoft.com/office/word/2016/wordml/cid" xmlns:w16se="http://schemas.microsoft.com/office/word/2015/wordml/symex" xmlns:wpg="http://schemas.microsoft.com/office/word/2010/wordprocessingGroup" xmlns:wpi="http://schemas.microsoft.com/office/word/2010/wordprocessingInk" xmlns:wne="http://schemas.microsoft.com/office/word/2006/wordml" xmlns:wps="http://schemas.microsoft.com/office/word/2010/wordprocessingShape" mc:Ignorable="w14 w15 w16se w16cid wp14">
+<w:numbering xmlns:wpc="http://schemas.microsoft.com/office/word/2010/wordprocessingCanvas" xmlns:cx="http://schemas.microsoft.com/office/drawing/2014/chartex" xmlns:cx1="http://schemas.microsoft.com/office/drawing/2015/9/8/chartex" xmlns:cx2="http://schemas.microsoft.com/office/drawing/2015/10/21/chartex" xmlns:cx3="http://schemas.microsoft.com/office/drawing/2016/5/9/chartex" xmlns:cx4="http://schemas.microsoft.com/office/drawing/2016/5/10/chartex" xmlns:cx5="http://schemas.microsoft.com/office/drawing/2016/5/11/chartex" xmlns:cx6="http://schemas.microsoft.com/office/drawing/2016/5/12/chartex" xmlns:cx7="http://schemas.microsoft.com/office/drawing/2016/5/13/chartex" xmlns:cx8="http://schemas.microsoft.com/office/drawing/2016/5/14/chartex" xmlns:mc="http://schemas.openxmlformats.org/markup-compatibility/2006" xmlns:aink="http://schemas.microsoft.com/office/drawing/2016/ink" xmlns:am3d="http://schemas.microsoft.com/office/drawing/2017/model3d" xmlns:o="urn:schemas-microsoft-com:office:office" xmlns:r="http://schemas.openxmlformats.org/officeDocument/2006/relationships" xmlns:m="http://schemas.openxmlformats.org/officeDocument/2006/math" xmlns:v="urn:schemas-microsoft-com:vml" xmlns:wp14="http://schemas.microsoft.com/office/word/2010/wordprocessingDrawing" xmlns:wp="http://schemas.openxmlformats.org/drawingml/2006/wordprocessingDrawing" xmlns:w10="urn:schemas-microsoft-com:office:word" xmlns:w="http://schemas.openxmlformats.org/wordprocessingml/2006/main" xmlns:w14="http://schemas.microsoft.com/office/word/2010/wordml" xmlns:w15="http://schemas.microsoft.com/office/word/2012/wordml" xmlns:w16cex="http://schemas.microsoft.com/office/word/2018/wordml/cex" xmlns:w16cid="http://schemas.microsoft.com/office/word/2016/wordml/cid" xmlns:w16="http://schemas.microsoft.com/office/word/2018/wordml" xmlns:w16se="http://schemas.microsoft.com/office/word/2015/wordml/symex" xmlns:wpg="http://schemas.microsoft.com/office/word/2010/wordprocessingGroup" xmlns:wpi="http://schemas.microsoft.com/office/word/2010/wordprocessingInk" xmlns:wne="http://schemas.microsoft.com/office/word/2006/wordml" xmlns:wps="http://schemas.microsoft.com/office/word/2010/wordprocessingShape" mc:Ignorable="w14 w15 w16se w16cid w16 w16cex wp14">
   <w:abstractNum w:abstractNumId="0" w15:restartNumberingAfterBreak="0">
     <w:nsid w:val="15E80DB4"/>
     <w:multiLevelType w:val="hybridMultilevel"/>
@@ -35951,7 +36585,7 @@
 </file>
 
 <file path=word/styles.xml><?xml version="1.0" encoding="utf-8"?>
-<w:styles xmlns:mc="http://schemas.openxmlformats.org/markup-compatibility/2006" xmlns:r="http://schemas.openxmlformats.org/officeDocument/2006/relationships" xmlns:w="http://schemas.openxmlformats.org/wordprocessingml/2006/main" xmlns:w14="http://schemas.microsoft.com/office/word/2010/wordml" xmlns:w15="http://schemas.microsoft.com/office/word/2012/wordml" xmlns:w16cid="http://schemas.microsoft.com/office/word/2016/wordml/cid" xmlns:w16se="http://schemas.microsoft.com/office/word/2015/wordml/symex" mc:Ignorable="w14 w15 w16se w16cid">
+<w:styles xmlns:mc="http://schemas.openxmlformats.org/markup-compatibility/2006" xmlns:r="http://schemas.openxmlformats.org/officeDocument/2006/relationships" xmlns:w="http://schemas.openxmlformats.org/wordprocessingml/2006/main" xmlns:w14="http://schemas.microsoft.com/office/word/2010/wordml" xmlns:w15="http://schemas.microsoft.com/office/word/2012/wordml" xmlns:w16cex="http://schemas.microsoft.com/office/word/2018/wordml/cex" xmlns:w16cid="http://schemas.microsoft.com/office/word/2016/wordml/cid" xmlns:w16="http://schemas.microsoft.com/office/word/2018/wordml" xmlns:w16se="http://schemas.microsoft.com/office/word/2015/wordml/symex" mc:Ignorable="w14 w15 w16se w16cid w16 w16cex">
   <w:docDefaults>
     <w:rPrDefault>
       <w:rPr>
@@ -36805,7 +37439,7 @@
 </file>
 
 <file path=customXml/itemProps1.xml><?xml version="1.0" encoding="utf-8"?>
-<ds:datastoreItem xmlns:ds="http://schemas.openxmlformats.org/officeDocument/2006/customXml" ds:itemID="{0D2066A4-7E92-4E4B-A99A-E8B82BD5F117}">
+<ds:datastoreItem xmlns:ds="http://schemas.openxmlformats.org/officeDocument/2006/customXml" ds:itemID="{13780111-2741-47ED-B088-9107059C0201}">
   <ds:schemaRefs>
     <ds:schemaRef ds:uri="http://schemas.openxmlformats.org/officeDocument/2006/bibliography"/>
   </ds:schemaRefs>

</xml_diff>